<commit_message>
added 1000 boxer instances
</commit_message>
<xml_diff>
--- a/Ontology Development for Knowledge Representation in Boxing Domain.docx
+++ b/Ontology Development for Knowledge Representation in Boxing Domain.docx
@@ -6447,8 +6447,6 @@
           <w:szCs w:val="24"/>
         </w:rPr>
       </w:pPr>
-      <w:bookmarkStart w:id="6" w:name="_GoBack"/>
-      <w:bookmarkEnd w:id="6"/>
     </w:p>
     <w:p>
       <w:pPr>
@@ -7297,25 +7295,25 @@
       <w:pPr>
         <w:pStyle w:val="Heading1"/>
       </w:pPr>
-      <w:bookmarkStart w:id="7" w:name="_Toc133710287"/>
+      <w:bookmarkStart w:id="6" w:name="_Toc133710287"/>
       <w:r>
         <w:lastRenderedPageBreak/>
         <w:t>4. The Boxing Ontology</w:t>
       </w:r>
+      <w:bookmarkEnd w:id="6"/>
+    </w:p>
+    <w:p>
+      <w:pPr>
+        <w:pStyle w:val="Heading2"/>
+      </w:pPr>
+      <w:bookmarkStart w:id="7" w:name="_Toc133710288"/>
+      <w:r>
+        <w:t xml:space="preserve">4.1. </w:t>
+      </w:r>
+      <w:r>
+        <w:t>Ontology Lexigon</w:t>
+      </w:r>
       <w:bookmarkEnd w:id="7"/>
-    </w:p>
-    <w:p>
-      <w:pPr>
-        <w:pStyle w:val="Heading2"/>
-      </w:pPr>
-      <w:bookmarkStart w:id="8" w:name="_Toc133710288"/>
-      <w:r>
-        <w:t xml:space="preserve">4.1. </w:t>
-      </w:r>
-      <w:r>
-        <w:t>Ontology Lexigon</w:t>
-      </w:r>
-      <w:bookmarkEnd w:id="8"/>
     </w:p>
     <w:p>
       <w:pPr>
@@ -11132,14 +11130,14 @@
       <w:pPr>
         <w:pStyle w:val="Heading2"/>
       </w:pPr>
-      <w:bookmarkStart w:id="9" w:name="_Toc133710289"/>
+      <w:bookmarkStart w:id="8" w:name="_Toc133710289"/>
       <w:r>
         <w:t xml:space="preserve">4.2. </w:t>
       </w:r>
       <w:r>
         <w:t>Restrictions, Domains and Ranges of Object Properties</w:t>
       </w:r>
-      <w:bookmarkEnd w:id="9"/>
+      <w:bookmarkEnd w:id="8"/>
     </w:p>
     <w:p>
       <w:pPr>
@@ -12568,7 +12566,7 @@
       <w:pPr>
         <w:pStyle w:val="Heading2"/>
       </w:pPr>
-      <w:bookmarkStart w:id="10" w:name="_Toc133710290"/>
+      <w:bookmarkStart w:id="9" w:name="_Toc133710290"/>
       <w:r>
         <w:lastRenderedPageBreak/>
         <w:t xml:space="preserve">4.3. </w:t>
@@ -12576,7 +12574,7 @@
       <w:r>
         <w:t>Validation of the Ontology</w:t>
       </w:r>
-      <w:bookmarkEnd w:id="10"/>
+      <w:bookmarkEnd w:id="9"/>
     </w:p>
     <w:p>
       <w:pPr>
@@ -12707,35 +12705,22 @@
           <w:szCs w:val="24"/>
         </w:rPr>
       </w:pPr>
-      <w:bookmarkStart w:id="11" w:name="_Toc133709685"/>
+      <w:bookmarkStart w:id="10" w:name="_Toc133709685"/>
       <w:r>
         <w:t xml:space="preserve">Figure </w:t>
       </w:r>
-      <w:r>
-        <w:fldChar w:fldCharType="begin"/>
-      </w:r>
-      <w:r>
-        <w:instrText xml:space="preserve"> SEQ Figure \* ARABIC </w:instrText>
-      </w:r>
-      <w:r>
-        <w:fldChar w:fldCharType="separate"/>
-      </w:r>
-      <w:r>
-        <w:rPr>
-          <w:noProof/>
-        </w:rPr>
-        <w:t>1</w:t>
-      </w:r>
-      <w:r>
-        <w:rPr>
-          <w:noProof/>
-        </w:rPr>
-        <w:fldChar w:fldCharType="end"/>
-      </w:r>
+      <w:fldSimple w:instr=" SEQ Figure \* ARABIC ">
+        <w:r>
+          <w:rPr>
+            <w:noProof/>
+          </w:rPr>
+          <w:t>1</w:t>
+        </w:r>
+      </w:fldSimple>
       <w:r>
         <w:t>. Resasoner VIew</w:t>
       </w:r>
-      <w:bookmarkEnd w:id="11"/>
+      <w:bookmarkEnd w:id="10"/>
     </w:p>
     <w:p>
       <w:pPr>
@@ -12822,35 +12807,22 @@
           <w:szCs w:val="24"/>
         </w:rPr>
       </w:pPr>
-      <w:bookmarkStart w:id="12" w:name="_Toc133709686"/>
+      <w:bookmarkStart w:id="11" w:name="_Toc133709686"/>
       <w:r>
         <w:t xml:space="preserve">Figure </w:t>
       </w:r>
-      <w:r>
-        <w:fldChar w:fldCharType="begin"/>
-      </w:r>
-      <w:r>
-        <w:instrText xml:space="preserve"> SEQ Figure \* ARABIC </w:instrText>
-      </w:r>
-      <w:r>
-        <w:fldChar w:fldCharType="separate"/>
-      </w:r>
-      <w:r>
-        <w:rPr>
-          <w:noProof/>
-        </w:rPr>
-        <w:t>2</w:t>
-      </w:r>
-      <w:r>
-        <w:rPr>
-          <w:noProof/>
-        </w:rPr>
-        <w:fldChar w:fldCharType="end"/>
-      </w:r>
+      <w:fldSimple w:instr=" SEQ Figure \* ARABIC ">
+        <w:r>
+          <w:rPr>
+            <w:noProof/>
+          </w:rPr>
+          <w:t>2</w:t>
+        </w:r>
+      </w:fldSimple>
       <w:r>
         <w:t>. CMD View of Reasoner</w:t>
       </w:r>
-      <w:bookmarkEnd w:id="12"/>
+      <w:bookmarkEnd w:id="11"/>
     </w:p>
     <w:p>
       <w:pPr>
@@ -13153,7 +13125,7 @@
       <w:pPr>
         <w:pStyle w:val="Heading2"/>
       </w:pPr>
-      <w:bookmarkStart w:id="13" w:name="_Toc133710291"/>
+      <w:bookmarkStart w:id="12" w:name="_Toc133710291"/>
       <w:r>
         <w:lastRenderedPageBreak/>
         <w:t xml:space="preserve">4.4. </w:t>
@@ -13161,61 +13133,47 @@
       <w:r>
         <w:t>Views from the Protege</w:t>
       </w:r>
-      <w:bookmarkEnd w:id="13"/>
-    </w:p>
-    <w:p>
-      <w:pPr>
-        <w:pBdr>
-          <w:top w:val="nil"/>
-          <w:left w:val="nil"/>
-          <w:bottom w:val="nil"/>
-          <w:right w:val="nil"/>
-          <w:between w:val="nil"/>
-        </w:pBdr>
-        <w:spacing w:after="0" w:line="240" w:lineRule="auto"/>
-        <w:jc w:val="both"/>
-        <w:rPr>
-          <w:rFonts w:ascii="Times New Roman" w:eastAsia="Times New Roman" w:hAnsi="Times New Roman" w:cs="Times New Roman"/>
-          <w:color w:val="000000"/>
-          <w:sz w:val="24"/>
-          <w:szCs w:val="24"/>
-        </w:rPr>
-      </w:pPr>
-    </w:p>
-    <w:p>
-      <w:pPr>
-        <w:keepNext/>
-        <w:pBdr>
-          <w:top w:val="nil"/>
-          <w:left w:val="nil"/>
-          <w:bottom w:val="nil"/>
-          <w:right w:val="nil"/>
-          <w:between w:val="nil"/>
-        </w:pBdr>
-        <w:spacing w:after="0" w:line="240" w:lineRule="auto"/>
-        <w:jc w:val="center"/>
+      <w:bookmarkEnd w:id="12"/>
+    </w:p>
+    <w:p>
+      <w:pPr>
+        <w:pBdr>
+          <w:top w:val="nil"/>
+          <w:left w:val="nil"/>
+          <w:bottom w:val="nil"/>
+          <w:right w:val="nil"/>
+          <w:between w:val="nil"/>
+        </w:pBdr>
+        <w:spacing w:after="0" w:line="240" w:lineRule="auto"/>
+        <w:jc w:val="both"/>
+        <w:rPr>
+          <w:rFonts w:ascii="Times New Roman" w:eastAsia="Times New Roman" w:hAnsi="Times New Roman" w:cs="Times New Roman"/>
+          <w:color w:val="000000"/>
+          <w:sz w:val="24"/>
+          <w:szCs w:val="24"/>
+        </w:rPr>
       </w:pPr>
       <w:r>
         <w:rPr>
           <w:noProof/>
-          <w:color w:val="000000"/>
         </w:rPr>
         <w:drawing>
-          <wp:inline distT="0" distB="0" distL="0" distR="0">
-            <wp:extent cx="4893052" cy="3912437"/>
-            <wp:effectExtent l="0" t="0" r="0" b="0"/>
-            <wp:docPr id="16" name="image12.png"/>
-            <wp:cNvGraphicFramePr/>
+          <wp:inline distT="0" distB="0" distL="0" distR="0" wp14:anchorId="49DFD37C" wp14:editId="2AC11669">
+            <wp:extent cx="1922185" cy="3474720"/>
+            <wp:effectExtent l="0" t="0" r="1905" b="0"/>
+            <wp:docPr id="4" name="Picture 4"/>
+            <wp:cNvGraphicFramePr>
+              <a:graphicFrameLocks xmlns:a="http://schemas.openxmlformats.org/drawingml/2006/main" noChangeAspect="1"/>
+            </wp:cNvGraphicFramePr>
             <a:graphic xmlns:a="http://schemas.openxmlformats.org/drawingml/2006/main">
               <a:graphicData uri="http://schemas.openxmlformats.org/drawingml/2006/picture">
                 <pic:pic xmlns:pic="http://schemas.openxmlformats.org/drawingml/2006/picture">
                   <pic:nvPicPr>
-                    <pic:cNvPr id="0" name="image12.png"/>
-                    <pic:cNvPicPr preferRelativeResize="0"/>
+                    <pic:cNvPr id="1" name=""/>
+                    <pic:cNvPicPr/>
                   </pic:nvPicPr>
                   <pic:blipFill>
                     <a:blip r:embed="rId19"/>
-                    <a:srcRect/>
                     <a:stretch>
                       <a:fillRect/>
                     </a:stretch>
@@ -13223,12 +13181,11 @@
                   <pic:spPr>
                     <a:xfrm>
                       <a:off x="0" y="0"/>
-                      <a:ext cx="4893052" cy="3912437"/>
+                      <a:ext cx="1966642" cy="3555084"/>
                     </a:xfrm>
                     <a:prstGeom prst="rect">
                       <a:avLst/>
                     </a:prstGeom>
-                    <a:ln/>
                   </pic:spPr>
                 </pic:pic>
               </a:graphicData>
@@ -13236,6 +13193,86 @@
           </wp:inline>
         </w:drawing>
       </w:r>
+      <w:r>
+        <w:rPr>
+          <w:noProof/>
+        </w:rPr>
+        <w:drawing>
+          <wp:inline distT="0" distB="0" distL="0" distR="0" wp14:anchorId="4A3B3274" wp14:editId="5C0B659B">
+            <wp:extent cx="1980540" cy="3459480"/>
+            <wp:effectExtent l="0" t="0" r="1270" b="7620"/>
+            <wp:docPr id="5" name="Picture 5"/>
+            <wp:cNvGraphicFramePr>
+              <a:graphicFrameLocks xmlns:a="http://schemas.openxmlformats.org/drawingml/2006/main" noChangeAspect="1"/>
+            </wp:cNvGraphicFramePr>
+            <a:graphic xmlns:a="http://schemas.openxmlformats.org/drawingml/2006/main">
+              <a:graphicData uri="http://schemas.openxmlformats.org/drawingml/2006/picture">
+                <pic:pic xmlns:pic="http://schemas.openxmlformats.org/drawingml/2006/picture">
+                  <pic:nvPicPr>
+                    <pic:cNvPr id="1" name=""/>
+                    <pic:cNvPicPr/>
+                  </pic:nvPicPr>
+                  <pic:blipFill>
+                    <a:blip r:embed="rId20"/>
+                    <a:stretch>
+                      <a:fillRect/>
+                    </a:stretch>
+                  </pic:blipFill>
+                  <pic:spPr>
+                    <a:xfrm>
+                      <a:off x="0" y="0"/>
+                      <a:ext cx="2024892" cy="3536951"/>
+                    </a:xfrm>
+                    <a:prstGeom prst="rect">
+                      <a:avLst/>
+                    </a:prstGeom>
+                  </pic:spPr>
+                </pic:pic>
+              </a:graphicData>
+            </a:graphic>
+          </wp:inline>
+        </w:drawing>
+      </w:r>
+      <w:r>
+        <w:rPr>
+          <w:noProof/>
+        </w:rPr>
+        <w:drawing>
+          <wp:inline distT="0" distB="0" distL="0" distR="0" wp14:anchorId="4B75C07D" wp14:editId="7F6658C4">
+            <wp:extent cx="1798320" cy="2741399"/>
+            <wp:effectExtent l="0" t="0" r="0" b="1905"/>
+            <wp:docPr id="6" name="Picture 6"/>
+            <wp:cNvGraphicFramePr>
+              <a:graphicFrameLocks xmlns:a="http://schemas.openxmlformats.org/drawingml/2006/main" noChangeAspect="1"/>
+            </wp:cNvGraphicFramePr>
+            <a:graphic xmlns:a="http://schemas.openxmlformats.org/drawingml/2006/main">
+              <a:graphicData uri="http://schemas.openxmlformats.org/drawingml/2006/picture">
+                <pic:pic xmlns:pic="http://schemas.openxmlformats.org/drawingml/2006/picture">
+                  <pic:nvPicPr>
+                    <pic:cNvPr id="1" name=""/>
+                    <pic:cNvPicPr/>
+                  </pic:nvPicPr>
+                  <pic:blipFill>
+                    <a:blip r:embed="rId21"/>
+                    <a:stretch>
+                      <a:fillRect/>
+                    </a:stretch>
+                  </pic:blipFill>
+                  <pic:spPr>
+                    <a:xfrm>
+                      <a:off x="0" y="0"/>
+                      <a:ext cx="1855894" cy="2829166"/>
+                    </a:xfrm>
+                    <a:prstGeom prst="rect">
+                      <a:avLst/>
+                    </a:prstGeom>
+                  </pic:spPr>
+                </pic:pic>
+              </a:graphicData>
+            </a:graphic>
+          </wp:inline>
+        </w:drawing>
+      </w:r>
     </w:p>
     <w:p>
       <w:pPr>
@@ -13245,37 +13282,26 @@
           <w:color w:val="000000"/>
         </w:rPr>
       </w:pPr>
-      <w:bookmarkStart w:id="14" w:name="_Toc133709687"/>
+      <w:bookmarkStart w:id="13" w:name="_Toc133709687"/>
       <w:r>
         <w:t xml:space="preserve">Figure </w:t>
       </w:r>
-      <w:r>
-        <w:fldChar w:fldCharType="begin"/>
-      </w:r>
-      <w:r>
-        <w:instrText xml:space="preserve"> SEQ Figure \* ARABIC </w:instrText>
-      </w:r>
-      <w:r>
-        <w:fldChar w:fldCharType="separate"/>
-      </w:r>
-      <w:r>
-        <w:rPr>
-          <w:noProof/>
-        </w:rPr>
-        <w:t>3</w:t>
-      </w:r>
-      <w:r>
-        <w:rPr>
-          <w:noProof/>
-        </w:rPr>
-        <w:fldChar w:fldCharType="end"/>
-      </w:r>
+      <w:fldSimple w:instr=" SEQ Figure \* ARABIC ">
+        <w:r>
+          <w:rPr>
+            <w:noProof/>
+          </w:rPr>
+          <w:t>3</w:t>
+        </w:r>
+      </w:fldSimple>
       <w:r>
         <w:t xml:space="preserve">. </w:t>
       </w:r>
       <w:r>
         <w:t>Class Hierarchy</w:t>
       </w:r>
+      <w:bookmarkStart w:id="14" w:name="_GoBack"/>
+      <w:bookmarkEnd w:id="13"/>
       <w:bookmarkEnd w:id="14"/>
     </w:p>
     <w:p>
@@ -13310,7 +13336,7 @@
                     <pic:cNvPicPr preferRelativeResize="0"/>
                   </pic:nvPicPr>
                   <pic:blipFill>
-                    <a:blip r:embed="rId20"/>
+                    <a:blip r:embed="rId22"/>
                     <a:srcRect/>
                     <a:stretch>
                       <a:fillRect/>
@@ -13345,27 +13371,14 @@
       <w:r>
         <w:t xml:space="preserve">Figure </w:t>
       </w:r>
-      <w:r>
-        <w:fldChar w:fldCharType="begin"/>
-      </w:r>
-      <w:r>
-        <w:instrText xml:space="preserve"> SEQ Figure \* ARABIC </w:instrText>
-      </w:r>
-      <w:r>
-        <w:fldChar w:fldCharType="separate"/>
-      </w:r>
-      <w:r>
-        <w:rPr>
-          <w:noProof/>
-        </w:rPr>
-        <w:t>4</w:t>
-      </w:r>
-      <w:r>
-        <w:rPr>
-          <w:noProof/>
-        </w:rPr>
-        <w:fldChar w:fldCharType="end"/>
-      </w:r>
+      <w:fldSimple w:instr=" SEQ Figure \* ARABIC ">
+        <w:r>
+          <w:rPr>
+            <w:noProof/>
+          </w:rPr>
+          <w:t>4</w:t>
+        </w:r>
+      </w:fldSimple>
       <w:r>
         <w:t>. Data Propertie</w:t>
       </w:r>
@@ -13416,7 +13429,7 @@
                     <pic:cNvPicPr preferRelativeResize="0"/>
                   </pic:nvPicPr>
                   <pic:blipFill>
-                    <a:blip r:embed="rId21"/>
+                    <a:blip r:embed="rId23"/>
                     <a:srcRect/>
                     <a:stretch>
                       <a:fillRect/>
@@ -13448,27 +13461,14 @@
       <w:r>
         <w:t xml:space="preserve">Figure </w:t>
       </w:r>
-      <w:r>
-        <w:fldChar w:fldCharType="begin"/>
-      </w:r>
-      <w:r>
-        <w:instrText xml:space="preserve"> SEQ Figure \* ARABIC </w:instrText>
-      </w:r>
-      <w:r>
-        <w:fldChar w:fldCharType="separate"/>
-      </w:r>
-      <w:r>
-        <w:rPr>
-          <w:noProof/>
-        </w:rPr>
-        <w:t>5</w:t>
-      </w:r>
-      <w:r>
-        <w:rPr>
-          <w:noProof/>
-        </w:rPr>
-        <w:fldChar w:fldCharType="end"/>
-      </w:r>
+      <w:fldSimple w:instr=" SEQ Figure \* ARABIC ">
+        <w:r>
+          <w:rPr>
+            <w:noProof/>
+          </w:rPr>
+          <w:t>5</w:t>
+        </w:r>
+      </w:fldSimple>
       <w:r>
         <w:t xml:space="preserve">. </w:t>
       </w:r>
@@ -13503,7 +13503,7 @@
                     <pic:cNvPicPr preferRelativeResize="0"/>
                   </pic:nvPicPr>
                   <pic:blipFill>
-                    <a:blip r:embed="rId22"/>
+                    <a:blip r:embed="rId24"/>
                     <a:srcRect/>
                     <a:stretch>
                       <a:fillRect/>
@@ -13535,27 +13535,14 @@
       <w:r>
         <w:t xml:space="preserve">Figure </w:t>
       </w:r>
-      <w:r>
-        <w:fldChar w:fldCharType="begin"/>
-      </w:r>
-      <w:r>
-        <w:instrText xml:space="preserve"> SEQ Figure \* ARABIC </w:instrText>
-      </w:r>
-      <w:r>
-        <w:fldChar w:fldCharType="separate"/>
-      </w:r>
-      <w:r>
-        <w:rPr>
-          <w:noProof/>
-        </w:rPr>
-        <w:t>6</w:t>
-      </w:r>
-      <w:r>
-        <w:rPr>
-          <w:noProof/>
-        </w:rPr>
-        <w:fldChar w:fldCharType="end"/>
-      </w:r>
+      <w:fldSimple w:instr=" SEQ Figure \* ARABIC ">
+        <w:r>
+          <w:rPr>
+            <w:noProof/>
+          </w:rPr>
+          <w:t>6</w:t>
+        </w:r>
+      </w:fldSimple>
       <w:r>
         <w:t xml:space="preserve">. </w:t>
       </w:r>
@@ -13638,7 +13625,7 @@
                     <pic:cNvPicPr preferRelativeResize="0"/>
                   </pic:nvPicPr>
                   <pic:blipFill>
-                    <a:blip r:embed="rId23"/>
+                    <a:blip r:embed="rId25"/>
                     <a:srcRect/>
                     <a:stretch>
                       <a:fillRect/>
@@ -13670,27 +13657,14 @@
       <w:r>
         <w:t xml:space="preserve">Figure </w:t>
       </w:r>
-      <w:r>
-        <w:fldChar w:fldCharType="begin"/>
-      </w:r>
-      <w:r>
-        <w:instrText xml:space="preserve"> SEQ Figure \* ARABIC </w:instrText>
-      </w:r>
-      <w:r>
-        <w:fldChar w:fldCharType="separate"/>
-      </w:r>
-      <w:r>
-        <w:rPr>
-          <w:noProof/>
-        </w:rPr>
-        <w:t>7</w:t>
-      </w:r>
-      <w:r>
-        <w:rPr>
-          <w:noProof/>
-        </w:rPr>
-        <w:fldChar w:fldCharType="end"/>
-      </w:r>
+      <w:fldSimple w:instr=" SEQ Figure \* ARABIC ">
+        <w:r>
+          <w:rPr>
+            <w:noProof/>
+          </w:rPr>
+          <w:t>7</w:t>
+        </w:r>
+      </w:fldSimple>
       <w:r>
         <w:t>. Onto Graph</w:t>
       </w:r>
@@ -13730,7 +13704,7 @@
                     <pic:cNvPicPr preferRelativeResize="0"/>
                   </pic:nvPicPr>
                   <pic:blipFill>
-                    <a:blip r:embed="rId24"/>
+                    <a:blip r:embed="rId26"/>
                     <a:srcRect/>
                     <a:stretch>
                       <a:fillRect/>
@@ -13767,27 +13741,14 @@
       <w:r>
         <w:t xml:space="preserve">Figure </w:t>
       </w:r>
-      <w:r>
-        <w:fldChar w:fldCharType="begin"/>
-      </w:r>
-      <w:r>
-        <w:instrText xml:space="preserve"> SEQ Figure \* ARABIC </w:instrText>
-      </w:r>
-      <w:r>
-        <w:fldChar w:fldCharType="separate"/>
-      </w:r>
-      <w:r>
-        <w:rPr>
-          <w:noProof/>
-        </w:rPr>
-        <w:t>8</w:t>
-      </w:r>
-      <w:r>
-        <w:rPr>
-          <w:noProof/>
-        </w:rPr>
-        <w:fldChar w:fldCharType="end"/>
-      </w:r>
+      <w:fldSimple w:instr=" SEQ Figure \* ARABIC ">
+        <w:r>
+          <w:rPr>
+            <w:noProof/>
+          </w:rPr>
+          <w:t>8</w:t>
+        </w:r>
+      </w:fldSimple>
       <w:r>
         <w:t>. Onto Graph View for Boxer</w:t>
       </w:r>
@@ -13969,7 +13930,7 @@
                     <pic:cNvPicPr preferRelativeResize="0"/>
                   </pic:nvPicPr>
                   <pic:blipFill>
-                    <a:blip r:embed="rId25"/>
+                    <a:blip r:embed="rId27"/>
                     <a:srcRect/>
                     <a:stretch>
                       <a:fillRect/>
@@ -14004,27 +13965,14 @@
       <w:r>
         <w:t xml:space="preserve">Figure </w:t>
       </w:r>
-      <w:r>
-        <w:fldChar w:fldCharType="begin"/>
-      </w:r>
-      <w:r>
-        <w:instrText xml:space="preserve"> SEQ Figure \* ARABIC </w:instrText>
-      </w:r>
-      <w:r>
-        <w:fldChar w:fldCharType="separate"/>
-      </w:r>
-      <w:r>
-        <w:rPr>
-          <w:noProof/>
-        </w:rPr>
-        <w:t>9</w:t>
-      </w:r>
-      <w:r>
-        <w:rPr>
-          <w:noProof/>
-        </w:rPr>
-        <w:fldChar w:fldCharType="end"/>
-      </w:r>
+      <w:fldSimple w:instr=" SEQ Figure \* ARABIC ">
+        <w:r>
+          <w:rPr>
+            <w:noProof/>
+          </w:rPr>
+          <w:t>9</w:t>
+        </w:r>
+      </w:fldSimple>
       <w:r>
         <w:t xml:space="preserve">. </w:t>
       </w:r>
@@ -14261,7 +14209,7 @@
                     <pic:cNvPicPr preferRelativeResize="0"/>
                   </pic:nvPicPr>
                   <pic:blipFill>
-                    <a:blip r:embed="rId26"/>
+                    <a:blip r:embed="rId28"/>
                     <a:srcRect/>
                     <a:stretch>
                       <a:fillRect/>
@@ -14293,27 +14241,14 @@
       <w:r>
         <w:t xml:space="preserve">Figure </w:t>
       </w:r>
-      <w:r>
-        <w:fldChar w:fldCharType="begin"/>
-      </w:r>
-      <w:r>
-        <w:instrText xml:space="preserve"> SEQ Figure \* ARABIC </w:instrText>
-      </w:r>
-      <w:r>
-        <w:fldChar w:fldCharType="separate"/>
-      </w:r>
-      <w:r>
-        <w:rPr>
-          <w:noProof/>
-        </w:rPr>
-        <w:t>10</w:t>
-      </w:r>
-      <w:r>
-        <w:rPr>
-          <w:noProof/>
-        </w:rPr>
-        <w:fldChar w:fldCharType="end"/>
-      </w:r>
+      <w:fldSimple w:instr=" SEQ Figure \* ARABIC ">
+        <w:r>
+          <w:rPr>
+            <w:noProof/>
+          </w:rPr>
+          <w:t>10</w:t>
+        </w:r>
+      </w:fldSimple>
       <w:r>
         <w:t xml:space="preserve">. </w:t>
       </w:r>
@@ -14358,7 +14293,7 @@
                     <pic:cNvPicPr preferRelativeResize="0"/>
                   </pic:nvPicPr>
                   <pic:blipFill>
-                    <a:blip r:embed="rId27"/>
+                    <a:blip r:embed="rId29"/>
                     <a:srcRect/>
                     <a:stretch>
                       <a:fillRect/>
@@ -14393,27 +14328,14 @@
       <w:r>
         <w:t xml:space="preserve">Figure </w:t>
       </w:r>
-      <w:r>
-        <w:fldChar w:fldCharType="begin"/>
-      </w:r>
-      <w:r>
-        <w:instrText xml:space="preserve"> SEQ Figure \* ARABIC </w:instrText>
-      </w:r>
-      <w:r>
-        <w:fldChar w:fldCharType="separate"/>
-      </w:r>
-      <w:r>
-        <w:rPr>
-          <w:noProof/>
-        </w:rPr>
-        <w:t>11</w:t>
-      </w:r>
-      <w:r>
-        <w:rPr>
-          <w:noProof/>
-        </w:rPr>
-        <w:fldChar w:fldCharType="end"/>
-      </w:r>
+      <w:fldSimple w:instr=" SEQ Figure \* ARABIC ">
+        <w:r>
+          <w:rPr>
+            <w:noProof/>
+          </w:rPr>
+          <w:t>11</w:t>
+        </w:r>
+      </w:fldSimple>
       <w:r>
         <w:t>. The added boxer individuals</w:t>
       </w:r>
@@ -14491,7 +14413,7 @@
                     <pic:cNvPicPr preferRelativeResize="0"/>
                   </pic:nvPicPr>
                   <pic:blipFill>
-                    <a:blip r:embed="rId28"/>
+                    <a:blip r:embed="rId30"/>
                     <a:srcRect/>
                     <a:stretch>
                       <a:fillRect/>
@@ -14526,27 +14448,14 @@
       <w:r>
         <w:t xml:space="preserve">Figure </w:t>
       </w:r>
-      <w:r>
-        <w:fldChar w:fldCharType="begin"/>
-      </w:r>
-      <w:r>
-        <w:instrText xml:space="preserve"> SEQ Figure \* ARABIC </w:instrText>
-      </w:r>
-      <w:r>
-        <w:fldChar w:fldCharType="separate"/>
-      </w:r>
-      <w:r>
-        <w:rPr>
-          <w:noProof/>
-        </w:rPr>
-        <w:t>12</w:t>
-      </w:r>
-      <w:r>
-        <w:rPr>
-          <w:noProof/>
-        </w:rPr>
-        <w:fldChar w:fldCharType="end"/>
-      </w:r>
+      <w:fldSimple w:instr=" SEQ Figure \* ARABIC ">
+        <w:r>
+          <w:rPr>
+            <w:noProof/>
+          </w:rPr>
+          <w:t>12</w:t>
+        </w:r>
+      </w:fldSimple>
       <w:r>
         <w:t xml:space="preserve">. </w:t>
       </w:r>
@@ -14703,7 +14612,7 @@
                     <pic:cNvPicPr preferRelativeResize="0"/>
                   </pic:nvPicPr>
                   <pic:blipFill>
-                    <a:blip r:embed="rId29"/>
+                    <a:blip r:embed="rId31"/>
                     <a:srcRect/>
                     <a:stretch>
                       <a:fillRect/>
@@ -14738,27 +14647,14 @@
       <w:r>
         <w:t xml:space="preserve">Figure </w:t>
       </w:r>
-      <w:r>
-        <w:fldChar w:fldCharType="begin"/>
-      </w:r>
-      <w:r>
-        <w:instrText xml:space="preserve"> SEQ Figure \* ARABIC </w:instrText>
-      </w:r>
-      <w:r>
-        <w:fldChar w:fldCharType="separate"/>
-      </w:r>
-      <w:r>
-        <w:rPr>
-          <w:noProof/>
-        </w:rPr>
-        <w:t>13</w:t>
-      </w:r>
-      <w:r>
-        <w:rPr>
-          <w:noProof/>
-        </w:rPr>
-        <w:fldChar w:fldCharType="end"/>
-      </w:r>
+      <w:fldSimple w:instr=" SEQ Figure \* ARABIC ">
+        <w:r>
+          <w:rPr>
+            <w:noProof/>
+          </w:rPr>
+          <w:t>13</w:t>
+        </w:r>
+      </w:fldSimple>
       <w:r>
         <w:t>. Professional Match Individual View</w:t>
       </w:r>
@@ -14855,7 +14751,7 @@
                     <pic:cNvPicPr preferRelativeResize="0"/>
                   </pic:nvPicPr>
                   <pic:blipFill>
-                    <a:blip r:embed="rId30"/>
+                    <a:blip r:embed="rId32"/>
                     <a:srcRect/>
                     <a:stretch>
                       <a:fillRect/>
@@ -14887,27 +14783,14 @@
       <w:r>
         <w:t xml:space="preserve">Figure </w:t>
       </w:r>
-      <w:r>
-        <w:fldChar w:fldCharType="begin"/>
-      </w:r>
-      <w:r>
-        <w:instrText xml:space="preserve"> SEQ Figure \* ARABIC </w:instrText>
-      </w:r>
-      <w:r>
-        <w:fldChar w:fldCharType="separate"/>
-      </w:r>
-      <w:r>
-        <w:rPr>
-          <w:noProof/>
-        </w:rPr>
-        <w:t>14</w:t>
-      </w:r>
-      <w:r>
-        <w:rPr>
-          <w:noProof/>
-        </w:rPr>
-        <w:fldChar w:fldCharType="end"/>
-      </w:r>
+      <w:fldSimple w:instr=" SEQ Figure \* ARABIC ">
+        <w:r>
+          <w:rPr>
+            <w:noProof/>
+          </w:rPr>
+          <w:t>14</w:t>
+        </w:r>
+      </w:fldSimple>
       <w:r>
         <w:t>. Object and property view</w:t>
       </w:r>
@@ -14970,7 +14853,7 @@
                     <pic:cNvPicPr preferRelativeResize="0"/>
                   </pic:nvPicPr>
                   <pic:blipFill>
-                    <a:blip r:embed="rId31"/>
+                    <a:blip r:embed="rId33"/>
                     <a:srcRect/>
                     <a:stretch>
                       <a:fillRect/>
@@ -15002,27 +14885,14 @@
       <w:r>
         <w:t xml:space="preserve">Figure </w:t>
       </w:r>
-      <w:r>
-        <w:fldChar w:fldCharType="begin"/>
-      </w:r>
-      <w:r>
-        <w:instrText xml:space="preserve"> SEQ Figure \* ARABIC </w:instrText>
-      </w:r>
-      <w:r>
-        <w:fldChar w:fldCharType="separate"/>
-      </w:r>
-      <w:r>
-        <w:rPr>
-          <w:noProof/>
-        </w:rPr>
-        <w:t>15</w:t>
-      </w:r>
-      <w:r>
-        <w:rPr>
-          <w:noProof/>
-        </w:rPr>
-        <w:fldChar w:fldCharType="end"/>
-      </w:r>
+      <w:fldSimple w:instr=" SEQ Figure \* ARABIC ">
+        <w:r>
+          <w:rPr>
+            <w:noProof/>
+          </w:rPr>
+          <w:t>15</w:t>
+        </w:r>
+      </w:fldSimple>
       <w:r>
         <w:t>. Movie dataset</w:t>
       </w:r>
@@ -15186,263 +15056,6 @@
             <wp:extent cx="2644140" cy="2862303"/>
             <wp:effectExtent l="0" t="0" r="3810" b="0"/>
             <wp:docPr id="1" name="Picture 1"/>
-            <wp:cNvGraphicFramePr>
-              <a:graphicFrameLocks xmlns:a="http://schemas.openxmlformats.org/drawingml/2006/main" noChangeAspect="1"/>
-            </wp:cNvGraphicFramePr>
-            <a:graphic xmlns:a="http://schemas.openxmlformats.org/drawingml/2006/main">
-              <a:graphicData uri="http://schemas.openxmlformats.org/drawingml/2006/picture">
-                <pic:pic xmlns:pic="http://schemas.openxmlformats.org/drawingml/2006/picture">
-                  <pic:nvPicPr>
-                    <pic:cNvPr id="1" name=""/>
-                    <pic:cNvPicPr/>
-                  </pic:nvPicPr>
-                  <pic:blipFill>
-                    <a:blip r:embed="rId32"/>
-                    <a:stretch>
-                      <a:fillRect/>
-                    </a:stretch>
-                  </pic:blipFill>
-                  <pic:spPr>
-                    <a:xfrm>
-                      <a:off x="0" y="0"/>
-                      <a:ext cx="2647466" cy="2865903"/>
-                    </a:xfrm>
-                    <a:prstGeom prst="rect">
-                      <a:avLst/>
-                    </a:prstGeom>
-                  </pic:spPr>
-                </pic:pic>
-              </a:graphicData>
-            </a:graphic>
-          </wp:inline>
-        </w:drawing>
-      </w:r>
-    </w:p>
-    <w:p>
-      <w:pPr>
-        <w:pStyle w:val="Caption"/>
-        <w:jc w:val="center"/>
-        <w:rPr>
-          <w:color w:val="000000"/>
-        </w:rPr>
-      </w:pPr>
-      <w:bookmarkStart w:id="29" w:name="_Toc133709700"/>
-      <w:r>
-        <w:t xml:space="preserve">Figure </w:t>
-      </w:r>
-      <w:r>
-        <w:fldChar w:fldCharType="begin"/>
-      </w:r>
-      <w:r>
-        <w:instrText xml:space="preserve"> SEQ Figure \* ARABIC </w:instrText>
-      </w:r>
-      <w:r>
-        <w:fldChar w:fldCharType="separate"/>
-      </w:r>
-      <w:r>
-        <w:rPr>
-          <w:noProof/>
-        </w:rPr>
-        <w:t>16</w:t>
-      </w:r>
-      <w:r>
-        <w:rPr>
-          <w:noProof/>
-        </w:rPr>
-        <w:fldChar w:fldCharType="end"/>
-      </w:r>
-      <w:r>
-        <w:t>. Python Script to get movie information</w:t>
-      </w:r>
-      <w:bookmarkEnd w:id="29"/>
-    </w:p>
-    <w:p>
-      <w:pPr>
-        <w:pBdr>
-          <w:top w:val="nil"/>
-          <w:left w:val="nil"/>
-          <w:bottom w:val="nil"/>
-          <w:right w:val="nil"/>
-          <w:between w:val="nil"/>
-        </w:pBdr>
-        <w:spacing w:after="0" w:line="240" w:lineRule="auto"/>
-        <w:jc w:val="center"/>
-        <w:rPr>
-          <w:color w:val="000000"/>
-        </w:rPr>
-      </w:pPr>
-    </w:p>
-    <w:p>
-      <w:pPr>
-        <w:pBdr>
-          <w:top w:val="nil"/>
-          <w:left w:val="nil"/>
-          <w:bottom w:val="nil"/>
-          <w:right w:val="nil"/>
-          <w:between w:val="nil"/>
-        </w:pBdr>
-        <w:spacing w:after="0" w:line="240" w:lineRule="auto"/>
-        <w:rPr>
-          <w:color w:val="000000"/>
-        </w:rPr>
-      </w:pPr>
-    </w:p>
-    <w:p>
-      <w:pPr>
-        <w:keepNext/>
-        <w:pBdr>
-          <w:top w:val="nil"/>
-          <w:left w:val="nil"/>
-          <w:bottom w:val="nil"/>
-          <w:right w:val="nil"/>
-          <w:between w:val="nil"/>
-        </w:pBdr>
-        <w:spacing w:after="0" w:line="240" w:lineRule="auto"/>
-        <w:jc w:val="center"/>
-      </w:pPr>
-      <w:r>
-        <w:rPr>
-          <w:noProof/>
-        </w:rPr>
-        <w:drawing>
-          <wp:inline distT="0" distB="0" distL="0" distR="0" wp14:anchorId="03428A55" wp14:editId="079C6BB2">
-            <wp:extent cx="3627120" cy="4226480"/>
-            <wp:effectExtent l="0" t="0" r="0" b="3175"/>
-            <wp:docPr id="3" name="Picture 3"/>
-            <wp:cNvGraphicFramePr>
-              <a:graphicFrameLocks xmlns:a="http://schemas.openxmlformats.org/drawingml/2006/main" noChangeAspect="1"/>
-            </wp:cNvGraphicFramePr>
-            <a:graphic xmlns:a="http://schemas.openxmlformats.org/drawingml/2006/main">
-              <a:graphicData uri="http://schemas.openxmlformats.org/drawingml/2006/picture">
-                <pic:pic xmlns:pic="http://schemas.openxmlformats.org/drawingml/2006/picture">
-                  <pic:nvPicPr>
-                    <pic:cNvPr id="1" name=""/>
-                    <pic:cNvPicPr/>
-                  </pic:nvPicPr>
-                  <pic:blipFill>
-                    <a:blip r:embed="rId33"/>
-                    <a:stretch>
-                      <a:fillRect/>
-                    </a:stretch>
-                  </pic:blipFill>
-                  <pic:spPr>
-                    <a:xfrm>
-                      <a:off x="0" y="0"/>
-                      <a:ext cx="3631255" cy="4231299"/>
-                    </a:xfrm>
-                    <a:prstGeom prst="rect">
-                      <a:avLst/>
-                    </a:prstGeom>
-                  </pic:spPr>
-                </pic:pic>
-              </a:graphicData>
-            </a:graphic>
-          </wp:inline>
-        </w:drawing>
-      </w:r>
-      <w:r>
-        <w:t xml:space="preserve"> </w:t>
-      </w:r>
-    </w:p>
-    <w:p>
-      <w:pPr>
-        <w:pStyle w:val="Caption"/>
-        <w:jc w:val="center"/>
-        <w:rPr>
-          <w:color w:val="000000"/>
-        </w:rPr>
-      </w:pPr>
-      <w:bookmarkStart w:id="30" w:name="_Toc133709701"/>
-      <w:r>
-        <w:t xml:space="preserve">Figure </w:t>
-      </w:r>
-      <w:r>
-        <w:fldChar w:fldCharType="begin"/>
-      </w:r>
-      <w:r>
-        <w:instrText xml:space="preserve"> SEQ Figure \* ARABIC </w:instrText>
-      </w:r>
-      <w:r>
-        <w:fldChar w:fldCharType="separate"/>
-      </w:r>
-      <w:r>
-        <w:rPr>
-          <w:noProof/>
-        </w:rPr>
-        <w:t>17</w:t>
-      </w:r>
-      <w:r>
-        <w:rPr>
-          <w:noProof/>
-        </w:rPr>
-        <w:fldChar w:fldCharType="end"/>
-      </w:r>
-      <w:r>
-        <w:t>. Transformation Rule for the Movies</w:t>
-      </w:r>
-      <w:bookmarkEnd w:id="30"/>
-    </w:p>
-    <w:p>
-      <w:pPr>
-        <w:pBdr>
-          <w:top w:val="nil"/>
-          <w:left w:val="nil"/>
-          <w:bottom w:val="nil"/>
-          <w:right w:val="nil"/>
-          <w:between w:val="nil"/>
-        </w:pBdr>
-        <w:spacing w:after="0" w:line="240" w:lineRule="auto"/>
-        <w:jc w:val="both"/>
-        <w:rPr>
-          <w:rFonts w:ascii="Times New Roman" w:eastAsia="Times New Roman" w:hAnsi="Times New Roman" w:cs="Times New Roman"/>
-          <w:color w:val="000000"/>
-          <w:sz w:val="24"/>
-          <w:szCs w:val="24"/>
-        </w:rPr>
-      </w:pPr>
-    </w:p>
-    <w:p>
-      <w:pPr>
-        <w:pBdr>
-          <w:top w:val="nil"/>
-          <w:left w:val="nil"/>
-          <w:bottom w:val="nil"/>
-          <w:right w:val="nil"/>
-          <w:between w:val="nil"/>
-        </w:pBdr>
-        <w:spacing w:after="0" w:line="240" w:lineRule="auto"/>
-        <w:jc w:val="both"/>
-        <w:rPr>
-          <w:rFonts w:ascii="Times New Roman" w:eastAsia="Times New Roman" w:hAnsi="Times New Roman" w:cs="Times New Roman"/>
-          <w:color w:val="000000"/>
-          <w:sz w:val="24"/>
-          <w:szCs w:val="24"/>
-        </w:rPr>
-      </w:pPr>
-    </w:p>
-    <w:p>
-      <w:pPr>
-        <w:keepNext/>
-        <w:pBdr>
-          <w:top w:val="nil"/>
-          <w:left w:val="nil"/>
-          <w:bottom w:val="nil"/>
-          <w:right w:val="nil"/>
-          <w:between w:val="nil"/>
-        </w:pBdr>
-        <w:spacing w:after="0" w:line="240" w:lineRule="auto"/>
-        <w:jc w:val="both"/>
-      </w:pPr>
-      <w:r>
-        <w:rPr>
-          <w:noProof/>
-        </w:rPr>
-        <w:lastRenderedPageBreak/>
-        <w:drawing>
-          <wp:inline distT="0" distB="0" distL="0" distR="0" wp14:anchorId="775D5C59" wp14:editId="2EE65042">
-            <wp:extent cx="5579745" cy="2799715"/>
-            <wp:effectExtent l="0" t="0" r="1905" b="635"/>
-            <wp:docPr id="2" name="Picture 2"/>
             <wp:cNvGraphicFramePr>
               <a:graphicFrameLocks xmlns:a="http://schemas.openxmlformats.org/drawingml/2006/main" noChangeAspect="1"/>
             </wp:cNvGraphicFramePr>
@@ -15462,6 +15075,237 @@
                   <pic:spPr>
                     <a:xfrm>
                       <a:off x="0" y="0"/>
+                      <a:ext cx="2647466" cy="2865903"/>
+                    </a:xfrm>
+                    <a:prstGeom prst="rect">
+                      <a:avLst/>
+                    </a:prstGeom>
+                  </pic:spPr>
+                </pic:pic>
+              </a:graphicData>
+            </a:graphic>
+          </wp:inline>
+        </w:drawing>
+      </w:r>
+    </w:p>
+    <w:p>
+      <w:pPr>
+        <w:pStyle w:val="Caption"/>
+        <w:jc w:val="center"/>
+        <w:rPr>
+          <w:color w:val="000000"/>
+        </w:rPr>
+      </w:pPr>
+      <w:bookmarkStart w:id="29" w:name="_Toc133709700"/>
+      <w:r>
+        <w:t xml:space="preserve">Figure </w:t>
+      </w:r>
+      <w:fldSimple w:instr=" SEQ Figure \* ARABIC ">
+        <w:r>
+          <w:rPr>
+            <w:noProof/>
+          </w:rPr>
+          <w:t>16</w:t>
+        </w:r>
+      </w:fldSimple>
+      <w:r>
+        <w:t>. Python Script to get movie information</w:t>
+      </w:r>
+      <w:bookmarkEnd w:id="29"/>
+    </w:p>
+    <w:p>
+      <w:pPr>
+        <w:pBdr>
+          <w:top w:val="nil"/>
+          <w:left w:val="nil"/>
+          <w:bottom w:val="nil"/>
+          <w:right w:val="nil"/>
+          <w:between w:val="nil"/>
+        </w:pBdr>
+        <w:spacing w:after="0" w:line="240" w:lineRule="auto"/>
+        <w:jc w:val="center"/>
+        <w:rPr>
+          <w:color w:val="000000"/>
+        </w:rPr>
+      </w:pPr>
+    </w:p>
+    <w:p>
+      <w:pPr>
+        <w:pBdr>
+          <w:top w:val="nil"/>
+          <w:left w:val="nil"/>
+          <w:bottom w:val="nil"/>
+          <w:right w:val="nil"/>
+          <w:between w:val="nil"/>
+        </w:pBdr>
+        <w:spacing w:after="0" w:line="240" w:lineRule="auto"/>
+        <w:rPr>
+          <w:color w:val="000000"/>
+        </w:rPr>
+      </w:pPr>
+    </w:p>
+    <w:p>
+      <w:pPr>
+        <w:keepNext/>
+        <w:pBdr>
+          <w:top w:val="nil"/>
+          <w:left w:val="nil"/>
+          <w:bottom w:val="nil"/>
+          <w:right w:val="nil"/>
+          <w:between w:val="nil"/>
+        </w:pBdr>
+        <w:spacing w:after="0" w:line="240" w:lineRule="auto"/>
+        <w:jc w:val="center"/>
+      </w:pPr>
+      <w:r>
+        <w:rPr>
+          <w:noProof/>
+        </w:rPr>
+        <w:drawing>
+          <wp:inline distT="0" distB="0" distL="0" distR="0" wp14:anchorId="03428A55" wp14:editId="079C6BB2">
+            <wp:extent cx="3627120" cy="4226480"/>
+            <wp:effectExtent l="0" t="0" r="0" b="3175"/>
+            <wp:docPr id="3" name="Picture 3"/>
+            <wp:cNvGraphicFramePr>
+              <a:graphicFrameLocks xmlns:a="http://schemas.openxmlformats.org/drawingml/2006/main" noChangeAspect="1"/>
+            </wp:cNvGraphicFramePr>
+            <a:graphic xmlns:a="http://schemas.openxmlformats.org/drawingml/2006/main">
+              <a:graphicData uri="http://schemas.openxmlformats.org/drawingml/2006/picture">
+                <pic:pic xmlns:pic="http://schemas.openxmlformats.org/drawingml/2006/picture">
+                  <pic:nvPicPr>
+                    <pic:cNvPr id="1" name=""/>
+                    <pic:cNvPicPr/>
+                  </pic:nvPicPr>
+                  <pic:blipFill>
+                    <a:blip r:embed="rId35"/>
+                    <a:stretch>
+                      <a:fillRect/>
+                    </a:stretch>
+                  </pic:blipFill>
+                  <pic:spPr>
+                    <a:xfrm>
+                      <a:off x="0" y="0"/>
+                      <a:ext cx="3631255" cy="4231299"/>
+                    </a:xfrm>
+                    <a:prstGeom prst="rect">
+                      <a:avLst/>
+                    </a:prstGeom>
+                  </pic:spPr>
+                </pic:pic>
+              </a:graphicData>
+            </a:graphic>
+          </wp:inline>
+        </w:drawing>
+      </w:r>
+      <w:r>
+        <w:t xml:space="preserve"> </w:t>
+      </w:r>
+    </w:p>
+    <w:p>
+      <w:pPr>
+        <w:pStyle w:val="Caption"/>
+        <w:jc w:val="center"/>
+        <w:rPr>
+          <w:color w:val="000000"/>
+        </w:rPr>
+      </w:pPr>
+      <w:bookmarkStart w:id="30" w:name="_Toc133709701"/>
+      <w:r>
+        <w:t xml:space="preserve">Figure </w:t>
+      </w:r>
+      <w:fldSimple w:instr=" SEQ Figure \* ARABIC ">
+        <w:r>
+          <w:rPr>
+            <w:noProof/>
+          </w:rPr>
+          <w:t>17</w:t>
+        </w:r>
+      </w:fldSimple>
+      <w:r>
+        <w:t>. Transformation Rule for the Movies</w:t>
+      </w:r>
+      <w:bookmarkEnd w:id="30"/>
+    </w:p>
+    <w:p>
+      <w:pPr>
+        <w:pBdr>
+          <w:top w:val="nil"/>
+          <w:left w:val="nil"/>
+          <w:bottom w:val="nil"/>
+          <w:right w:val="nil"/>
+          <w:between w:val="nil"/>
+        </w:pBdr>
+        <w:spacing w:after="0" w:line="240" w:lineRule="auto"/>
+        <w:jc w:val="both"/>
+        <w:rPr>
+          <w:rFonts w:ascii="Times New Roman" w:eastAsia="Times New Roman" w:hAnsi="Times New Roman" w:cs="Times New Roman"/>
+          <w:color w:val="000000"/>
+          <w:sz w:val="24"/>
+          <w:szCs w:val="24"/>
+        </w:rPr>
+      </w:pPr>
+    </w:p>
+    <w:p>
+      <w:pPr>
+        <w:pBdr>
+          <w:top w:val="nil"/>
+          <w:left w:val="nil"/>
+          <w:bottom w:val="nil"/>
+          <w:right w:val="nil"/>
+          <w:between w:val="nil"/>
+        </w:pBdr>
+        <w:spacing w:after="0" w:line="240" w:lineRule="auto"/>
+        <w:jc w:val="both"/>
+        <w:rPr>
+          <w:rFonts w:ascii="Times New Roman" w:eastAsia="Times New Roman" w:hAnsi="Times New Roman" w:cs="Times New Roman"/>
+          <w:color w:val="000000"/>
+          <w:sz w:val="24"/>
+          <w:szCs w:val="24"/>
+        </w:rPr>
+      </w:pPr>
+    </w:p>
+    <w:p>
+      <w:pPr>
+        <w:keepNext/>
+        <w:pBdr>
+          <w:top w:val="nil"/>
+          <w:left w:val="nil"/>
+          <w:bottom w:val="nil"/>
+          <w:right w:val="nil"/>
+          <w:between w:val="nil"/>
+        </w:pBdr>
+        <w:spacing w:after="0" w:line="240" w:lineRule="auto"/>
+        <w:jc w:val="both"/>
+      </w:pPr>
+      <w:r>
+        <w:rPr>
+          <w:noProof/>
+        </w:rPr>
+        <w:lastRenderedPageBreak/>
+        <w:drawing>
+          <wp:inline distT="0" distB="0" distL="0" distR="0" wp14:anchorId="775D5C59" wp14:editId="2EE65042">
+            <wp:extent cx="5579745" cy="2799715"/>
+            <wp:effectExtent l="0" t="0" r="1905" b="635"/>
+            <wp:docPr id="2" name="Picture 2"/>
+            <wp:cNvGraphicFramePr>
+              <a:graphicFrameLocks xmlns:a="http://schemas.openxmlformats.org/drawingml/2006/main" noChangeAspect="1"/>
+            </wp:cNvGraphicFramePr>
+            <a:graphic xmlns:a="http://schemas.openxmlformats.org/drawingml/2006/main">
+              <a:graphicData uri="http://schemas.openxmlformats.org/drawingml/2006/picture">
+                <pic:pic xmlns:pic="http://schemas.openxmlformats.org/drawingml/2006/picture">
+                  <pic:nvPicPr>
+                    <pic:cNvPr id="1" name=""/>
+                    <pic:cNvPicPr/>
+                  </pic:nvPicPr>
+                  <pic:blipFill>
+                    <a:blip r:embed="rId36"/>
+                    <a:stretch>
+                      <a:fillRect/>
+                    </a:stretch>
+                  </pic:blipFill>
+                  <pic:spPr>
+                    <a:xfrm>
+                      <a:off x="0" y="0"/>
                       <a:ext cx="5579745" cy="2799715"/>
                     </a:xfrm>
                     <a:prstGeom prst="rect">
@@ -15490,27 +15334,14 @@
       <w:r>
         <w:t xml:space="preserve">Figure </w:t>
       </w:r>
-      <w:r>
-        <w:fldChar w:fldCharType="begin"/>
-      </w:r>
-      <w:r>
-        <w:instrText xml:space="preserve"> SEQ Figure \* ARABIC </w:instrText>
-      </w:r>
-      <w:r>
-        <w:fldChar w:fldCharType="separate"/>
-      </w:r>
-      <w:r>
-        <w:rPr>
-          <w:noProof/>
-        </w:rPr>
-        <w:t>18</w:t>
-      </w:r>
-      <w:r>
-        <w:rPr>
-          <w:noProof/>
-        </w:rPr>
-        <w:fldChar w:fldCharType="end"/>
-      </w:r>
+      <w:fldSimple w:instr=" SEQ Figure \* ARABIC ">
+        <w:r>
+          <w:rPr>
+            <w:noProof/>
+          </w:rPr>
+          <w:t>18</w:t>
+        </w:r>
+      </w:fldSimple>
       <w:r>
         <w:t>. Data and Object Properties for the Ali Movie</w:t>
       </w:r>
@@ -18704,7 +18535,7 @@
         </w:rPr>
         <w:t xml:space="preserve">[2] "DBpedia Ontology," [Online]. Available: </w:t>
       </w:r>
-      <w:hyperlink r:id="rId35" w:tgtFrame="_new" w:history="1">
+      <w:hyperlink r:id="rId37" w:tgtFrame="_new" w:history="1">
         <w:r>
           <w:rPr>
             <w:rStyle w:val="Hyperlink"/>
@@ -18740,7 +18571,7 @@
         </w:rPr>
         <w:t xml:space="preserve">[3] "W3C's List of Ontologies," [Online]. Available: </w:t>
       </w:r>
-      <w:hyperlink r:id="rId36" w:tgtFrame="_new" w:history="1">
+      <w:hyperlink r:id="rId38" w:tgtFrame="_new" w:history="1">
         <w:r>
           <w:rPr>
             <w:rStyle w:val="Hyperlink"/>
@@ -18776,7 +18607,7 @@
         </w:rPr>
         <w:t xml:space="preserve">[4] J. Silver, "A Brief History of Boxing," International Boxing Association, 2014. [Online]. Available: </w:t>
       </w:r>
-      <w:hyperlink r:id="rId37" w:tgtFrame="_new" w:history="1">
+      <w:hyperlink r:id="rId39" w:tgtFrame="_new" w:history="1">
         <w:r>
           <w:rPr>
             <w:rStyle w:val="Hyperlink"/>
@@ -18812,7 +18643,7 @@
         </w:rPr>
         <w:t xml:space="preserve">[5] "Boxer of the Quirinal," Ancient Olympic Games, [Online]. Available: </w:t>
       </w:r>
-      <w:hyperlink r:id="rId38" w:tgtFrame="_new" w:history="1">
+      <w:hyperlink r:id="rId40" w:tgtFrame="_new" w:history="1">
         <w:r>
           <w:rPr>
             <w:rStyle w:val="Hyperlink"/>
@@ -18865,7 +18696,7 @@
         </w:rPr>
         <w:t xml:space="preserve">[7] "Boxing Rule Sets," Broughton's Rules, [Online]. Available: </w:t>
       </w:r>
-      <w:hyperlink r:id="rId39" w:tgtFrame="_new" w:history="1">
+      <w:hyperlink r:id="rId41" w:tgtFrame="_new" w:history="1">
         <w:r>
           <w:rPr>
             <w:rStyle w:val="Hyperlink"/>
@@ -18901,7 +18732,7 @@
         </w:rPr>
         <w:t xml:space="preserve">[8] "Boxing Rule Sets," Marquess of Queensberry Rules, [Online]. Available: </w:t>
       </w:r>
-      <w:hyperlink r:id="rId40" w:tgtFrame="_new" w:history="1">
+      <w:hyperlink r:id="rId42" w:tgtFrame="_new" w:history="1">
         <w:r>
           <w:rPr>
             <w:rStyle w:val="Hyperlink"/>
@@ -18954,7 +18785,7 @@
         </w:rPr>
         <w:t xml:space="preserve">[10] B. Mee, "Boxing's Popularity and Economics," The Telegraph, 2019. [Online]. Available: </w:t>
       </w:r>
-      <w:hyperlink r:id="rId41" w:tgtFrame="_new" w:history="1">
+      <w:hyperlink r:id="rId43" w:tgtFrame="_new" w:history="1">
         <w:r>
           <w:rPr>
             <w:rStyle w:val="Hyperlink"/>
@@ -18990,7 +18821,7 @@
         </w:rPr>
         <w:t xml:space="preserve">[11] J. Svinth, "Women's Boxing: A Concise History," International Boxing Association, 2021. [Online]. Available: </w:t>
       </w:r>
-      <w:hyperlink r:id="rId42" w:tgtFrame="_new" w:history="1">
+      <w:hyperlink r:id="rId44" w:tgtFrame="_new" w:history="1">
         <w:r>
           <w:rPr>
             <w:rStyle w:val="Hyperlink"/>
@@ -19043,7 +18874,7 @@
         </w:rPr>
         <w:t xml:space="preserve">[13] "DBpedia Ontology: Boxer," [Online]. Available: </w:t>
       </w:r>
-      <w:hyperlink r:id="rId43" w:tgtFrame="_new" w:history="1">
+      <w:hyperlink r:id="rId45" w:tgtFrame="_new" w:history="1">
         <w:r>
           <w:rPr>
             <w:rStyle w:val="Hyperlink"/>
@@ -19079,7 +18910,7 @@
         </w:rPr>
         <w:t xml:space="preserve">[14] "DBpedia Ontology: BoxingLeague," [Online]. Available: </w:t>
       </w:r>
-      <w:hyperlink r:id="rId44" w:tgtFrame="_new" w:history="1">
+      <w:hyperlink r:id="rId46" w:tgtFrame="_new" w:history="1">
         <w:r>
           <w:rPr>
             <w:rStyle w:val="Hyperlink"/>
@@ -19115,7 +18946,7 @@
         </w:rPr>
         <w:t xml:space="preserve">[15] "DBpedia Ontology: BoxingMatch," [Online]. Available: </w:t>
       </w:r>
-      <w:hyperlink r:id="rId45" w:tgtFrame="_new" w:history="1">
+      <w:hyperlink r:id="rId47" w:tgtFrame="_new" w:history="1">
         <w:r>
           <w:rPr>
             <w:rStyle w:val="Hyperlink"/>
@@ -19151,7 +18982,7 @@
         </w:rPr>
         <w:t xml:space="preserve">[16] "DBpedia Ontology: weightClass," [Online]. Available: </w:t>
       </w:r>
-      <w:hyperlink r:id="rId46" w:tgtFrame="_new" w:history="1">
+      <w:hyperlink r:id="rId48" w:tgtFrame="_new" w:history="1">
         <w:r>
           <w:rPr>
             <w:rStyle w:val="Hyperlink"/>
@@ -19187,7 +19018,7 @@
         </w:rPr>
         <w:t xml:space="preserve">[17] "DBpedia Ontology: boxingStyle," [Online]. Available: </w:t>
       </w:r>
-      <w:hyperlink r:id="rId47" w:tgtFrame="_new" w:history="1">
+      <w:hyperlink r:id="rId49" w:tgtFrame="_new" w:history="1">
         <w:r>
           <w:rPr>
             <w:rStyle w:val="Hyperlink"/>
@@ -19223,7 +19054,7 @@
         </w:rPr>
         <w:t>[18] "</w:t>
       </w:r>
-      <w:hyperlink r:id="rId48" w:tgtFrame="_new" w:history="1">
+      <w:hyperlink r:id="rId50" w:tgtFrame="_new" w:history="1">
         <w:r>
           <w:rPr>
             <w:rStyle w:val="Hyperlink"/>
@@ -19242,7 +19073,7 @@
         </w:rPr>
         <w:t xml:space="preserve">," [Online]. Available: </w:t>
       </w:r>
-      <w:hyperlink r:id="rId49" w:tgtFrame="_new" w:history="1">
+      <w:hyperlink r:id="rId51" w:tgtFrame="_new" w:history="1">
         <w:r>
           <w:rPr>
             <w:rStyle w:val="Hyperlink"/>
@@ -19278,7 +19109,7 @@
         </w:rPr>
         <w:t xml:space="preserve">[19] "Boxing Matches Dataset: Predict Winner," Kaggle, [Online]. Available: </w:t>
       </w:r>
-      <w:hyperlink r:id="rId50" w:tgtFrame="_new" w:history="1">
+      <w:hyperlink r:id="rId52" w:tgtFrame="_new" w:history="1">
         <w:r>
           <w:rPr>
             <w:rStyle w:val="Hyperlink"/>
@@ -19314,7 +19145,7 @@
         </w:rPr>
         <w:t xml:space="preserve">[20] "Boxing Dataset," Kaggle, [Online]. Available: </w:t>
       </w:r>
-      <w:hyperlink r:id="rId51" w:tgtFrame="_new" w:history="1">
+      <w:hyperlink r:id="rId53" w:tgtFrame="_new" w:history="1">
         <w:r>
           <w:rPr>
             <w:rStyle w:val="Hyperlink"/>
@@ -19350,7 +19181,7 @@
         </w:rPr>
         <w:t xml:space="preserve">[21] "IMDb Dataset of Top 1000 Movies and TV Shows," Kaggle, [Online]. Available: </w:t>
       </w:r>
-      <w:hyperlink r:id="rId52" w:tgtFrame="_new" w:history="1">
+      <w:hyperlink r:id="rId54" w:tgtFrame="_new" w:history="1">
         <w:r>
           <w:rPr>
             <w:rStyle w:val="Hyperlink"/>
@@ -19451,7 +19282,7 @@
           <w:rPr>
             <w:noProof/>
           </w:rPr>
-          <w:t>21</w:t>
+          <w:t>18</w:t>
         </w:r>
         <w:r>
           <w:rPr>
@@ -21991,7 +21822,7 @@
 </file>
 
 <file path=customXml/itemProps2.xml><?xml version="1.0" encoding="utf-8"?>
-<ds:datastoreItem xmlns:ds="http://schemas.openxmlformats.org/officeDocument/2006/customXml" ds:itemID="{8ED5005F-7C81-4836-B034-D259482A4BD8}">
+<ds:datastoreItem xmlns:ds="http://schemas.openxmlformats.org/officeDocument/2006/customXml" ds:itemID="{C50BD140-DF29-48D0-8E04-C73780134AAF}">
   <ds:schemaRefs>
     <ds:schemaRef ds:uri="http://schemas.openxmlformats.org/officeDocument/2006/bibliography"/>
   </ds:schemaRefs>

</xml_diff>

<commit_message>
updated the ontology, added sparql queries, updated the documentation
</commit_message>
<xml_diff>
--- a/Ontology Development for Knowledge Representation in Boxing Domain.docx
+++ b/Ontology Development for Knowledge Representation in Boxing Domain.docx
@@ -7134,168 +7134,11 @@
     </w:p>
     <w:p>
       <w:pPr>
-        <w:pBdr>
-          <w:top w:val="nil"/>
-          <w:left w:val="nil"/>
-          <w:bottom w:val="nil"/>
-          <w:right w:val="nil"/>
-          <w:between w:val="nil"/>
-        </w:pBdr>
-        <w:spacing w:after="0" w:line="240" w:lineRule="auto"/>
-        <w:jc w:val="both"/>
-        <w:rPr>
-          <w:rFonts w:ascii="Times New Roman" w:eastAsia="Times New Roman" w:hAnsi="Times New Roman" w:cs="Times New Roman"/>
-          <w:color w:val="000000"/>
-          <w:sz w:val="24"/>
-          <w:szCs w:val="24"/>
-        </w:rPr>
-      </w:pPr>
-    </w:p>
-    <w:p>
-      <w:pPr>
-        <w:pBdr>
-          <w:top w:val="nil"/>
-          <w:left w:val="nil"/>
-          <w:bottom w:val="nil"/>
-          <w:right w:val="nil"/>
-          <w:between w:val="nil"/>
-        </w:pBdr>
-        <w:spacing w:after="0" w:line="240" w:lineRule="auto"/>
-        <w:jc w:val="both"/>
-        <w:rPr>
-          <w:rFonts w:ascii="Times New Roman" w:eastAsia="Times New Roman" w:hAnsi="Times New Roman" w:cs="Times New Roman"/>
-          <w:color w:val="000000"/>
-          <w:sz w:val="24"/>
-          <w:szCs w:val="24"/>
-        </w:rPr>
-      </w:pPr>
-    </w:p>
-    <w:p>
-      <w:pPr>
-        <w:pBdr>
-          <w:top w:val="nil"/>
-          <w:left w:val="nil"/>
-          <w:bottom w:val="nil"/>
-          <w:right w:val="nil"/>
-          <w:between w:val="nil"/>
-        </w:pBdr>
-        <w:spacing w:after="0" w:line="240" w:lineRule="auto"/>
-        <w:jc w:val="both"/>
-        <w:rPr>
-          <w:rFonts w:ascii="Times New Roman" w:eastAsia="Times New Roman" w:hAnsi="Times New Roman" w:cs="Times New Roman"/>
-          <w:color w:val="000000"/>
-          <w:sz w:val="24"/>
-          <w:szCs w:val="24"/>
-        </w:rPr>
-      </w:pPr>
-    </w:p>
-    <w:p>
-      <w:pPr>
-        <w:pBdr>
-          <w:top w:val="nil"/>
-          <w:left w:val="nil"/>
-          <w:bottom w:val="nil"/>
-          <w:right w:val="nil"/>
-          <w:between w:val="nil"/>
-        </w:pBdr>
-        <w:spacing w:after="0" w:line="240" w:lineRule="auto"/>
-        <w:jc w:val="both"/>
-        <w:rPr>
-          <w:rFonts w:ascii="Times New Roman" w:eastAsia="Times New Roman" w:hAnsi="Times New Roman" w:cs="Times New Roman"/>
-          <w:color w:val="000000"/>
-          <w:sz w:val="24"/>
-          <w:szCs w:val="24"/>
-        </w:rPr>
-      </w:pPr>
-    </w:p>
-    <w:p>
-      <w:pPr>
-        <w:pBdr>
-          <w:top w:val="nil"/>
-          <w:left w:val="nil"/>
-          <w:bottom w:val="nil"/>
-          <w:right w:val="nil"/>
-          <w:between w:val="nil"/>
-        </w:pBdr>
-        <w:spacing w:after="0" w:line="240" w:lineRule="auto"/>
-        <w:jc w:val="both"/>
-        <w:rPr>
-          <w:rFonts w:ascii="Times New Roman" w:eastAsia="Times New Roman" w:hAnsi="Times New Roman" w:cs="Times New Roman"/>
-          <w:color w:val="000000"/>
-          <w:sz w:val="24"/>
-          <w:szCs w:val="24"/>
-        </w:rPr>
-      </w:pPr>
-    </w:p>
-    <w:p>
-      <w:pPr>
-        <w:pBdr>
-          <w:top w:val="nil"/>
-          <w:left w:val="nil"/>
-          <w:bottom w:val="nil"/>
-          <w:right w:val="nil"/>
-          <w:between w:val="nil"/>
-        </w:pBdr>
-        <w:spacing w:after="0" w:line="240" w:lineRule="auto"/>
-        <w:jc w:val="both"/>
-        <w:rPr>
-          <w:rFonts w:ascii="Times New Roman" w:eastAsia="Times New Roman" w:hAnsi="Times New Roman" w:cs="Times New Roman"/>
-          <w:color w:val="000000"/>
-          <w:sz w:val="24"/>
-          <w:szCs w:val="24"/>
-        </w:rPr>
-      </w:pPr>
-    </w:p>
-    <w:p>
-      <w:pPr>
-        <w:pBdr>
-          <w:top w:val="nil"/>
-          <w:left w:val="nil"/>
-          <w:bottom w:val="nil"/>
-          <w:right w:val="nil"/>
-          <w:between w:val="nil"/>
-        </w:pBdr>
-        <w:spacing w:after="0" w:line="240" w:lineRule="auto"/>
-        <w:jc w:val="both"/>
-        <w:rPr>
-          <w:rFonts w:ascii="Times New Roman" w:eastAsia="Times New Roman" w:hAnsi="Times New Roman" w:cs="Times New Roman"/>
-          <w:color w:val="000000"/>
-          <w:sz w:val="24"/>
-          <w:szCs w:val="24"/>
-        </w:rPr>
-      </w:pPr>
-    </w:p>
-    <w:p>
-      <w:pPr>
-        <w:rPr>
-          <w:rFonts w:ascii="Times New Roman" w:eastAsia="Times New Roman" w:hAnsi="Times New Roman" w:cs="Times New Roman"/>
-          <w:sz w:val="24"/>
-          <w:szCs w:val="24"/>
-        </w:rPr>
-      </w:pPr>
-    </w:p>
-    <w:p>
-      <w:pPr>
-        <w:rPr>
-          <w:rFonts w:ascii="Times New Roman" w:eastAsia="Times New Roman" w:hAnsi="Times New Roman" w:cs="Times New Roman"/>
-          <w:sz w:val="24"/>
-          <w:szCs w:val="24"/>
-        </w:rPr>
-      </w:pPr>
-      <w:r>
-        <w:rPr>
-          <w:rFonts w:ascii="Times New Roman" w:eastAsia="Times New Roman" w:hAnsi="Times New Roman" w:cs="Times New Roman"/>
-          <w:sz w:val="24"/>
-          <w:szCs w:val="24"/>
-        </w:rPr>
-        <w:br w:type="page"/>
-      </w:r>
-    </w:p>
-    <w:p>
-      <w:pPr>
         <w:pStyle w:val="Heading1"/>
       </w:pPr>
       <w:bookmarkStart w:id="6" w:name="_Toc133710287"/>
+      <w:bookmarkStart w:id="7" w:name="_GoBack"/>
+      <w:bookmarkEnd w:id="7"/>
       <w:r>
         <w:lastRenderedPageBreak/>
         <w:t>4. The Boxing Ontology</w:t>
@@ -7306,14 +7149,14 @@
       <w:pPr>
         <w:pStyle w:val="Heading2"/>
       </w:pPr>
-      <w:bookmarkStart w:id="7" w:name="_Toc133710288"/>
+      <w:bookmarkStart w:id="8" w:name="_Toc133710288"/>
       <w:r>
         <w:t xml:space="preserve">4.1. </w:t>
       </w:r>
       <w:r>
         <w:t>Ontology Lexigon</w:t>
       </w:r>
-      <w:bookmarkEnd w:id="7"/>
+      <w:bookmarkEnd w:id="8"/>
     </w:p>
     <w:p>
       <w:pPr>
@@ -11130,14 +10973,14 @@
       <w:pPr>
         <w:pStyle w:val="Heading2"/>
       </w:pPr>
-      <w:bookmarkStart w:id="8" w:name="_Toc133710289"/>
+      <w:bookmarkStart w:id="9" w:name="_Toc133710289"/>
       <w:r>
         <w:t xml:space="preserve">4.2. </w:t>
       </w:r>
       <w:r>
         <w:t>Restrictions, Domains and Ranges of Object Properties</w:t>
       </w:r>
-      <w:bookmarkEnd w:id="8"/>
+      <w:bookmarkEnd w:id="9"/>
     </w:p>
     <w:p>
       <w:pPr>
@@ -12566,7 +12409,7 @@
       <w:pPr>
         <w:pStyle w:val="Heading2"/>
       </w:pPr>
-      <w:bookmarkStart w:id="9" w:name="_Toc133710290"/>
+      <w:bookmarkStart w:id="10" w:name="_Toc133710290"/>
       <w:r>
         <w:lastRenderedPageBreak/>
         <w:t xml:space="preserve">4.3. </w:t>
@@ -12574,7 +12417,7 @@
       <w:r>
         <w:t>Validation of the Ontology</w:t>
       </w:r>
-      <w:bookmarkEnd w:id="9"/>
+      <w:bookmarkEnd w:id="10"/>
     </w:p>
     <w:p>
       <w:pPr>
@@ -12705,22 +12548,35 @@
           <w:szCs w:val="24"/>
         </w:rPr>
       </w:pPr>
-      <w:bookmarkStart w:id="10" w:name="_Toc133709685"/>
+      <w:bookmarkStart w:id="11" w:name="_Toc133709685"/>
       <w:r>
         <w:t xml:space="preserve">Figure </w:t>
       </w:r>
-      <w:fldSimple w:instr=" SEQ Figure \* ARABIC ">
-        <w:r>
-          <w:rPr>
-            <w:noProof/>
-          </w:rPr>
-          <w:t>1</w:t>
-        </w:r>
-      </w:fldSimple>
+      <w:r>
+        <w:fldChar w:fldCharType="begin"/>
+      </w:r>
+      <w:r>
+        <w:instrText xml:space="preserve"> SEQ Figure \* ARABIC </w:instrText>
+      </w:r>
+      <w:r>
+        <w:fldChar w:fldCharType="separate"/>
+      </w:r>
+      <w:r>
+        <w:rPr>
+          <w:noProof/>
+        </w:rPr>
+        <w:t>1</w:t>
+      </w:r>
+      <w:r>
+        <w:rPr>
+          <w:noProof/>
+        </w:rPr>
+        <w:fldChar w:fldCharType="end"/>
+      </w:r>
       <w:r>
         <w:t>. Resasoner VIew</w:t>
       </w:r>
-      <w:bookmarkEnd w:id="10"/>
+      <w:bookmarkEnd w:id="11"/>
     </w:p>
     <w:p>
       <w:pPr>
@@ -12807,22 +12663,35 @@
           <w:szCs w:val="24"/>
         </w:rPr>
       </w:pPr>
-      <w:bookmarkStart w:id="11" w:name="_Toc133709686"/>
+      <w:bookmarkStart w:id="12" w:name="_Toc133709686"/>
       <w:r>
         <w:t xml:space="preserve">Figure </w:t>
       </w:r>
-      <w:fldSimple w:instr=" SEQ Figure \* ARABIC ">
-        <w:r>
-          <w:rPr>
-            <w:noProof/>
-          </w:rPr>
-          <w:t>2</w:t>
-        </w:r>
-      </w:fldSimple>
+      <w:r>
+        <w:fldChar w:fldCharType="begin"/>
+      </w:r>
+      <w:r>
+        <w:instrText xml:space="preserve"> SEQ Figure \* ARABIC </w:instrText>
+      </w:r>
+      <w:r>
+        <w:fldChar w:fldCharType="separate"/>
+      </w:r>
+      <w:r>
+        <w:rPr>
+          <w:noProof/>
+        </w:rPr>
+        <w:t>2</w:t>
+      </w:r>
+      <w:r>
+        <w:rPr>
+          <w:noProof/>
+        </w:rPr>
+        <w:fldChar w:fldCharType="end"/>
+      </w:r>
       <w:r>
         <w:t>. CMD View of Reasoner</w:t>
       </w:r>
-      <w:bookmarkEnd w:id="11"/>
+      <w:bookmarkEnd w:id="12"/>
     </w:p>
     <w:p>
       <w:pPr>
@@ -13125,7 +12994,7 @@
       <w:pPr>
         <w:pStyle w:val="Heading2"/>
       </w:pPr>
-      <w:bookmarkStart w:id="12" w:name="_Toc133710291"/>
+      <w:bookmarkStart w:id="13" w:name="_Toc133710291"/>
       <w:r>
         <w:lastRenderedPageBreak/>
         <w:t xml:space="preserve">4.4. </w:t>
@@ -13133,7 +13002,7 @@
       <w:r>
         <w:t>Views from the Protege</w:t>
       </w:r>
-      <w:bookmarkEnd w:id="12"/>
+      <w:bookmarkEnd w:id="13"/>
     </w:p>
     <w:p>
       <w:pPr>
@@ -13282,26 +13151,37 @@
           <w:color w:val="000000"/>
         </w:rPr>
       </w:pPr>
-      <w:bookmarkStart w:id="13" w:name="_Toc133709687"/>
+      <w:bookmarkStart w:id="14" w:name="_Toc133709687"/>
       <w:r>
         <w:t xml:space="preserve">Figure </w:t>
       </w:r>
-      <w:fldSimple w:instr=" SEQ Figure \* ARABIC ">
-        <w:r>
-          <w:rPr>
-            <w:noProof/>
-          </w:rPr>
-          <w:t>3</w:t>
-        </w:r>
-      </w:fldSimple>
+      <w:r>
+        <w:fldChar w:fldCharType="begin"/>
+      </w:r>
+      <w:r>
+        <w:instrText xml:space="preserve"> SEQ Figure \* ARABIC </w:instrText>
+      </w:r>
+      <w:r>
+        <w:fldChar w:fldCharType="separate"/>
+      </w:r>
+      <w:r>
+        <w:rPr>
+          <w:noProof/>
+        </w:rPr>
+        <w:t>3</w:t>
+      </w:r>
+      <w:r>
+        <w:rPr>
+          <w:noProof/>
+        </w:rPr>
+        <w:fldChar w:fldCharType="end"/>
+      </w:r>
       <w:r>
         <w:t xml:space="preserve">. </w:t>
       </w:r>
       <w:r>
         <w:t>Class Hierarchy</w:t>
       </w:r>
-      <w:bookmarkStart w:id="14" w:name="_GoBack"/>
-      <w:bookmarkEnd w:id="13"/>
       <w:bookmarkEnd w:id="14"/>
     </w:p>
     <w:p>
@@ -13371,14 +13251,27 @@
       <w:r>
         <w:t xml:space="preserve">Figure </w:t>
       </w:r>
-      <w:fldSimple w:instr=" SEQ Figure \* ARABIC ">
-        <w:r>
-          <w:rPr>
-            <w:noProof/>
-          </w:rPr>
-          <w:t>4</w:t>
-        </w:r>
-      </w:fldSimple>
+      <w:r>
+        <w:fldChar w:fldCharType="begin"/>
+      </w:r>
+      <w:r>
+        <w:instrText xml:space="preserve"> SEQ Figure \* ARABIC </w:instrText>
+      </w:r>
+      <w:r>
+        <w:fldChar w:fldCharType="separate"/>
+      </w:r>
+      <w:r>
+        <w:rPr>
+          <w:noProof/>
+        </w:rPr>
+        <w:t>4</w:t>
+      </w:r>
+      <w:r>
+        <w:rPr>
+          <w:noProof/>
+        </w:rPr>
+        <w:fldChar w:fldCharType="end"/>
+      </w:r>
       <w:r>
         <w:t>. Data Propertie</w:t>
       </w:r>
@@ -13461,14 +13354,27 @@
       <w:r>
         <w:t xml:space="preserve">Figure </w:t>
       </w:r>
-      <w:fldSimple w:instr=" SEQ Figure \* ARABIC ">
-        <w:r>
-          <w:rPr>
-            <w:noProof/>
-          </w:rPr>
-          <w:t>5</w:t>
-        </w:r>
-      </w:fldSimple>
+      <w:r>
+        <w:fldChar w:fldCharType="begin"/>
+      </w:r>
+      <w:r>
+        <w:instrText xml:space="preserve"> SEQ Figure \* ARABIC </w:instrText>
+      </w:r>
+      <w:r>
+        <w:fldChar w:fldCharType="separate"/>
+      </w:r>
+      <w:r>
+        <w:rPr>
+          <w:noProof/>
+        </w:rPr>
+        <w:t>5</w:t>
+      </w:r>
+      <w:r>
+        <w:rPr>
+          <w:noProof/>
+        </w:rPr>
+        <w:fldChar w:fldCharType="end"/>
+      </w:r>
       <w:r>
         <w:t xml:space="preserve">. </w:t>
       </w:r>
@@ -13535,14 +13441,27 @@
       <w:r>
         <w:t xml:space="preserve">Figure </w:t>
       </w:r>
-      <w:fldSimple w:instr=" SEQ Figure \* ARABIC ">
-        <w:r>
-          <w:rPr>
-            <w:noProof/>
-          </w:rPr>
-          <w:t>6</w:t>
-        </w:r>
-      </w:fldSimple>
+      <w:r>
+        <w:fldChar w:fldCharType="begin"/>
+      </w:r>
+      <w:r>
+        <w:instrText xml:space="preserve"> SEQ Figure \* ARABIC </w:instrText>
+      </w:r>
+      <w:r>
+        <w:fldChar w:fldCharType="separate"/>
+      </w:r>
+      <w:r>
+        <w:rPr>
+          <w:noProof/>
+        </w:rPr>
+        <w:t>6</w:t>
+      </w:r>
+      <w:r>
+        <w:rPr>
+          <w:noProof/>
+        </w:rPr>
+        <w:fldChar w:fldCharType="end"/>
+      </w:r>
       <w:r>
         <w:t xml:space="preserve">. </w:t>
       </w:r>
@@ -13657,14 +13576,27 @@
       <w:r>
         <w:t xml:space="preserve">Figure </w:t>
       </w:r>
-      <w:fldSimple w:instr=" SEQ Figure \* ARABIC ">
-        <w:r>
-          <w:rPr>
-            <w:noProof/>
-          </w:rPr>
-          <w:t>7</w:t>
-        </w:r>
-      </w:fldSimple>
+      <w:r>
+        <w:fldChar w:fldCharType="begin"/>
+      </w:r>
+      <w:r>
+        <w:instrText xml:space="preserve"> SEQ Figure \* ARABIC </w:instrText>
+      </w:r>
+      <w:r>
+        <w:fldChar w:fldCharType="separate"/>
+      </w:r>
+      <w:r>
+        <w:rPr>
+          <w:noProof/>
+        </w:rPr>
+        <w:t>7</w:t>
+      </w:r>
+      <w:r>
+        <w:rPr>
+          <w:noProof/>
+        </w:rPr>
+        <w:fldChar w:fldCharType="end"/>
+      </w:r>
       <w:r>
         <w:t>. Onto Graph</w:t>
       </w:r>
@@ -13741,14 +13673,27 @@
       <w:r>
         <w:t xml:space="preserve">Figure </w:t>
       </w:r>
-      <w:fldSimple w:instr=" SEQ Figure \* ARABIC ">
-        <w:r>
-          <w:rPr>
-            <w:noProof/>
-          </w:rPr>
-          <w:t>8</w:t>
-        </w:r>
-      </w:fldSimple>
+      <w:r>
+        <w:fldChar w:fldCharType="begin"/>
+      </w:r>
+      <w:r>
+        <w:instrText xml:space="preserve"> SEQ Figure \* ARABIC </w:instrText>
+      </w:r>
+      <w:r>
+        <w:fldChar w:fldCharType="separate"/>
+      </w:r>
+      <w:r>
+        <w:rPr>
+          <w:noProof/>
+        </w:rPr>
+        <w:t>8</w:t>
+      </w:r>
+      <w:r>
+        <w:rPr>
+          <w:noProof/>
+        </w:rPr>
+        <w:fldChar w:fldCharType="end"/>
+      </w:r>
       <w:r>
         <w:t>. Onto Graph View for Boxer</w:t>
       </w:r>
@@ -13965,14 +13910,27 @@
       <w:r>
         <w:t xml:space="preserve">Figure </w:t>
       </w:r>
-      <w:fldSimple w:instr=" SEQ Figure \* ARABIC ">
-        <w:r>
-          <w:rPr>
-            <w:noProof/>
-          </w:rPr>
-          <w:t>9</w:t>
-        </w:r>
-      </w:fldSimple>
+      <w:r>
+        <w:fldChar w:fldCharType="begin"/>
+      </w:r>
+      <w:r>
+        <w:instrText xml:space="preserve"> SEQ Figure \* ARABIC </w:instrText>
+      </w:r>
+      <w:r>
+        <w:fldChar w:fldCharType="separate"/>
+      </w:r>
+      <w:r>
+        <w:rPr>
+          <w:noProof/>
+        </w:rPr>
+        <w:t>9</w:t>
+      </w:r>
+      <w:r>
+        <w:rPr>
+          <w:noProof/>
+        </w:rPr>
+        <w:fldChar w:fldCharType="end"/>
+      </w:r>
       <w:r>
         <w:t xml:space="preserve">. </w:t>
       </w:r>
@@ -14241,14 +14199,27 @@
       <w:r>
         <w:t xml:space="preserve">Figure </w:t>
       </w:r>
-      <w:fldSimple w:instr=" SEQ Figure \* ARABIC ">
-        <w:r>
-          <w:rPr>
-            <w:noProof/>
-          </w:rPr>
-          <w:t>10</w:t>
-        </w:r>
-      </w:fldSimple>
+      <w:r>
+        <w:fldChar w:fldCharType="begin"/>
+      </w:r>
+      <w:r>
+        <w:instrText xml:space="preserve"> SEQ Figure \* ARABIC </w:instrText>
+      </w:r>
+      <w:r>
+        <w:fldChar w:fldCharType="separate"/>
+      </w:r>
+      <w:r>
+        <w:rPr>
+          <w:noProof/>
+        </w:rPr>
+        <w:t>10</w:t>
+      </w:r>
+      <w:r>
+        <w:rPr>
+          <w:noProof/>
+        </w:rPr>
+        <w:fldChar w:fldCharType="end"/>
+      </w:r>
       <w:r>
         <w:t xml:space="preserve">. </w:t>
       </w:r>
@@ -14328,14 +14299,27 @@
       <w:r>
         <w:t xml:space="preserve">Figure </w:t>
       </w:r>
-      <w:fldSimple w:instr=" SEQ Figure \* ARABIC ">
-        <w:r>
-          <w:rPr>
-            <w:noProof/>
-          </w:rPr>
-          <w:t>11</w:t>
-        </w:r>
-      </w:fldSimple>
+      <w:r>
+        <w:fldChar w:fldCharType="begin"/>
+      </w:r>
+      <w:r>
+        <w:instrText xml:space="preserve"> SEQ Figure \* ARABIC </w:instrText>
+      </w:r>
+      <w:r>
+        <w:fldChar w:fldCharType="separate"/>
+      </w:r>
+      <w:r>
+        <w:rPr>
+          <w:noProof/>
+        </w:rPr>
+        <w:t>11</w:t>
+      </w:r>
+      <w:r>
+        <w:rPr>
+          <w:noProof/>
+        </w:rPr>
+        <w:fldChar w:fldCharType="end"/>
+      </w:r>
       <w:r>
         <w:t>. The added boxer individuals</w:t>
       </w:r>
@@ -14448,14 +14432,27 @@
       <w:r>
         <w:t xml:space="preserve">Figure </w:t>
       </w:r>
-      <w:fldSimple w:instr=" SEQ Figure \* ARABIC ">
-        <w:r>
-          <w:rPr>
-            <w:noProof/>
-          </w:rPr>
-          <w:t>12</w:t>
-        </w:r>
-      </w:fldSimple>
+      <w:r>
+        <w:fldChar w:fldCharType="begin"/>
+      </w:r>
+      <w:r>
+        <w:instrText xml:space="preserve"> SEQ Figure \* ARABIC </w:instrText>
+      </w:r>
+      <w:r>
+        <w:fldChar w:fldCharType="separate"/>
+      </w:r>
+      <w:r>
+        <w:rPr>
+          <w:noProof/>
+        </w:rPr>
+        <w:t>12</w:t>
+      </w:r>
+      <w:r>
+        <w:rPr>
+          <w:noProof/>
+        </w:rPr>
+        <w:fldChar w:fldCharType="end"/>
+      </w:r>
       <w:r>
         <w:t xml:space="preserve">. </w:t>
       </w:r>
@@ -14647,14 +14644,27 @@
       <w:r>
         <w:t xml:space="preserve">Figure </w:t>
       </w:r>
-      <w:fldSimple w:instr=" SEQ Figure \* ARABIC ">
-        <w:r>
-          <w:rPr>
-            <w:noProof/>
-          </w:rPr>
-          <w:t>13</w:t>
-        </w:r>
-      </w:fldSimple>
+      <w:r>
+        <w:fldChar w:fldCharType="begin"/>
+      </w:r>
+      <w:r>
+        <w:instrText xml:space="preserve"> SEQ Figure \* ARABIC </w:instrText>
+      </w:r>
+      <w:r>
+        <w:fldChar w:fldCharType="separate"/>
+      </w:r>
+      <w:r>
+        <w:rPr>
+          <w:noProof/>
+        </w:rPr>
+        <w:t>13</w:t>
+      </w:r>
+      <w:r>
+        <w:rPr>
+          <w:noProof/>
+        </w:rPr>
+        <w:fldChar w:fldCharType="end"/>
+      </w:r>
       <w:r>
         <w:t>. Professional Match Individual View</w:t>
       </w:r>
@@ -14783,14 +14793,27 @@
       <w:r>
         <w:t xml:space="preserve">Figure </w:t>
       </w:r>
-      <w:fldSimple w:instr=" SEQ Figure \* ARABIC ">
-        <w:r>
-          <w:rPr>
-            <w:noProof/>
-          </w:rPr>
-          <w:t>14</w:t>
-        </w:r>
-      </w:fldSimple>
+      <w:r>
+        <w:fldChar w:fldCharType="begin"/>
+      </w:r>
+      <w:r>
+        <w:instrText xml:space="preserve"> SEQ Figure \* ARABIC </w:instrText>
+      </w:r>
+      <w:r>
+        <w:fldChar w:fldCharType="separate"/>
+      </w:r>
+      <w:r>
+        <w:rPr>
+          <w:noProof/>
+        </w:rPr>
+        <w:t>14</w:t>
+      </w:r>
+      <w:r>
+        <w:rPr>
+          <w:noProof/>
+        </w:rPr>
+        <w:fldChar w:fldCharType="end"/>
+      </w:r>
       <w:r>
         <w:t>. Object and property view</w:t>
       </w:r>
@@ -14885,14 +14908,27 @@
       <w:r>
         <w:t xml:space="preserve">Figure </w:t>
       </w:r>
-      <w:fldSimple w:instr=" SEQ Figure \* ARABIC ">
-        <w:r>
-          <w:rPr>
-            <w:noProof/>
-          </w:rPr>
-          <w:t>15</w:t>
-        </w:r>
-      </w:fldSimple>
+      <w:r>
+        <w:fldChar w:fldCharType="begin"/>
+      </w:r>
+      <w:r>
+        <w:instrText xml:space="preserve"> SEQ Figure \* ARABIC </w:instrText>
+      </w:r>
+      <w:r>
+        <w:fldChar w:fldCharType="separate"/>
+      </w:r>
+      <w:r>
+        <w:rPr>
+          <w:noProof/>
+        </w:rPr>
+        <w:t>15</w:t>
+      </w:r>
+      <w:r>
+        <w:rPr>
+          <w:noProof/>
+        </w:rPr>
+        <w:fldChar w:fldCharType="end"/>
+      </w:r>
       <w:r>
         <w:t>. Movie dataset</w:t>
       </w:r>
@@ -15100,14 +15136,27 @@
       <w:r>
         <w:t xml:space="preserve">Figure </w:t>
       </w:r>
-      <w:fldSimple w:instr=" SEQ Figure \* ARABIC ">
-        <w:r>
-          <w:rPr>
-            <w:noProof/>
-          </w:rPr>
-          <w:t>16</w:t>
-        </w:r>
-      </w:fldSimple>
+      <w:r>
+        <w:fldChar w:fldCharType="begin"/>
+      </w:r>
+      <w:r>
+        <w:instrText xml:space="preserve"> SEQ Figure \* ARABIC </w:instrText>
+      </w:r>
+      <w:r>
+        <w:fldChar w:fldCharType="separate"/>
+      </w:r>
+      <w:r>
+        <w:rPr>
+          <w:noProof/>
+        </w:rPr>
+        <w:t>16</w:t>
+      </w:r>
+      <w:r>
+        <w:rPr>
+          <w:noProof/>
+        </w:rPr>
+        <w:fldChar w:fldCharType="end"/>
+      </w:r>
       <w:r>
         <w:t>. Python Script to get movie information</w:t>
       </w:r>
@@ -15213,14 +15262,27 @@
       <w:r>
         <w:t xml:space="preserve">Figure </w:t>
       </w:r>
-      <w:fldSimple w:instr=" SEQ Figure \* ARABIC ">
-        <w:r>
-          <w:rPr>
-            <w:noProof/>
-          </w:rPr>
-          <w:t>17</w:t>
-        </w:r>
-      </w:fldSimple>
+      <w:r>
+        <w:fldChar w:fldCharType="begin"/>
+      </w:r>
+      <w:r>
+        <w:instrText xml:space="preserve"> SEQ Figure \* ARABIC </w:instrText>
+      </w:r>
+      <w:r>
+        <w:fldChar w:fldCharType="separate"/>
+      </w:r>
+      <w:r>
+        <w:rPr>
+          <w:noProof/>
+        </w:rPr>
+        <w:t>17</w:t>
+      </w:r>
+      <w:r>
+        <w:rPr>
+          <w:noProof/>
+        </w:rPr>
+        <w:fldChar w:fldCharType="end"/>
+      </w:r>
       <w:r>
         <w:t>. Transformation Rule for the Movies</w:t>
       </w:r>
@@ -15334,14 +15396,27 @@
       <w:r>
         <w:t xml:space="preserve">Figure </w:t>
       </w:r>
-      <w:fldSimple w:instr=" SEQ Figure \* ARABIC ">
-        <w:r>
-          <w:rPr>
-            <w:noProof/>
-          </w:rPr>
-          <w:t>18</w:t>
-        </w:r>
-      </w:fldSimple>
+      <w:r>
+        <w:fldChar w:fldCharType="begin"/>
+      </w:r>
+      <w:r>
+        <w:instrText xml:space="preserve"> SEQ Figure \* ARABIC </w:instrText>
+      </w:r>
+      <w:r>
+        <w:fldChar w:fldCharType="separate"/>
+      </w:r>
+      <w:r>
+        <w:rPr>
+          <w:noProof/>
+        </w:rPr>
+        <w:t>18</w:t>
+      </w:r>
+      <w:r>
+        <w:rPr>
+          <w:noProof/>
+        </w:rPr>
+        <w:fldChar w:fldCharType="end"/>
+      </w:r>
       <w:r>
         <w:t>. Data and Object Properties for the Ali Movie</w:t>
       </w:r>
@@ -15996,667 +16071,1993 @@
     </w:p>
     <w:p>
       <w:pPr>
-        <w:pBdr>
-          <w:top w:val="nil"/>
-          <w:left w:val="nil"/>
-          <w:bottom w:val="nil"/>
-          <w:right w:val="nil"/>
-          <w:between w:val="nil"/>
-        </w:pBdr>
-        <w:spacing w:after="0" w:line="240" w:lineRule="auto"/>
-        <w:jc w:val="both"/>
-        <w:rPr>
-          <w:rFonts w:ascii="Times New Roman" w:eastAsia="Times New Roman" w:hAnsi="Times New Roman" w:cs="Times New Roman"/>
+        <w:pStyle w:val="NoSpacing"/>
+        <w:rPr>
           <w:b/>
-          <w:sz w:val="24"/>
-          <w:szCs w:val="24"/>
-        </w:rPr>
-      </w:pPr>
-    </w:p>
-    <w:p>
-      <w:pPr>
-        <w:pBdr>
-          <w:top w:val="nil"/>
-          <w:left w:val="nil"/>
-          <w:bottom w:val="nil"/>
-          <w:right w:val="nil"/>
-          <w:between w:val="nil"/>
-        </w:pBdr>
-        <w:spacing w:after="0" w:line="240" w:lineRule="auto"/>
-        <w:jc w:val="both"/>
-        <w:rPr>
-          <w:rFonts w:ascii="Times New Roman" w:eastAsia="Times New Roman" w:hAnsi="Times New Roman" w:cs="Times New Roman"/>
+        </w:rPr>
+      </w:pPr>
+      <w:r>
+        <w:rPr>
           <w:b/>
-          <w:sz w:val="24"/>
-          <w:szCs w:val="24"/>
-        </w:rPr>
-      </w:pPr>
-    </w:p>
-    <w:p>
-      <w:pPr>
-        <w:pBdr>
-          <w:top w:val="nil"/>
-          <w:left w:val="nil"/>
-          <w:bottom w:val="nil"/>
-          <w:right w:val="nil"/>
-          <w:between w:val="nil"/>
-        </w:pBdr>
-        <w:spacing w:after="0" w:line="240" w:lineRule="auto"/>
-        <w:jc w:val="both"/>
-        <w:rPr>
-          <w:rFonts w:ascii="Times New Roman" w:eastAsia="Times New Roman" w:hAnsi="Times New Roman" w:cs="Times New Roman"/>
+        </w:rPr>
+        <w:t xml:space="preserve">1. </w:t>
+      </w:r>
+      <w:r>
+        <w:rPr>
           <w:b/>
-          <w:sz w:val="24"/>
-          <w:szCs w:val="24"/>
-        </w:rPr>
-      </w:pPr>
-    </w:p>
-    <w:p>
-      <w:pPr>
-        <w:pBdr>
-          <w:top w:val="nil"/>
-          <w:left w:val="nil"/>
-          <w:bottom w:val="nil"/>
-          <w:right w:val="nil"/>
-          <w:between w:val="nil"/>
-        </w:pBdr>
-        <w:spacing w:after="0" w:line="240" w:lineRule="auto"/>
-        <w:jc w:val="both"/>
-        <w:rPr>
-          <w:rFonts w:ascii="Times New Roman" w:eastAsia="Times New Roman" w:hAnsi="Times New Roman" w:cs="Times New Roman"/>
+        </w:rPr>
+        <w:t>Query t</w:t>
+      </w:r>
+      <w:r>
+        <w:rPr>
           <w:b/>
-          <w:sz w:val="24"/>
-          <w:szCs w:val="24"/>
-        </w:rPr>
-      </w:pPr>
-    </w:p>
-    <w:p>
-      <w:pPr>
-        <w:pBdr>
-          <w:top w:val="nil"/>
-          <w:left w:val="nil"/>
-          <w:bottom w:val="nil"/>
-          <w:right w:val="nil"/>
-          <w:between w:val="nil"/>
-        </w:pBdr>
-        <w:spacing w:after="0" w:line="240" w:lineRule="auto"/>
-        <w:jc w:val="both"/>
-        <w:rPr>
-          <w:rFonts w:ascii="Times New Roman" w:eastAsia="Times New Roman" w:hAnsi="Times New Roman" w:cs="Times New Roman"/>
+        </w:rPr>
+        <w:t>o get the top 10 boxers based on the number of their wins</w:t>
+      </w:r>
+      <w:r>
+        <w:rPr>
           <w:b/>
-          <w:sz w:val="24"/>
-          <w:szCs w:val="24"/>
-        </w:rPr>
-      </w:pPr>
-    </w:p>
-    <w:p>
-      <w:pPr>
-        <w:pBdr>
-          <w:top w:val="nil"/>
-          <w:left w:val="nil"/>
-          <w:bottom w:val="nil"/>
-          <w:right w:val="nil"/>
-          <w:between w:val="nil"/>
-        </w:pBdr>
-        <w:spacing w:after="0" w:line="240" w:lineRule="auto"/>
-        <w:jc w:val="both"/>
-        <w:rPr>
-          <w:rFonts w:ascii="Times New Roman" w:eastAsia="Times New Roman" w:hAnsi="Times New Roman" w:cs="Times New Roman"/>
+        </w:rPr>
+        <w:t>:</w:t>
+      </w:r>
+    </w:p>
+    <w:p>
+      <w:pPr>
+        <w:pStyle w:val="NoSpacing"/>
+      </w:pPr>
+    </w:p>
+    <w:p>
+      <w:pPr>
+        <w:pStyle w:val="NoSpacing"/>
+        <w:rPr>
+          <w:rFonts w:ascii="Consolas" w:hAnsi="Consolas" w:cs="Arial"/>
+        </w:rPr>
+      </w:pPr>
+      <w:r>
+        <w:rPr>
+          <w:rFonts w:ascii="Consolas" w:hAnsi="Consolas" w:cs="Arial"/>
+        </w:rPr>
+        <w:t>PREFIX ns: &lt;http://www.semanticweb.org/uran_/ontologies/2023/3/boxing-ontology#&gt;</w:t>
+      </w:r>
+    </w:p>
+    <w:p>
+      <w:pPr>
+        <w:pStyle w:val="NoSpacing"/>
+        <w:rPr>
+          <w:rFonts w:ascii="Consolas" w:hAnsi="Consolas" w:cs="Arial"/>
+        </w:rPr>
+      </w:pPr>
+    </w:p>
+    <w:p>
+      <w:pPr>
+        <w:pStyle w:val="NoSpacing"/>
+        <w:rPr>
+          <w:rFonts w:ascii="Consolas" w:hAnsi="Consolas" w:cs="Arial"/>
+        </w:rPr>
+      </w:pPr>
+      <w:r>
+        <w:rPr>
+          <w:rFonts w:ascii="Consolas" w:hAnsi="Consolas" w:cs="Arial"/>
+        </w:rPr>
+        <w:t>SELECT ?fullName ?wins</w:t>
+      </w:r>
+    </w:p>
+    <w:p>
+      <w:pPr>
+        <w:pStyle w:val="NoSpacing"/>
+        <w:rPr>
+          <w:rFonts w:ascii="Consolas" w:hAnsi="Consolas" w:cs="Arial"/>
+        </w:rPr>
+      </w:pPr>
+      <w:r>
+        <w:rPr>
+          <w:rFonts w:ascii="Consolas" w:hAnsi="Consolas" w:cs="Arial"/>
+        </w:rPr>
+        <w:t>WHERE {</w:t>
+      </w:r>
+    </w:p>
+    <w:p>
+      <w:pPr>
+        <w:pStyle w:val="NoSpacing"/>
+        <w:rPr>
+          <w:rFonts w:ascii="Consolas" w:hAnsi="Consolas" w:cs="Arial"/>
+        </w:rPr>
+      </w:pPr>
+      <w:r>
+        <w:rPr>
+          <w:rFonts w:ascii="Consolas" w:hAnsi="Consolas" w:cs="Arial"/>
+        </w:rPr>
+        <w:t xml:space="preserve">    ?boxer ns:fullName ?fullName ;</w:t>
+      </w:r>
+    </w:p>
+    <w:p>
+      <w:pPr>
+        <w:pStyle w:val="NoSpacing"/>
+        <w:rPr>
+          <w:rFonts w:ascii="Consolas" w:hAnsi="Consolas" w:cs="Arial"/>
+        </w:rPr>
+      </w:pPr>
+      <w:r>
+        <w:rPr>
+          <w:rFonts w:ascii="Consolas" w:hAnsi="Consolas" w:cs="Arial"/>
+        </w:rPr>
+        <w:t xml:space="preserve">           ns:nrOfWins ?wins .</w:t>
+      </w:r>
+    </w:p>
+    <w:p>
+      <w:pPr>
+        <w:pStyle w:val="NoSpacing"/>
+        <w:rPr>
+          <w:rFonts w:ascii="Consolas" w:hAnsi="Consolas" w:cs="Arial"/>
+        </w:rPr>
+      </w:pPr>
+      <w:r>
+        <w:rPr>
+          <w:rFonts w:ascii="Consolas" w:hAnsi="Consolas" w:cs="Arial"/>
+        </w:rPr>
+        <w:t>}</w:t>
+      </w:r>
+    </w:p>
+    <w:p>
+      <w:pPr>
+        <w:pStyle w:val="NoSpacing"/>
+        <w:rPr>
+          <w:rFonts w:ascii="Consolas" w:hAnsi="Consolas" w:cs="Arial"/>
+        </w:rPr>
+      </w:pPr>
+      <w:r>
+        <w:rPr>
+          <w:rFonts w:ascii="Consolas" w:hAnsi="Consolas" w:cs="Arial"/>
+        </w:rPr>
+        <w:t>ORDER BY DESC(?wins)</w:t>
+      </w:r>
+    </w:p>
+    <w:p>
+      <w:pPr>
+        <w:pStyle w:val="NoSpacing"/>
+        <w:rPr>
+          <w:rFonts w:ascii="Consolas" w:hAnsi="Consolas" w:cs="Arial"/>
+        </w:rPr>
+      </w:pPr>
+      <w:r>
+        <w:rPr>
+          <w:rFonts w:ascii="Consolas" w:hAnsi="Consolas" w:cs="Arial"/>
+        </w:rPr>
+        <w:t>LIMIT 10</w:t>
+      </w:r>
+    </w:p>
+    <w:p>
+      <w:pPr>
+        <w:pStyle w:val="NoSpacing"/>
+      </w:pPr>
+    </w:p>
+    <w:p>
+      <w:pPr>
+        <w:pStyle w:val="NoSpacing"/>
+      </w:pPr>
+      <w:r>
+        <w:drawing>
+          <wp:inline distT="0" distB="0" distL="0" distR="0" wp14:anchorId="33B6155F" wp14:editId="0837B4DC">
+            <wp:extent cx="5731510" cy="1718310"/>
+            <wp:effectExtent l="0" t="0" r="2540" b="0"/>
+            <wp:docPr id="7" name="Picture 7"/>
+            <wp:cNvGraphicFramePr>
+              <a:graphicFrameLocks xmlns:a="http://schemas.openxmlformats.org/drawingml/2006/main" noChangeAspect="1"/>
+            </wp:cNvGraphicFramePr>
+            <a:graphic xmlns:a="http://schemas.openxmlformats.org/drawingml/2006/main">
+              <a:graphicData uri="http://schemas.openxmlformats.org/drawingml/2006/picture">
+                <pic:pic xmlns:pic="http://schemas.openxmlformats.org/drawingml/2006/picture">
+                  <pic:nvPicPr>
+                    <pic:cNvPr id="1" name=""/>
+                    <pic:cNvPicPr/>
+                  </pic:nvPicPr>
+                  <pic:blipFill>
+                    <a:blip r:embed="rId37"/>
+                    <a:stretch>
+                      <a:fillRect/>
+                    </a:stretch>
+                  </pic:blipFill>
+                  <pic:spPr>
+                    <a:xfrm>
+                      <a:off x="0" y="0"/>
+                      <a:ext cx="5731510" cy="1718310"/>
+                    </a:xfrm>
+                    <a:prstGeom prst="rect">
+                      <a:avLst/>
+                    </a:prstGeom>
+                  </pic:spPr>
+                </pic:pic>
+              </a:graphicData>
+            </a:graphic>
+          </wp:inline>
+        </w:drawing>
+      </w:r>
+    </w:p>
+    <w:p>
+      <w:pPr>
+        <w:pStyle w:val="NoSpacing"/>
+      </w:pPr>
+    </w:p>
+    <w:p>
+      <w:pPr>
+        <w:pStyle w:val="NoSpacing"/>
+        <w:rPr>
           <w:b/>
-          <w:sz w:val="24"/>
-          <w:szCs w:val="24"/>
-        </w:rPr>
-      </w:pPr>
-    </w:p>
-    <w:p>
-      <w:pPr>
-        <w:pBdr>
-          <w:top w:val="nil"/>
-          <w:left w:val="nil"/>
-          <w:bottom w:val="nil"/>
-          <w:right w:val="nil"/>
-          <w:between w:val="nil"/>
-        </w:pBdr>
-        <w:spacing w:after="0" w:line="240" w:lineRule="auto"/>
-        <w:jc w:val="both"/>
-        <w:rPr>
-          <w:rFonts w:ascii="Times New Roman" w:eastAsia="Times New Roman" w:hAnsi="Times New Roman" w:cs="Times New Roman"/>
+        </w:rPr>
+      </w:pPr>
+      <w:r>
+        <w:rPr>
           <w:b/>
-          <w:sz w:val="24"/>
-          <w:szCs w:val="24"/>
-        </w:rPr>
-      </w:pPr>
-    </w:p>
-    <w:p>
-      <w:pPr>
-        <w:pBdr>
-          <w:top w:val="nil"/>
-          <w:left w:val="nil"/>
-          <w:bottom w:val="nil"/>
-          <w:right w:val="nil"/>
-          <w:between w:val="nil"/>
-        </w:pBdr>
-        <w:spacing w:after="0" w:line="240" w:lineRule="auto"/>
-        <w:jc w:val="both"/>
-        <w:rPr>
-          <w:rFonts w:ascii="Times New Roman" w:eastAsia="Times New Roman" w:hAnsi="Times New Roman" w:cs="Times New Roman"/>
+        </w:rPr>
+        <w:t>2.</w:t>
+      </w:r>
+      <w:r>
+        <w:rPr>
           <w:b/>
-          <w:sz w:val="24"/>
-          <w:szCs w:val="24"/>
-        </w:rPr>
-      </w:pPr>
-    </w:p>
-    <w:p>
-      <w:pPr>
-        <w:pBdr>
-          <w:top w:val="nil"/>
-          <w:left w:val="nil"/>
-          <w:bottom w:val="nil"/>
-          <w:right w:val="nil"/>
-          <w:between w:val="nil"/>
-        </w:pBdr>
-        <w:spacing w:after="0" w:line="240" w:lineRule="auto"/>
-        <w:jc w:val="both"/>
-        <w:rPr>
-          <w:rFonts w:ascii="Times New Roman" w:eastAsia="Times New Roman" w:hAnsi="Times New Roman" w:cs="Times New Roman"/>
+        </w:rPr>
+        <w:t xml:space="preserve"> </w:t>
+      </w:r>
+      <w:r>
+        <w:rPr>
           <w:b/>
-          <w:sz w:val="24"/>
-          <w:szCs w:val="24"/>
-        </w:rPr>
-      </w:pPr>
-    </w:p>
-    <w:p>
-      <w:pPr>
-        <w:pBdr>
-          <w:top w:val="nil"/>
-          <w:left w:val="nil"/>
-          <w:bottom w:val="nil"/>
-          <w:right w:val="nil"/>
-          <w:between w:val="nil"/>
-        </w:pBdr>
-        <w:spacing w:after="0" w:line="240" w:lineRule="auto"/>
-        <w:jc w:val="both"/>
-        <w:rPr>
-          <w:rFonts w:ascii="Times New Roman" w:eastAsia="Times New Roman" w:hAnsi="Times New Roman" w:cs="Times New Roman"/>
+        </w:rPr>
+        <w:t>Query t</w:t>
+      </w:r>
+      <w:r>
+        <w:rPr>
           <w:b/>
-          <w:sz w:val="24"/>
-          <w:szCs w:val="24"/>
-        </w:rPr>
-      </w:pPr>
-    </w:p>
-    <w:p>
-      <w:pPr>
-        <w:pBdr>
-          <w:top w:val="nil"/>
-          <w:left w:val="nil"/>
-          <w:bottom w:val="nil"/>
-          <w:right w:val="nil"/>
-          <w:between w:val="nil"/>
-        </w:pBdr>
-        <w:spacing w:after="0" w:line="240" w:lineRule="auto"/>
-        <w:jc w:val="both"/>
-        <w:rPr>
-          <w:rFonts w:ascii="Times New Roman" w:eastAsia="Times New Roman" w:hAnsi="Times New Roman" w:cs="Times New Roman"/>
+        </w:rPr>
+        <w:t>o get the bottom 10 boxers based on the number of their losses</w:t>
+      </w:r>
+      <w:r>
+        <w:rPr>
           <w:b/>
-          <w:sz w:val="24"/>
-          <w:szCs w:val="24"/>
-        </w:rPr>
-      </w:pPr>
-    </w:p>
-    <w:p>
-      <w:pPr>
-        <w:pBdr>
-          <w:top w:val="nil"/>
-          <w:left w:val="nil"/>
-          <w:bottom w:val="nil"/>
-          <w:right w:val="nil"/>
-          <w:between w:val="nil"/>
-        </w:pBdr>
-        <w:spacing w:after="0" w:line="240" w:lineRule="auto"/>
-        <w:jc w:val="both"/>
-        <w:rPr>
-          <w:rFonts w:ascii="Times New Roman" w:eastAsia="Times New Roman" w:hAnsi="Times New Roman" w:cs="Times New Roman"/>
+        </w:rPr>
+        <w:t>:</w:t>
+      </w:r>
+    </w:p>
+    <w:p>
+      <w:pPr>
+        <w:pStyle w:val="NoSpacing"/>
+      </w:pPr>
+    </w:p>
+    <w:p>
+      <w:pPr>
+        <w:pStyle w:val="NoSpacing"/>
+        <w:rPr>
+          <w:rFonts w:ascii="Consolas" w:hAnsi="Consolas"/>
+        </w:rPr>
+      </w:pPr>
+      <w:r>
+        <w:rPr>
+          <w:rFonts w:ascii="Consolas" w:hAnsi="Consolas"/>
+        </w:rPr>
+        <w:t>PREFIX ns: &lt;http://www.semanticweb.org/uran_/ontologies/2023/3/boxing-ontology#&gt;</w:t>
+      </w:r>
+    </w:p>
+    <w:p>
+      <w:pPr>
+        <w:pStyle w:val="NoSpacing"/>
+        <w:rPr>
+          <w:rFonts w:ascii="Consolas" w:hAnsi="Consolas"/>
+        </w:rPr>
+      </w:pPr>
+    </w:p>
+    <w:p>
+      <w:pPr>
+        <w:pStyle w:val="NoSpacing"/>
+        <w:rPr>
+          <w:rFonts w:ascii="Consolas" w:hAnsi="Consolas"/>
+        </w:rPr>
+      </w:pPr>
+      <w:r>
+        <w:rPr>
+          <w:rFonts w:ascii="Consolas" w:hAnsi="Consolas"/>
+        </w:rPr>
+        <w:t>SELECT ?fullName ?losses</w:t>
+      </w:r>
+    </w:p>
+    <w:p>
+      <w:pPr>
+        <w:pStyle w:val="NoSpacing"/>
+        <w:rPr>
+          <w:rFonts w:ascii="Consolas" w:hAnsi="Consolas"/>
+        </w:rPr>
+      </w:pPr>
+      <w:r>
+        <w:rPr>
+          <w:rFonts w:ascii="Consolas" w:hAnsi="Consolas"/>
+        </w:rPr>
+        <w:t>WHERE {</w:t>
+      </w:r>
+    </w:p>
+    <w:p>
+      <w:pPr>
+        <w:pStyle w:val="NoSpacing"/>
+        <w:rPr>
+          <w:rFonts w:ascii="Consolas" w:hAnsi="Consolas"/>
+        </w:rPr>
+      </w:pPr>
+      <w:r>
+        <w:rPr>
+          <w:rFonts w:ascii="Consolas" w:hAnsi="Consolas"/>
+        </w:rPr>
+        <w:t xml:space="preserve">    ?boxer ns:fullName ?fullName ;</w:t>
+      </w:r>
+    </w:p>
+    <w:p>
+      <w:pPr>
+        <w:pStyle w:val="NoSpacing"/>
+        <w:rPr>
+          <w:rFonts w:ascii="Consolas" w:hAnsi="Consolas"/>
+        </w:rPr>
+      </w:pPr>
+      <w:r>
+        <w:rPr>
+          <w:rFonts w:ascii="Consolas" w:hAnsi="Consolas"/>
+        </w:rPr>
+        <w:t xml:space="preserve">           ns:nrOfLosses ?losses .</w:t>
+      </w:r>
+    </w:p>
+    <w:p>
+      <w:pPr>
+        <w:pStyle w:val="NoSpacing"/>
+        <w:rPr>
+          <w:rFonts w:ascii="Consolas" w:hAnsi="Consolas"/>
+        </w:rPr>
+      </w:pPr>
+      <w:r>
+        <w:rPr>
+          <w:rFonts w:ascii="Consolas" w:hAnsi="Consolas"/>
+        </w:rPr>
+        <w:t>}</w:t>
+      </w:r>
+    </w:p>
+    <w:p>
+      <w:pPr>
+        <w:pStyle w:val="NoSpacing"/>
+        <w:rPr>
+          <w:rFonts w:ascii="Consolas" w:hAnsi="Consolas"/>
+        </w:rPr>
+      </w:pPr>
+      <w:r>
+        <w:rPr>
+          <w:rFonts w:ascii="Consolas" w:hAnsi="Consolas"/>
+        </w:rPr>
+        <w:t>ORDER BY ASC(?losses)</w:t>
+      </w:r>
+    </w:p>
+    <w:p>
+      <w:pPr>
+        <w:pStyle w:val="NoSpacing"/>
+        <w:rPr>
+          <w:rFonts w:ascii="Consolas" w:hAnsi="Consolas"/>
+        </w:rPr>
+      </w:pPr>
+      <w:r>
+        <w:rPr>
+          <w:rFonts w:ascii="Consolas" w:hAnsi="Consolas"/>
+        </w:rPr>
+        <w:t>LIMIT 10</w:t>
+      </w:r>
+    </w:p>
+    <w:p>
+      <w:pPr>
+        <w:pStyle w:val="NoSpacing"/>
+      </w:pPr>
+    </w:p>
+    <w:p>
+      <w:pPr>
+        <w:pStyle w:val="NoSpacing"/>
+      </w:pPr>
+      <w:r>
+        <w:drawing>
+          <wp:inline distT="0" distB="0" distL="0" distR="0" wp14:anchorId="7FBC33FF" wp14:editId="640F8A01">
+            <wp:extent cx="5731510" cy="1736725"/>
+            <wp:effectExtent l="0" t="0" r="2540" b="0"/>
+            <wp:docPr id="8" name="Picture 8"/>
+            <wp:cNvGraphicFramePr>
+              <a:graphicFrameLocks xmlns:a="http://schemas.openxmlformats.org/drawingml/2006/main" noChangeAspect="1"/>
+            </wp:cNvGraphicFramePr>
+            <a:graphic xmlns:a="http://schemas.openxmlformats.org/drawingml/2006/main">
+              <a:graphicData uri="http://schemas.openxmlformats.org/drawingml/2006/picture">
+                <pic:pic xmlns:pic="http://schemas.openxmlformats.org/drawingml/2006/picture">
+                  <pic:nvPicPr>
+                    <pic:cNvPr id="1" name=""/>
+                    <pic:cNvPicPr/>
+                  </pic:nvPicPr>
+                  <pic:blipFill>
+                    <a:blip r:embed="rId38"/>
+                    <a:stretch>
+                      <a:fillRect/>
+                    </a:stretch>
+                  </pic:blipFill>
+                  <pic:spPr>
+                    <a:xfrm>
+                      <a:off x="0" y="0"/>
+                      <a:ext cx="5731510" cy="1736725"/>
+                    </a:xfrm>
+                    <a:prstGeom prst="rect">
+                      <a:avLst/>
+                    </a:prstGeom>
+                  </pic:spPr>
+                </pic:pic>
+              </a:graphicData>
+            </a:graphic>
+          </wp:inline>
+        </w:drawing>
+      </w:r>
+    </w:p>
+    <w:p>
+      <w:pPr>
+        <w:pStyle w:val="NoSpacing"/>
+      </w:pPr>
+    </w:p>
+    <w:p>
+      <w:pPr>
+        <w:pStyle w:val="NoSpacing"/>
+      </w:pPr>
+    </w:p>
+    <w:p>
+      <w:pPr>
+        <w:pStyle w:val="NoSpacing"/>
+      </w:pPr>
+    </w:p>
+    <w:p>
+      <w:pPr>
+        <w:pStyle w:val="NoSpacing"/>
+        <w:rPr>
           <w:b/>
-          <w:sz w:val="24"/>
-          <w:szCs w:val="24"/>
-        </w:rPr>
-      </w:pPr>
-    </w:p>
-    <w:p>
-      <w:pPr>
-        <w:pBdr>
-          <w:top w:val="nil"/>
-          <w:left w:val="nil"/>
-          <w:bottom w:val="nil"/>
-          <w:right w:val="nil"/>
-          <w:between w:val="nil"/>
-        </w:pBdr>
-        <w:spacing w:after="0" w:line="240" w:lineRule="auto"/>
-        <w:jc w:val="both"/>
-        <w:rPr>
-          <w:rFonts w:ascii="Times New Roman" w:eastAsia="Times New Roman" w:hAnsi="Times New Roman" w:cs="Times New Roman"/>
+        </w:rPr>
+      </w:pPr>
+      <w:r>
+        <w:rPr>
           <w:b/>
-          <w:sz w:val="24"/>
-          <w:szCs w:val="24"/>
-        </w:rPr>
-      </w:pPr>
-    </w:p>
-    <w:p>
-      <w:pPr>
-        <w:pBdr>
-          <w:top w:val="nil"/>
-          <w:left w:val="nil"/>
-          <w:bottom w:val="nil"/>
-          <w:right w:val="nil"/>
-          <w:between w:val="nil"/>
-        </w:pBdr>
-        <w:spacing w:after="0" w:line="240" w:lineRule="auto"/>
-        <w:jc w:val="both"/>
-        <w:rPr>
-          <w:rFonts w:ascii="Times New Roman" w:eastAsia="Times New Roman" w:hAnsi="Times New Roman" w:cs="Times New Roman"/>
+        </w:rPr>
+        <w:lastRenderedPageBreak/>
+        <w:t>3.</w:t>
+      </w:r>
+      <w:r>
+        <w:rPr>
           <w:b/>
-          <w:sz w:val="24"/>
-          <w:szCs w:val="24"/>
-        </w:rPr>
-      </w:pPr>
-    </w:p>
-    <w:p>
-      <w:pPr>
-        <w:pBdr>
-          <w:top w:val="nil"/>
-          <w:left w:val="nil"/>
-          <w:bottom w:val="nil"/>
-          <w:right w:val="nil"/>
-          <w:between w:val="nil"/>
-        </w:pBdr>
-        <w:spacing w:after="0" w:line="240" w:lineRule="auto"/>
-        <w:jc w:val="both"/>
-        <w:rPr>
-          <w:rFonts w:ascii="Times New Roman" w:eastAsia="Times New Roman" w:hAnsi="Times New Roman" w:cs="Times New Roman"/>
+        </w:rPr>
+        <w:t xml:space="preserve"> </w:t>
+      </w:r>
+      <w:r>
+        <w:rPr>
           <w:b/>
-          <w:sz w:val="24"/>
-          <w:szCs w:val="24"/>
-        </w:rPr>
-      </w:pPr>
-    </w:p>
-    <w:p>
-      <w:pPr>
-        <w:pBdr>
-          <w:top w:val="nil"/>
-          <w:left w:val="nil"/>
-          <w:bottom w:val="nil"/>
-          <w:right w:val="nil"/>
-          <w:between w:val="nil"/>
-        </w:pBdr>
-        <w:spacing w:after="0" w:line="240" w:lineRule="auto"/>
-        <w:jc w:val="both"/>
-        <w:rPr>
-          <w:rFonts w:ascii="Times New Roman" w:eastAsia="Times New Roman" w:hAnsi="Times New Roman" w:cs="Times New Roman"/>
+        </w:rPr>
+        <w:t>Query t</w:t>
+      </w:r>
+      <w:r>
+        <w:rPr>
           <w:b/>
-          <w:sz w:val="24"/>
-          <w:szCs w:val="24"/>
-        </w:rPr>
-      </w:pPr>
-    </w:p>
-    <w:p>
-      <w:pPr>
-        <w:pBdr>
-          <w:top w:val="nil"/>
-          <w:left w:val="nil"/>
-          <w:bottom w:val="nil"/>
-          <w:right w:val="nil"/>
-          <w:between w:val="nil"/>
-        </w:pBdr>
-        <w:spacing w:after="0" w:line="240" w:lineRule="auto"/>
-        <w:jc w:val="both"/>
-        <w:rPr>
-          <w:rFonts w:ascii="Times New Roman" w:eastAsia="Times New Roman" w:hAnsi="Times New Roman" w:cs="Times New Roman"/>
+        </w:rPr>
+        <w:t>o group boxers based on their residence:</w:t>
+      </w:r>
+    </w:p>
+    <w:p>
+      <w:pPr>
+        <w:pStyle w:val="NoSpacing"/>
+      </w:pPr>
+    </w:p>
+    <w:p>
+      <w:pPr>
+        <w:pStyle w:val="NoSpacing"/>
+        <w:rPr>
+          <w:rFonts w:ascii="Consolas" w:hAnsi="Consolas"/>
+        </w:rPr>
+      </w:pPr>
+      <w:r>
+        <w:rPr>
+          <w:rFonts w:ascii="Consolas" w:hAnsi="Consolas"/>
+        </w:rPr>
+        <w:t>PREFIX ns: &lt;http://www.semanticweb.org/uran_/ontologies/2023/3/boxing-ontology#&gt;</w:t>
+      </w:r>
+    </w:p>
+    <w:p>
+      <w:pPr>
+        <w:pStyle w:val="NoSpacing"/>
+        <w:rPr>
+          <w:rFonts w:ascii="Consolas" w:hAnsi="Consolas"/>
+        </w:rPr>
+      </w:pPr>
+    </w:p>
+    <w:p>
+      <w:pPr>
+        <w:pStyle w:val="NoSpacing"/>
+        <w:rPr>
+          <w:rFonts w:ascii="Consolas" w:hAnsi="Consolas"/>
+        </w:rPr>
+      </w:pPr>
+      <w:r>
+        <w:rPr>
+          <w:rFonts w:ascii="Consolas" w:hAnsi="Consolas"/>
+        </w:rPr>
+        <w:t>SELECT ?residence (GROUP_CONCAT(?fullName; separator = ", ") as ?boxers)</w:t>
+      </w:r>
+    </w:p>
+    <w:p>
+      <w:pPr>
+        <w:pStyle w:val="NoSpacing"/>
+        <w:rPr>
+          <w:rFonts w:ascii="Consolas" w:hAnsi="Consolas"/>
+        </w:rPr>
+      </w:pPr>
+      <w:r>
+        <w:rPr>
+          <w:rFonts w:ascii="Consolas" w:hAnsi="Consolas"/>
+        </w:rPr>
+        <w:t>WHERE {</w:t>
+      </w:r>
+    </w:p>
+    <w:p>
+      <w:pPr>
+        <w:pStyle w:val="NoSpacing"/>
+        <w:rPr>
+          <w:rFonts w:ascii="Consolas" w:hAnsi="Consolas"/>
+        </w:rPr>
+      </w:pPr>
+      <w:r>
+        <w:rPr>
+          <w:rFonts w:ascii="Consolas" w:hAnsi="Consolas"/>
+        </w:rPr>
+        <w:t xml:space="preserve">    ?boxer ns:fullName ?fullName ;</w:t>
+      </w:r>
+    </w:p>
+    <w:p>
+      <w:pPr>
+        <w:pStyle w:val="NoSpacing"/>
+        <w:rPr>
+          <w:rFonts w:ascii="Consolas" w:hAnsi="Consolas"/>
+        </w:rPr>
+      </w:pPr>
+      <w:r>
+        <w:rPr>
+          <w:rFonts w:ascii="Consolas" w:hAnsi="Consolas"/>
+        </w:rPr>
+        <w:t xml:space="preserve">           ns:residence ?residence .</w:t>
+      </w:r>
+    </w:p>
+    <w:p>
+      <w:pPr>
+        <w:pStyle w:val="NoSpacing"/>
+        <w:rPr>
+          <w:rFonts w:ascii="Consolas" w:hAnsi="Consolas"/>
+        </w:rPr>
+      </w:pPr>
+      <w:r>
+        <w:rPr>
+          <w:rFonts w:ascii="Consolas" w:hAnsi="Consolas"/>
+        </w:rPr>
+        <w:t>}</w:t>
+      </w:r>
+    </w:p>
+    <w:p>
+      <w:pPr>
+        <w:pStyle w:val="NoSpacing"/>
+        <w:rPr>
+          <w:rFonts w:ascii="Consolas" w:hAnsi="Consolas"/>
+        </w:rPr>
+      </w:pPr>
+      <w:r>
+        <w:rPr>
+          <w:rFonts w:ascii="Consolas" w:hAnsi="Consolas"/>
+        </w:rPr>
+        <w:t>GROUP BY ?residence</w:t>
+      </w:r>
+    </w:p>
+    <w:p>
+      <w:pPr>
+        <w:pStyle w:val="NoSpacing"/>
+      </w:pPr>
+    </w:p>
+    <w:p>
+      <w:pPr>
+        <w:pStyle w:val="NoSpacing"/>
+      </w:pPr>
+      <w:r>
+        <w:drawing>
+          <wp:inline distT="0" distB="0" distL="0" distR="0" wp14:anchorId="22987D37" wp14:editId="28EBDA31">
+            <wp:extent cx="5731510" cy="1479550"/>
+            <wp:effectExtent l="0" t="0" r="2540" b="6350"/>
+            <wp:docPr id="9" name="Picture 9"/>
+            <wp:cNvGraphicFramePr>
+              <a:graphicFrameLocks xmlns:a="http://schemas.openxmlformats.org/drawingml/2006/main" noChangeAspect="1"/>
+            </wp:cNvGraphicFramePr>
+            <a:graphic xmlns:a="http://schemas.openxmlformats.org/drawingml/2006/main">
+              <a:graphicData uri="http://schemas.openxmlformats.org/drawingml/2006/picture">
+                <pic:pic xmlns:pic="http://schemas.openxmlformats.org/drawingml/2006/picture">
+                  <pic:nvPicPr>
+                    <pic:cNvPr id="1" name=""/>
+                    <pic:cNvPicPr/>
+                  </pic:nvPicPr>
+                  <pic:blipFill>
+                    <a:blip r:embed="rId39"/>
+                    <a:stretch>
+                      <a:fillRect/>
+                    </a:stretch>
+                  </pic:blipFill>
+                  <pic:spPr>
+                    <a:xfrm>
+                      <a:off x="0" y="0"/>
+                      <a:ext cx="5731510" cy="1479550"/>
+                    </a:xfrm>
+                    <a:prstGeom prst="rect">
+                      <a:avLst/>
+                    </a:prstGeom>
+                  </pic:spPr>
+                </pic:pic>
+              </a:graphicData>
+            </a:graphic>
+          </wp:inline>
+        </w:drawing>
+      </w:r>
+    </w:p>
+    <w:p>
+      <w:pPr>
+        <w:pStyle w:val="NoSpacing"/>
+      </w:pPr>
+    </w:p>
+    <w:p>
+      <w:pPr>
+        <w:pStyle w:val="NoSpacing"/>
+        <w:rPr>
           <w:b/>
-          <w:sz w:val="24"/>
-          <w:szCs w:val="24"/>
-        </w:rPr>
-      </w:pPr>
-    </w:p>
-    <w:p>
-      <w:pPr>
-        <w:pBdr>
-          <w:top w:val="nil"/>
-          <w:left w:val="nil"/>
-          <w:bottom w:val="nil"/>
-          <w:right w:val="nil"/>
-          <w:between w:val="nil"/>
-        </w:pBdr>
-        <w:spacing w:after="0" w:line="240" w:lineRule="auto"/>
-        <w:jc w:val="both"/>
-        <w:rPr>
-          <w:rFonts w:ascii="Times New Roman" w:eastAsia="Times New Roman" w:hAnsi="Times New Roman" w:cs="Times New Roman"/>
+        </w:rPr>
+      </w:pPr>
+      <w:r>
+        <w:rPr>
           <w:b/>
-          <w:sz w:val="24"/>
-          <w:szCs w:val="24"/>
-        </w:rPr>
-      </w:pPr>
-    </w:p>
-    <w:p>
-      <w:pPr>
-        <w:pBdr>
-          <w:top w:val="nil"/>
-          <w:left w:val="nil"/>
-          <w:bottom w:val="nil"/>
-          <w:right w:val="nil"/>
-          <w:between w:val="nil"/>
-        </w:pBdr>
-        <w:spacing w:after="0" w:line="240" w:lineRule="auto"/>
-        <w:jc w:val="both"/>
-        <w:rPr>
-          <w:rFonts w:ascii="Times New Roman" w:eastAsia="Times New Roman" w:hAnsi="Times New Roman" w:cs="Times New Roman"/>
+        </w:rPr>
+        <w:t>4.</w:t>
+      </w:r>
+      <w:r>
+        <w:rPr>
           <w:b/>
-          <w:sz w:val="24"/>
-          <w:szCs w:val="24"/>
-        </w:rPr>
-      </w:pPr>
-    </w:p>
-    <w:p>
-      <w:pPr>
-        <w:pBdr>
-          <w:top w:val="nil"/>
-          <w:left w:val="nil"/>
-          <w:bottom w:val="nil"/>
-          <w:right w:val="nil"/>
-          <w:between w:val="nil"/>
-        </w:pBdr>
-        <w:spacing w:after="0" w:line="240" w:lineRule="auto"/>
-        <w:jc w:val="both"/>
-        <w:rPr>
-          <w:rFonts w:ascii="Times New Roman" w:eastAsia="Times New Roman" w:hAnsi="Times New Roman" w:cs="Times New Roman"/>
+        </w:rPr>
+        <w:t xml:space="preserve"> </w:t>
+      </w:r>
+      <w:r>
+        <w:rPr>
           <w:b/>
-          <w:sz w:val="24"/>
-          <w:szCs w:val="24"/>
-        </w:rPr>
-      </w:pPr>
-    </w:p>
-    <w:p>
-      <w:pPr>
-        <w:pBdr>
-          <w:top w:val="nil"/>
-          <w:left w:val="nil"/>
-          <w:bottom w:val="nil"/>
-          <w:right w:val="nil"/>
-          <w:between w:val="nil"/>
-        </w:pBdr>
-        <w:spacing w:after="0" w:line="240" w:lineRule="auto"/>
-        <w:jc w:val="both"/>
-        <w:rPr>
-          <w:rFonts w:ascii="Times New Roman" w:eastAsia="Times New Roman" w:hAnsi="Times New Roman" w:cs="Times New Roman"/>
+        </w:rPr>
+        <w:t>Query t</w:t>
+      </w:r>
+      <w:r>
+        <w:rPr>
           <w:b/>
-          <w:sz w:val="24"/>
-          <w:szCs w:val="24"/>
-        </w:rPr>
-      </w:pPr>
-    </w:p>
-    <w:p>
-      <w:pPr>
-        <w:pBdr>
-          <w:top w:val="nil"/>
-          <w:left w:val="nil"/>
-          <w:bottom w:val="nil"/>
-          <w:right w:val="nil"/>
-          <w:between w:val="nil"/>
-        </w:pBdr>
-        <w:spacing w:after="0" w:line="240" w:lineRule="auto"/>
-        <w:jc w:val="both"/>
-        <w:rPr>
-          <w:rFonts w:ascii="Times New Roman" w:eastAsia="Times New Roman" w:hAnsi="Times New Roman" w:cs="Times New Roman"/>
+        </w:rPr>
+        <w:t>o group boxers based on their division:</w:t>
+      </w:r>
+    </w:p>
+    <w:p>
+      <w:pPr>
+        <w:pStyle w:val="NoSpacing"/>
+      </w:pPr>
+    </w:p>
+    <w:p>
+      <w:pPr>
+        <w:pStyle w:val="NoSpacing"/>
+        <w:rPr>
+          <w:rFonts w:ascii="Consolas" w:hAnsi="Consolas"/>
+        </w:rPr>
+      </w:pPr>
+      <w:r>
+        <w:rPr>
+          <w:rFonts w:ascii="Consolas" w:hAnsi="Consolas"/>
+        </w:rPr>
+        <w:t>PREFIX ns: &lt;http://www.semanticweb.org/uran_/ontologies/2023/3/boxing-ontology#&gt;</w:t>
+      </w:r>
+    </w:p>
+    <w:p>
+      <w:pPr>
+        <w:pStyle w:val="NoSpacing"/>
+        <w:rPr>
+          <w:rFonts w:ascii="Consolas" w:hAnsi="Consolas"/>
+        </w:rPr>
+      </w:pPr>
+    </w:p>
+    <w:p>
+      <w:pPr>
+        <w:pStyle w:val="NoSpacing"/>
+        <w:rPr>
+          <w:rFonts w:ascii="Consolas" w:hAnsi="Consolas"/>
+        </w:rPr>
+      </w:pPr>
+      <w:r>
+        <w:rPr>
+          <w:rFonts w:ascii="Consolas" w:hAnsi="Consolas"/>
+        </w:rPr>
+        <w:t>SELECT ?division (GROUP_CONCAT(?fullName; separator = ", ") as ?boxers)</w:t>
+      </w:r>
+    </w:p>
+    <w:p>
+      <w:pPr>
+        <w:pStyle w:val="NoSpacing"/>
+        <w:rPr>
+          <w:rFonts w:ascii="Consolas" w:hAnsi="Consolas"/>
+        </w:rPr>
+      </w:pPr>
+      <w:r>
+        <w:rPr>
+          <w:rFonts w:ascii="Consolas" w:hAnsi="Consolas"/>
+        </w:rPr>
+        <w:t>WHERE {</w:t>
+      </w:r>
+    </w:p>
+    <w:p>
+      <w:pPr>
+        <w:pStyle w:val="NoSpacing"/>
+        <w:rPr>
+          <w:rFonts w:ascii="Consolas" w:hAnsi="Consolas"/>
+        </w:rPr>
+      </w:pPr>
+      <w:r>
+        <w:rPr>
+          <w:rFonts w:ascii="Consolas" w:hAnsi="Consolas"/>
+        </w:rPr>
+        <w:t xml:space="preserve">    ?boxer ns:fullName ?fullName ;</w:t>
+      </w:r>
+    </w:p>
+    <w:p>
+      <w:pPr>
+        <w:pStyle w:val="NoSpacing"/>
+        <w:rPr>
+          <w:rFonts w:ascii="Consolas" w:hAnsi="Consolas"/>
+        </w:rPr>
+      </w:pPr>
+      <w:r>
+        <w:rPr>
+          <w:rFonts w:ascii="Consolas" w:hAnsi="Consolas"/>
+        </w:rPr>
+        <w:t xml:space="preserve">           ns:division ?division .</w:t>
+      </w:r>
+    </w:p>
+    <w:p>
+      <w:pPr>
+        <w:pStyle w:val="NoSpacing"/>
+        <w:rPr>
+          <w:rFonts w:ascii="Consolas" w:hAnsi="Consolas"/>
+        </w:rPr>
+      </w:pPr>
+      <w:r>
+        <w:rPr>
+          <w:rFonts w:ascii="Consolas" w:hAnsi="Consolas"/>
+        </w:rPr>
+        <w:t>}</w:t>
+      </w:r>
+    </w:p>
+    <w:p>
+      <w:pPr>
+        <w:pStyle w:val="NoSpacing"/>
+        <w:rPr>
+          <w:rFonts w:ascii="Consolas" w:hAnsi="Consolas"/>
+        </w:rPr>
+      </w:pPr>
+      <w:r>
+        <w:rPr>
+          <w:rFonts w:ascii="Consolas" w:hAnsi="Consolas"/>
+        </w:rPr>
+        <w:t>GROUP BY ?division</w:t>
+      </w:r>
+    </w:p>
+    <w:p>
+      <w:pPr>
+        <w:pStyle w:val="NoSpacing"/>
+      </w:pPr>
+    </w:p>
+    <w:p>
+      <w:pPr>
+        <w:pStyle w:val="NoSpacing"/>
+      </w:pPr>
+      <w:r>
+        <w:drawing>
+          <wp:inline distT="0" distB="0" distL="0" distR="0" wp14:anchorId="78E4C416" wp14:editId="05F7AB2A">
+            <wp:extent cx="5731510" cy="1219200"/>
+            <wp:effectExtent l="0" t="0" r="2540" b="0"/>
+            <wp:docPr id="10" name="Picture 10"/>
+            <wp:cNvGraphicFramePr>
+              <a:graphicFrameLocks xmlns:a="http://schemas.openxmlformats.org/drawingml/2006/main" noChangeAspect="1"/>
+            </wp:cNvGraphicFramePr>
+            <a:graphic xmlns:a="http://schemas.openxmlformats.org/drawingml/2006/main">
+              <a:graphicData uri="http://schemas.openxmlformats.org/drawingml/2006/picture">
+                <pic:pic xmlns:pic="http://schemas.openxmlformats.org/drawingml/2006/picture">
+                  <pic:nvPicPr>
+                    <pic:cNvPr id="1" name=""/>
+                    <pic:cNvPicPr/>
+                  </pic:nvPicPr>
+                  <pic:blipFill>
+                    <a:blip r:embed="rId40"/>
+                    <a:stretch>
+                      <a:fillRect/>
+                    </a:stretch>
+                  </pic:blipFill>
+                  <pic:spPr>
+                    <a:xfrm>
+                      <a:off x="0" y="0"/>
+                      <a:ext cx="5731510" cy="1219200"/>
+                    </a:xfrm>
+                    <a:prstGeom prst="rect">
+                      <a:avLst/>
+                    </a:prstGeom>
+                  </pic:spPr>
+                </pic:pic>
+              </a:graphicData>
+            </a:graphic>
+          </wp:inline>
+        </w:drawing>
+      </w:r>
+    </w:p>
+    <w:p>
+      <w:pPr>
+        <w:pStyle w:val="NoSpacing"/>
+      </w:pPr>
+    </w:p>
+    <w:p>
+      <w:pPr>
+        <w:pStyle w:val="NoSpacing"/>
+      </w:pPr>
+    </w:p>
+    <w:p>
+      <w:pPr>
+        <w:pStyle w:val="NoSpacing"/>
+      </w:pPr>
+    </w:p>
+    <w:p>
+      <w:pPr>
+        <w:pStyle w:val="NoSpacing"/>
+      </w:pPr>
+    </w:p>
+    <w:p>
+      <w:pPr>
+        <w:pStyle w:val="NoSpacing"/>
+      </w:pPr>
+    </w:p>
+    <w:p>
+      <w:pPr>
+        <w:pStyle w:val="NoSpacing"/>
+      </w:pPr>
+    </w:p>
+    <w:p>
+      <w:pPr>
+        <w:pStyle w:val="NoSpacing"/>
+      </w:pPr>
+    </w:p>
+    <w:p>
+      <w:pPr>
+        <w:pStyle w:val="NoSpacing"/>
+      </w:pPr>
+    </w:p>
+    <w:p>
+      <w:pPr>
+        <w:pStyle w:val="NoSpacing"/>
+      </w:pPr>
+    </w:p>
+    <w:p>
+      <w:pPr>
+        <w:pStyle w:val="NoSpacing"/>
+      </w:pPr>
+    </w:p>
+    <w:p>
+      <w:pPr>
+        <w:pStyle w:val="NoSpacing"/>
+      </w:pPr>
+    </w:p>
+    <w:p>
+      <w:pPr>
+        <w:pStyle w:val="NoSpacing"/>
+        <w:rPr>
           <w:b/>
-          <w:sz w:val="24"/>
-          <w:szCs w:val="24"/>
-        </w:rPr>
-      </w:pPr>
-    </w:p>
-    <w:p>
-      <w:pPr>
-        <w:pBdr>
-          <w:top w:val="nil"/>
-          <w:left w:val="nil"/>
-          <w:bottom w:val="nil"/>
-          <w:right w:val="nil"/>
-          <w:between w:val="nil"/>
-        </w:pBdr>
-        <w:spacing w:after="0" w:line="240" w:lineRule="auto"/>
-        <w:jc w:val="both"/>
-        <w:rPr>
-          <w:rFonts w:ascii="Times New Roman" w:eastAsia="Times New Roman" w:hAnsi="Times New Roman" w:cs="Times New Roman"/>
+        </w:rPr>
+      </w:pPr>
+      <w:r>
+        <w:rPr>
           <w:b/>
-          <w:sz w:val="24"/>
-          <w:szCs w:val="24"/>
-        </w:rPr>
-      </w:pPr>
-    </w:p>
-    <w:p>
-      <w:pPr>
-        <w:pBdr>
-          <w:top w:val="nil"/>
-          <w:left w:val="nil"/>
-          <w:bottom w:val="nil"/>
-          <w:right w:val="nil"/>
-          <w:between w:val="nil"/>
-        </w:pBdr>
-        <w:spacing w:after="0" w:line="240" w:lineRule="auto"/>
-        <w:jc w:val="both"/>
-        <w:rPr>
-          <w:rFonts w:ascii="Times New Roman" w:eastAsia="Times New Roman" w:hAnsi="Times New Roman" w:cs="Times New Roman"/>
+        </w:rPr>
+        <w:lastRenderedPageBreak/>
+        <w:t>5.</w:t>
+      </w:r>
+      <w:r>
+        <w:rPr>
           <w:b/>
-          <w:sz w:val="24"/>
-          <w:szCs w:val="24"/>
-        </w:rPr>
-      </w:pPr>
-    </w:p>
-    <w:p>
-      <w:pPr>
-        <w:pBdr>
-          <w:top w:val="nil"/>
-          <w:left w:val="nil"/>
-          <w:bottom w:val="nil"/>
-          <w:right w:val="nil"/>
-          <w:between w:val="nil"/>
-        </w:pBdr>
-        <w:spacing w:after="0" w:line="240" w:lineRule="auto"/>
-        <w:jc w:val="both"/>
-        <w:rPr>
-          <w:rFonts w:ascii="Times New Roman" w:eastAsia="Times New Roman" w:hAnsi="Times New Roman" w:cs="Times New Roman"/>
+        </w:rPr>
+        <w:t xml:space="preserve"> </w:t>
+      </w:r>
+      <w:r>
+        <w:rPr>
           <w:b/>
-          <w:sz w:val="24"/>
-          <w:szCs w:val="24"/>
-        </w:rPr>
-      </w:pPr>
-    </w:p>
-    <w:p>
-      <w:pPr>
-        <w:pBdr>
-          <w:top w:val="nil"/>
-          <w:left w:val="nil"/>
-          <w:bottom w:val="nil"/>
-          <w:right w:val="nil"/>
-          <w:between w:val="nil"/>
-        </w:pBdr>
-        <w:spacing w:after="0" w:line="240" w:lineRule="auto"/>
-        <w:jc w:val="both"/>
-        <w:rPr>
-          <w:rFonts w:ascii="Times New Roman" w:eastAsia="Times New Roman" w:hAnsi="Times New Roman" w:cs="Times New Roman"/>
+        </w:rPr>
+        <w:t>Query t</w:t>
+      </w:r>
+      <w:r>
+        <w:rPr>
           <w:b/>
-          <w:sz w:val="24"/>
-          <w:szCs w:val="24"/>
-        </w:rPr>
-      </w:pPr>
-    </w:p>
-    <w:p>
-      <w:pPr>
-        <w:pBdr>
-          <w:top w:val="nil"/>
-          <w:left w:val="nil"/>
-          <w:bottom w:val="nil"/>
-          <w:right w:val="nil"/>
-          <w:between w:val="nil"/>
-        </w:pBdr>
-        <w:spacing w:after="0" w:line="240" w:lineRule="auto"/>
-        <w:jc w:val="both"/>
-        <w:rPr>
-          <w:rFonts w:ascii="Times New Roman" w:eastAsia="Times New Roman" w:hAnsi="Times New Roman" w:cs="Times New Roman"/>
+        </w:rPr>
+        <w:t>o get the boxers with the most draws:</w:t>
+      </w:r>
+    </w:p>
+    <w:p>
+      <w:pPr>
+        <w:pStyle w:val="NoSpacing"/>
+      </w:pPr>
+    </w:p>
+    <w:p>
+      <w:pPr>
+        <w:pStyle w:val="NoSpacing"/>
+        <w:rPr>
+          <w:rFonts w:ascii="Consolas" w:hAnsi="Consolas"/>
+        </w:rPr>
+      </w:pPr>
+      <w:r>
+        <w:rPr>
+          <w:rFonts w:ascii="Consolas" w:hAnsi="Consolas"/>
+        </w:rPr>
+        <w:t>PREFIX ns: &lt;http://www.semanticweb.org/uran_/ontologies/2023/3/boxing-ontology#&gt;</w:t>
+      </w:r>
+    </w:p>
+    <w:p>
+      <w:pPr>
+        <w:pStyle w:val="NoSpacing"/>
+        <w:rPr>
+          <w:rFonts w:ascii="Consolas" w:hAnsi="Consolas"/>
+        </w:rPr>
+      </w:pPr>
+    </w:p>
+    <w:p>
+      <w:pPr>
+        <w:pStyle w:val="NoSpacing"/>
+        <w:rPr>
+          <w:rFonts w:ascii="Consolas" w:hAnsi="Consolas"/>
+        </w:rPr>
+      </w:pPr>
+      <w:r>
+        <w:rPr>
+          <w:rFonts w:ascii="Consolas" w:hAnsi="Consolas"/>
+        </w:rPr>
+        <w:t>SELECT ?fullName ?draws</w:t>
+      </w:r>
+    </w:p>
+    <w:p>
+      <w:pPr>
+        <w:pStyle w:val="NoSpacing"/>
+        <w:rPr>
+          <w:rFonts w:ascii="Consolas" w:hAnsi="Consolas"/>
+        </w:rPr>
+      </w:pPr>
+      <w:r>
+        <w:rPr>
+          <w:rFonts w:ascii="Consolas" w:hAnsi="Consolas"/>
+        </w:rPr>
+        <w:t>WHERE {</w:t>
+      </w:r>
+    </w:p>
+    <w:p>
+      <w:pPr>
+        <w:pStyle w:val="NoSpacing"/>
+        <w:rPr>
+          <w:rFonts w:ascii="Consolas" w:hAnsi="Consolas"/>
+        </w:rPr>
+      </w:pPr>
+      <w:r>
+        <w:rPr>
+          <w:rFonts w:ascii="Consolas" w:hAnsi="Consolas"/>
+        </w:rPr>
+        <w:t xml:space="preserve">    ?boxer ns:fullName ?fullName ;</w:t>
+      </w:r>
+    </w:p>
+    <w:p>
+      <w:pPr>
+        <w:pStyle w:val="NoSpacing"/>
+        <w:rPr>
+          <w:rFonts w:ascii="Consolas" w:hAnsi="Consolas"/>
+        </w:rPr>
+      </w:pPr>
+      <w:r>
+        <w:rPr>
+          <w:rFonts w:ascii="Consolas" w:hAnsi="Consolas"/>
+        </w:rPr>
+        <w:t xml:space="preserve">           ns:nrOfDraws ?draws .</w:t>
+      </w:r>
+    </w:p>
+    <w:p>
+      <w:pPr>
+        <w:pStyle w:val="NoSpacing"/>
+        <w:rPr>
+          <w:rFonts w:ascii="Consolas" w:hAnsi="Consolas"/>
+        </w:rPr>
+      </w:pPr>
+      <w:r>
+        <w:rPr>
+          <w:rFonts w:ascii="Consolas" w:hAnsi="Consolas"/>
+        </w:rPr>
+        <w:t>}</w:t>
+      </w:r>
+    </w:p>
+    <w:p>
+      <w:pPr>
+        <w:pStyle w:val="NoSpacing"/>
+        <w:rPr>
+          <w:rFonts w:ascii="Consolas" w:hAnsi="Consolas"/>
+        </w:rPr>
+      </w:pPr>
+      <w:r>
+        <w:rPr>
+          <w:rFonts w:ascii="Consolas" w:hAnsi="Consolas"/>
+        </w:rPr>
+        <w:t>ORDER BY DESC(?draws)</w:t>
+      </w:r>
+    </w:p>
+    <w:p>
+      <w:pPr>
+        <w:pStyle w:val="NoSpacing"/>
+        <w:rPr>
+          <w:rFonts w:ascii="Consolas" w:hAnsi="Consolas"/>
+        </w:rPr>
+      </w:pPr>
+      <w:r>
+        <w:rPr>
+          <w:rFonts w:ascii="Consolas" w:hAnsi="Consolas"/>
+        </w:rPr>
+        <w:t>LIMIT 10</w:t>
+      </w:r>
+    </w:p>
+    <w:p>
+      <w:pPr>
+        <w:pStyle w:val="NoSpacing"/>
+      </w:pPr>
+    </w:p>
+    <w:p>
+      <w:pPr>
+        <w:pStyle w:val="NoSpacing"/>
+      </w:pPr>
+      <w:r>
+        <w:drawing>
+          <wp:inline distT="0" distB="0" distL="0" distR="0" wp14:anchorId="16F50984" wp14:editId="1D005591">
+            <wp:extent cx="5731510" cy="1104265"/>
+            <wp:effectExtent l="0" t="0" r="2540" b="635"/>
+            <wp:docPr id="15" name="Picture 15"/>
+            <wp:cNvGraphicFramePr>
+              <a:graphicFrameLocks xmlns:a="http://schemas.openxmlformats.org/drawingml/2006/main" noChangeAspect="1"/>
+            </wp:cNvGraphicFramePr>
+            <a:graphic xmlns:a="http://schemas.openxmlformats.org/drawingml/2006/main">
+              <a:graphicData uri="http://schemas.openxmlformats.org/drawingml/2006/picture">
+                <pic:pic xmlns:pic="http://schemas.openxmlformats.org/drawingml/2006/picture">
+                  <pic:nvPicPr>
+                    <pic:cNvPr id="1" name=""/>
+                    <pic:cNvPicPr/>
+                  </pic:nvPicPr>
+                  <pic:blipFill>
+                    <a:blip r:embed="rId41"/>
+                    <a:stretch>
+                      <a:fillRect/>
+                    </a:stretch>
+                  </pic:blipFill>
+                  <pic:spPr>
+                    <a:xfrm>
+                      <a:off x="0" y="0"/>
+                      <a:ext cx="5731510" cy="1104265"/>
+                    </a:xfrm>
+                    <a:prstGeom prst="rect">
+                      <a:avLst/>
+                    </a:prstGeom>
+                  </pic:spPr>
+                </pic:pic>
+              </a:graphicData>
+            </a:graphic>
+          </wp:inline>
+        </w:drawing>
+      </w:r>
+    </w:p>
+    <w:p>
+      <w:pPr>
+        <w:pStyle w:val="NoSpacing"/>
+      </w:pPr>
+    </w:p>
+    <w:p>
+      <w:pPr>
+        <w:pStyle w:val="NoSpacing"/>
+        <w:rPr>
           <w:b/>
-          <w:sz w:val="24"/>
-          <w:szCs w:val="24"/>
-        </w:rPr>
-      </w:pPr>
-    </w:p>
-    <w:p>
-      <w:pPr>
-        <w:pBdr>
-          <w:top w:val="nil"/>
-          <w:left w:val="nil"/>
-          <w:bottom w:val="nil"/>
-          <w:right w:val="nil"/>
-          <w:between w:val="nil"/>
-        </w:pBdr>
-        <w:spacing w:after="0" w:line="240" w:lineRule="auto"/>
-        <w:jc w:val="both"/>
-        <w:rPr>
-          <w:rFonts w:ascii="Times New Roman" w:eastAsia="Times New Roman" w:hAnsi="Times New Roman" w:cs="Times New Roman"/>
+        </w:rPr>
+      </w:pPr>
+      <w:r>
+        <w:rPr>
           <w:b/>
-          <w:sz w:val="24"/>
-          <w:szCs w:val="24"/>
-        </w:rPr>
-      </w:pPr>
-    </w:p>
-    <w:p>
-      <w:pPr>
-        <w:pBdr>
-          <w:top w:val="nil"/>
-          <w:left w:val="nil"/>
-          <w:bottom w:val="nil"/>
-          <w:right w:val="nil"/>
-          <w:between w:val="nil"/>
-        </w:pBdr>
-        <w:spacing w:after="0" w:line="240" w:lineRule="auto"/>
-        <w:jc w:val="both"/>
-        <w:rPr>
-          <w:rFonts w:ascii="Times New Roman" w:eastAsia="Times New Roman" w:hAnsi="Times New Roman" w:cs="Times New Roman"/>
+        </w:rPr>
+        <w:t>6.</w:t>
+      </w:r>
+      <w:r>
+        <w:rPr>
           <w:b/>
-          <w:sz w:val="24"/>
-          <w:szCs w:val="24"/>
-        </w:rPr>
-      </w:pPr>
-    </w:p>
-    <w:p>
-      <w:pPr>
-        <w:pBdr>
-          <w:top w:val="nil"/>
-          <w:left w:val="nil"/>
-          <w:bottom w:val="nil"/>
-          <w:right w:val="nil"/>
-          <w:between w:val="nil"/>
-        </w:pBdr>
-        <w:spacing w:after="0" w:line="240" w:lineRule="auto"/>
-        <w:jc w:val="both"/>
-        <w:rPr>
-          <w:rFonts w:ascii="Times New Roman" w:eastAsia="Times New Roman" w:hAnsi="Times New Roman" w:cs="Times New Roman"/>
+        </w:rPr>
+        <w:t xml:space="preserve"> This query will match any firstBoxer whose name contains "Angel Fierro", regardless of case. The "i" in the third argument of regex makes the matching case-insensitive.</w:t>
+      </w:r>
+    </w:p>
+    <w:p>
+      <w:pPr>
+        <w:pStyle w:val="NoSpacing"/>
+      </w:pPr>
+    </w:p>
+    <w:p>
+      <w:pPr>
+        <w:pStyle w:val="NoSpacing"/>
+        <w:rPr>
+          <w:rFonts w:ascii="Consolas" w:hAnsi="Consolas"/>
+        </w:rPr>
+      </w:pPr>
+      <w:r>
+        <w:rPr>
+          <w:rFonts w:ascii="Consolas" w:hAnsi="Consolas"/>
+        </w:rPr>
+        <w:t>PREFIX ns: &lt;http://www.semanticweb.org/uran_/ontologies/2023/3/boxing-ontology#&gt;</w:t>
+      </w:r>
+    </w:p>
+    <w:p>
+      <w:pPr>
+        <w:pStyle w:val="NoSpacing"/>
+        <w:rPr>
+          <w:rFonts w:ascii="Consolas" w:hAnsi="Consolas"/>
+        </w:rPr>
+      </w:pPr>
+    </w:p>
+    <w:p>
+      <w:pPr>
+        <w:pStyle w:val="NoSpacing"/>
+        <w:rPr>
+          <w:rFonts w:ascii="Consolas" w:hAnsi="Consolas"/>
+        </w:rPr>
+      </w:pPr>
+      <w:r>
+        <w:rPr>
+          <w:rFonts w:ascii="Consolas" w:hAnsi="Consolas"/>
+        </w:rPr>
+        <w:t>SELECT ?firstBoxer ?secondBoxer ?venue ?date ?result</w:t>
+      </w:r>
+    </w:p>
+    <w:p>
+      <w:pPr>
+        <w:pStyle w:val="NoSpacing"/>
+        <w:rPr>
+          <w:rFonts w:ascii="Consolas" w:hAnsi="Consolas"/>
+        </w:rPr>
+      </w:pPr>
+      <w:r>
+        <w:rPr>
+          <w:rFonts w:ascii="Consolas" w:hAnsi="Consolas"/>
+        </w:rPr>
+        <w:t>WHERE {</w:t>
+      </w:r>
+    </w:p>
+    <w:p>
+      <w:pPr>
+        <w:pStyle w:val="NoSpacing"/>
+        <w:rPr>
+          <w:rFonts w:ascii="Consolas" w:hAnsi="Consolas"/>
+        </w:rPr>
+      </w:pPr>
+      <w:r>
+        <w:rPr>
+          <w:rFonts w:ascii="Consolas" w:hAnsi="Consolas"/>
+        </w:rPr>
+        <w:t xml:space="preserve">    ?match ns:firstBoxer ?firstBoxer ;</w:t>
+      </w:r>
+    </w:p>
+    <w:p>
+      <w:pPr>
+        <w:pStyle w:val="NoSpacing"/>
+        <w:rPr>
+          <w:rFonts w:ascii="Consolas" w:hAnsi="Consolas"/>
+        </w:rPr>
+      </w:pPr>
+      <w:r>
+        <w:rPr>
+          <w:rFonts w:ascii="Consolas" w:hAnsi="Consolas"/>
+        </w:rPr>
+        <w:t xml:space="preserve">           ns:secondBoxer ?secondBoxer ;</w:t>
+      </w:r>
+    </w:p>
+    <w:p>
+      <w:pPr>
+        <w:pStyle w:val="NoSpacing"/>
+        <w:rPr>
+          <w:rFonts w:ascii="Consolas" w:hAnsi="Consolas"/>
+        </w:rPr>
+      </w:pPr>
+      <w:r>
+        <w:rPr>
+          <w:rFonts w:ascii="Consolas" w:hAnsi="Consolas"/>
+        </w:rPr>
+        <w:t xml:space="preserve">           ns:venue ?venue ;</w:t>
+      </w:r>
+    </w:p>
+    <w:p>
+      <w:pPr>
+        <w:pStyle w:val="NoSpacing"/>
+        <w:rPr>
+          <w:rFonts w:ascii="Consolas" w:hAnsi="Consolas"/>
+        </w:rPr>
+      </w:pPr>
+      <w:r>
+        <w:rPr>
+          <w:rFonts w:ascii="Consolas" w:hAnsi="Consolas"/>
+        </w:rPr>
+        <w:t xml:space="preserve">           ns:date ?date ;</w:t>
+      </w:r>
+    </w:p>
+    <w:p>
+      <w:pPr>
+        <w:pStyle w:val="NoSpacing"/>
+        <w:rPr>
+          <w:rFonts w:ascii="Consolas" w:hAnsi="Consolas"/>
+        </w:rPr>
+      </w:pPr>
+      <w:r>
+        <w:rPr>
+          <w:rFonts w:ascii="Consolas" w:hAnsi="Consolas"/>
+        </w:rPr>
+        <w:t xml:space="preserve">           ns:result ?result .</w:t>
+      </w:r>
+    </w:p>
+    <w:p>
+      <w:pPr>
+        <w:pStyle w:val="NoSpacing"/>
+        <w:rPr>
+          <w:rFonts w:ascii="Consolas" w:hAnsi="Consolas"/>
+        </w:rPr>
+      </w:pPr>
+      <w:r>
+        <w:rPr>
+          <w:rFonts w:ascii="Consolas" w:hAnsi="Consolas"/>
+        </w:rPr>
+        <w:t xml:space="preserve">    FILTER regex(?firstBoxer, "Angel Fierro", "i")</w:t>
+      </w:r>
+    </w:p>
+    <w:p>
+      <w:pPr>
+        <w:pStyle w:val="NoSpacing"/>
+        <w:rPr>
+          <w:rFonts w:ascii="Consolas" w:hAnsi="Consolas"/>
+        </w:rPr>
+      </w:pPr>
+      <w:r>
+        <w:rPr>
+          <w:rFonts w:ascii="Consolas" w:hAnsi="Consolas"/>
+        </w:rPr>
+        <w:t>}</w:t>
+      </w:r>
+    </w:p>
+    <w:p>
+      <w:pPr>
+        <w:pStyle w:val="NoSpacing"/>
+        <w:rPr>
+          <w:rFonts w:ascii="Consolas" w:hAnsi="Consolas"/>
+        </w:rPr>
+      </w:pPr>
+    </w:p>
+    <w:p>
+      <w:pPr>
+        <w:pStyle w:val="NoSpacing"/>
+      </w:pPr>
+      <w:r>
+        <w:drawing>
+          <wp:inline distT="0" distB="0" distL="0" distR="0" wp14:anchorId="68AD7075" wp14:editId="392D08DA">
+            <wp:extent cx="5731510" cy="641985"/>
+            <wp:effectExtent l="0" t="0" r="2540" b="5715"/>
+            <wp:docPr id="16" name="Picture 16"/>
+            <wp:cNvGraphicFramePr>
+              <a:graphicFrameLocks xmlns:a="http://schemas.openxmlformats.org/drawingml/2006/main" noChangeAspect="1"/>
+            </wp:cNvGraphicFramePr>
+            <a:graphic xmlns:a="http://schemas.openxmlformats.org/drawingml/2006/main">
+              <a:graphicData uri="http://schemas.openxmlformats.org/drawingml/2006/picture">
+                <pic:pic xmlns:pic="http://schemas.openxmlformats.org/drawingml/2006/picture">
+                  <pic:nvPicPr>
+                    <pic:cNvPr id="1" name=""/>
+                    <pic:cNvPicPr/>
+                  </pic:nvPicPr>
+                  <pic:blipFill>
+                    <a:blip r:embed="rId42"/>
+                    <a:stretch>
+                      <a:fillRect/>
+                    </a:stretch>
+                  </pic:blipFill>
+                  <pic:spPr>
+                    <a:xfrm>
+                      <a:off x="0" y="0"/>
+                      <a:ext cx="5731510" cy="641985"/>
+                    </a:xfrm>
+                    <a:prstGeom prst="rect">
+                      <a:avLst/>
+                    </a:prstGeom>
+                  </pic:spPr>
+                </pic:pic>
+              </a:graphicData>
+            </a:graphic>
+          </wp:inline>
+        </w:drawing>
+      </w:r>
+    </w:p>
+    <w:p>
+      <w:pPr>
+        <w:pStyle w:val="NoSpacing"/>
+      </w:pPr>
+    </w:p>
+    <w:p>
+      <w:pPr>
+        <w:pStyle w:val="NoSpacing"/>
+      </w:pPr>
+    </w:p>
+    <w:p>
+      <w:pPr>
+        <w:pStyle w:val="NoSpacing"/>
+      </w:pPr>
+    </w:p>
+    <w:p>
+      <w:pPr>
+        <w:pStyle w:val="NoSpacing"/>
+      </w:pPr>
+    </w:p>
+    <w:p>
+      <w:pPr>
+        <w:pStyle w:val="NoSpacing"/>
+      </w:pPr>
+    </w:p>
+    <w:p>
+      <w:pPr>
+        <w:pStyle w:val="NoSpacing"/>
+      </w:pPr>
+    </w:p>
+    <w:p>
+      <w:pPr>
+        <w:pStyle w:val="NoSpacing"/>
+      </w:pPr>
+    </w:p>
+    <w:p>
+      <w:pPr>
+        <w:pStyle w:val="NoSpacing"/>
+      </w:pPr>
+    </w:p>
+    <w:p>
+      <w:pPr>
+        <w:pStyle w:val="NoSpacing"/>
+      </w:pPr>
+    </w:p>
+    <w:p>
+      <w:pPr>
+        <w:pStyle w:val="NoSpacing"/>
+      </w:pPr>
+    </w:p>
+    <w:p>
+      <w:pPr>
+        <w:pStyle w:val="NoSpacing"/>
+      </w:pPr>
+    </w:p>
+    <w:p>
+      <w:pPr>
+        <w:pStyle w:val="NoSpacing"/>
+        <w:rPr>
           <w:b/>
-          <w:sz w:val="24"/>
-          <w:szCs w:val="24"/>
-        </w:rPr>
-      </w:pPr>
-    </w:p>
-    <w:p>
-      <w:pPr>
-        <w:pBdr>
-          <w:top w:val="nil"/>
-          <w:left w:val="nil"/>
-          <w:bottom w:val="nil"/>
-          <w:right w:val="nil"/>
-          <w:between w:val="nil"/>
-        </w:pBdr>
-        <w:spacing w:after="0" w:line="240" w:lineRule="auto"/>
-        <w:jc w:val="both"/>
-        <w:rPr>
-          <w:rFonts w:ascii="Times New Roman" w:eastAsia="Times New Roman" w:hAnsi="Times New Roman" w:cs="Times New Roman"/>
+        </w:rPr>
+      </w:pPr>
+      <w:r>
+        <w:rPr>
           <w:b/>
-          <w:sz w:val="24"/>
-          <w:szCs w:val="24"/>
-        </w:rPr>
-      </w:pPr>
-    </w:p>
-    <w:p>
-      <w:pPr>
-        <w:pBdr>
-          <w:top w:val="nil"/>
-          <w:left w:val="nil"/>
-          <w:bottom w:val="nil"/>
-          <w:right w:val="nil"/>
-          <w:between w:val="nil"/>
-        </w:pBdr>
-        <w:spacing w:after="0" w:line="240" w:lineRule="auto"/>
-        <w:jc w:val="both"/>
-        <w:rPr>
-          <w:rFonts w:ascii="Times New Roman" w:eastAsia="Times New Roman" w:hAnsi="Times New Roman" w:cs="Times New Roman"/>
+        </w:rPr>
+        <w:lastRenderedPageBreak/>
+        <w:t>7.</w:t>
+      </w:r>
+      <w:r>
+        <w:rPr>
           <w:b/>
-          <w:sz w:val="24"/>
-          <w:szCs w:val="24"/>
-        </w:rPr>
-      </w:pPr>
-    </w:p>
-    <w:p>
-      <w:pPr>
-        <w:pBdr>
-          <w:top w:val="nil"/>
-          <w:left w:val="nil"/>
-          <w:bottom w:val="nil"/>
-          <w:right w:val="nil"/>
-          <w:between w:val="nil"/>
-        </w:pBdr>
-        <w:spacing w:after="0" w:line="240" w:lineRule="auto"/>
-        <w:jc w:val="both"/>
-        <w:rPr>
-          <w:rFonts w:ascii="Times New Roman" w:eastAsia="Times New Roman" w:hAnsi="Times New Roman" w:cs="Times New Roman"/>
+        </w:rPr>
+        <w:t xml:space="preserve"> SPARQL query that should return the full names of boxers from the Professional_Boxer class that appear in the Boxing_Match class as a firstBoxer or secondBoxer:</w:t>
+      </w:r>
+    </w:p>
+    <w:p>
+      <w:pPr>
+        <w:pStyle w:val="NoSpacing"/>
+      </w:pPr>
+    </w:p>
+    <w:p>
+      <w:pPr>
+        <w:pStyle w:val="NoSpacing"/>
+        <w:rPr>
+          <w:rFonts w:ascii="Consolas" w:hAnsi="Consolas"/>
+        </w:rPr>
+      </w:pPr>
+      <w:r>
+        <w:rPr>
+          <w:rFonts w:ascii="Consolas" w:hAnsi="Consolas"/>
+        </w:rPr>
+        <w:t>PREFIX ns: &lt;http://www.semanticweb.org/uran_/ontologies/2023/3/boxing-ontology#&gt;</w:t>
+      </w:r>
+    </w:p>
+    <w:p>
+      <w:pPr>
+        <w:pStyle w:val="NoSpacing"/>
+        <w:rPr>
+          <w:rFonts w:ascii="Consolas" w:hAnsi="Consolas"/>
+        </w:rPr>
+      </w:pPr>
+    </w:p>
+    <w:p>
+      <w:pPr>
+        <w:pStyle w:val="NoSpacing"/>
+        <w:rPr>
+          <w:rFonts w:ascii="Consolas" w:hAnsi="Consolas"/>
+        </w:rPr>
+      </w:pPr>
+      <w:r>
+        <w:rPr>
+          <w:rFonts w:ascii="Consolas" w:hAnsi="Consolas"/>
+        </w:rPr>
+        <w:t>SELECT DISTINCT ?boxerName</w:t>
+      </w:r>
+    </w:p>
+    <w:p>
+      <w:pPr>
+        <w:pStyle w:val="NoSpacing"/>
+        <w:rPr>
+          <w:rFonts w:ascii="Consolas" w:hAnsi="Consolas"/>
+        </w:rPr>
+      </w:pPr>
+      <w:r>
+        <w:rPr>
+          <w:rFonts w:ascii="Consolas" w:hAnsi="Consolas"/>
+        </w:rPr>
+        <w:t>WHERE {</w:t>
+      </w:r>
+    </w:p>
+    <w:p>
+      <w:pPr>
+        <w:pStyle w:val="NoSpacing"/>
+        <w:rPr>
+          <w:rFonts w:ascii="Consolas" w:hAnsi="Consolas"/>
+        </w:rPr>
+      </w:pPr>
+      <w:r>
+        <w:rPr>
+          <w:rFonts w:ascii="Consolas" w:hAnsi="Consolas"/>
+        </w:rPr>
+        <w:t xml:space="preserve">    ?boxer ns:fullName ?boxerName .</w:t>
+      </w:r>
+    </w:p>
+    <w:p>
+      <w:pPr>
+        <w:pStyle w:val="NoSpacing"/>
+        <w:rPr>
+          <w:rFonts w:ascii="Consolas" w:hAnsi="Consolas"/>
+        </w:rPr>
+      </w:pPr>
+    </w:p>
+    <w:p>
+      <w:pPr>
+        <w:pStyle w:val="NoSpacing"/>
+        <w:rPr>
+          <w:rFonts w:ascii="Consolas" w:hAnsi="Consolas"/>
+        </w:rPr>
+      </w:pPr>
+      <w:r>
+        <w:rPr>
+          <w:rFonts w:ascii="Consolas" w:hAnsi="Consolas"/>
+        </w:rPr>
+        <w:t xml:space="preserve">    {</w:t>
+      </w:r>
+    </w:p>
+    <w:p>
+      <w:pPr>
+        <w:pStyle w:val="NoSpacing"/>
+        <w:rPr>
+          <w:rFonts w:ascii="Consolas" w:hAnsi="Consolas"/>
+        </w:rPr>
+      </w:pPr>
+      <w:r>
+        <w:rPr>
+          <w:rFonts w:ascii="Consolas" w:hAnsi="Consolas"/>
+        </w:rPr>
+        <w:t xml:space="preserve">        ?match ns:firstBoxer ?boxerName .</w:t>
+      </w:r>
+    </w:p>
+    <w:p>
+      <w:pPr>
+        <w:pStyle w:val="NoSpacing"/>
+        <w:rPr>
+          <w:rFonts w:ascii="Consolas" w:hAnsi="Consolas"/>
+        </w:rPr>
+      </w:pPr>
+      <w:r>
+        <w:rPr>
+          <w:rFonts w:ascii="Consolas" w:hAnsi="Consolas"/>
+        </w:rPr>
+        <w:t xml:space="preserve">    } UNION {</w:t>
+      </w:r>
+    </w:p>
+    <w:p>
+      <w:pPr>
+        <w:pStyle w:val="NoSpacing"/>
+        <w:rPr>
+          <w:rFonts w:ascii="Consolas" w:hAnsi="Consolas"/>
+        </w:rPr>
+      </w:pPr>
+      <w:r>
+        <w:rPr>
+          <w:rFonts w:ascii="Consolas" w:hAnsi="Consolas"/>
+        </w:rPr>
+        <w:t xml:space="preserve">        ?match ns:secondBoxer ?boxerName .</w:t>
+      </w:r>
+    </w:p>
+    <w:p>
+      <w:pPr>
+        <w:pStyle w:val="NoSpacing"/>
+        <w:rPr>
+          <w:rFonts w:ascii="Consolas" w:hAnsi="Consolas"/>
+        </w:rPr>
+      </w:pPr>
+      <w:r>
+        <w:rPr>
+          <w:rFonts w:ascii="Consolas" w:hAnsi="Consolas"/>
+        </w:rPr>
+        <w:t xml:space="preserve">    }</w:t>
+      </w:r>
+    </w:p>
+    <w:p>
+      <w:pPr>
+        <w:pStyle w:val="NoSpacing"/>
+        <w:rPr>
+          <w:rFonts w:ascii="Consolas" w:hAnsi="Consolas"/>
+        </w:rPr>
+      </w:pPr>
+      <w:r>
+        <w:rPr>
+          <w:rFonts w:ascii="Consolas" w:hAnsi="Consolas"/>
+        </w:rPr>
+        <w:t>}</w:t>
+      </w:r>
+    </w:p>
+    <w:p>
+      <w:pPr>
+        <w:pStyle w:val="NoSpacing"/>
+      </w:pPr>
+    </w:p>
+    <w:p>
+      <w:pPr>
+        <w:pStyle w:val="NoSpacing"/>
+      </w:pPr>
+      <w:r>
+        <w:drawing>
+          <wp:inline distT="0" distB="0" distL="0" distR="0" wp14:anchorId="1534FDD1" wp14:editId="4CD49385">
+            <wp:extent cx="5731510" cy="3497580"/>
+            <wp:effectExtent l="0" t="0" r="2540" b="7620"/>
+            <wp:docPr id="27" name="Picture 27"/>
+            <wp:cNvGraphicFramePr>
+              <a:graphicFrameLocks xmlns:a="http://schemas.openxmlformats.org/drawingml/2006/main" noChangeAspect="1"/>
+            </wp:cNvGraphicFramePr>
+            <a:graphic xmlns:a="http://schemas.openxmlformats.org/drawingml/2006/main">
+              <a:graphicData uri="http://schemas.openxmlformats.org/drawingml/2006/picture">
+                <pic:pic xmlns:pic="http://schemas.openxmlformats.org/drawingml/2006/picture">
+                  <pic:nvPicPr>
+                    <pic:cNvPr id="1" name=""/>
+                    <pic:cNvPicPr/>
+                  </pic:nvPicPr>
+                  <pic:blipFill>
+                    <a:blip r:embed="rId43"/>
+                    <a:stretch>
+                      <a:fillRect/>
+                    </a:stretch>
+                  </pic:blipFill>
+                  <pic:spPr>
+                    <a:xfrm>
+                      <a:off x="0" y="0"/>
+                      <a:ext cx="5731510" cy="3497580"/>
+                    </a:xfrm>
+                    <a:prstGeom prst="rect">
+                      <a:avLst/>
+                    </a:prstGeom>
+                  </pic:spPr>
+                </pic:pic>
+              </a:graphicData>
+            </a:graphic>
+          </wp:inline>
+        </w:drawing>
+      </w:r>
+    </w:p>
+    <w:p>
+      <w:pPr>
+        <w:pStyle w:val="NoSpacing"/>
+      </w:pPr>
+    </w:p>
+    <w:p>
+      <w:pPr>
+        <w:pStyle w:val="NoSpacing"/>
+      </w:pPr>
+    </w:p>
+    <w:p>
+      <w:pPr>
+        <w:pStyle w:val="NoSpacing"/>
+      </w:pPr>
+    </w:p>
+    <w:p>
+      <w:pPr>
+        <w:pStyle w:val="NoSpacing"/>
+      </w:pPr>
+    </w:p>
+    <w:p>
+      <w:pPr>
+        <w:pStyle w:val="NoSpacing"/>
+      </w:pPr>
+    </w:p>
+    <w:p>
+      <w:pPr>
+        <w:pStyle w:val="NoSpacing"/>
+      </w:pPr>
+    </w:p>
+    <w:p>
+      <w:pPr>
+        <w:pStyle w:val="NoSpacing"/>
+      </w:pPr>
+    </w:p>
+    <w:p>
+      <w:pPr>
+        <w:pStyle w:val="NoSpacing"/>
+      </w:pPr>
+    </w:p>
+    <w:p>
+      <w:pPr>
+        <w:pStyle w:val="NoSpacing"/>
+      </w:pPr>
+    </w:p>
+    <w:p>
+      <w:pPr>
+        <w:pStyle w:val="NoSpacing"/>
+      </w:pPr>
+    </w:p>
+    <w:p>
+      <w:pPr>
+        <w:pStyle w:val="NoSpacing"/>
+      </w:pPr>
+    </w:p>
+    <w:p>
+      <w:pPr>
+        <w:pStyle w:val="NoSpacing"/>
+      </w:pPr>
+    </w:p>
+    <w:p>
+      <w:pPr>
+        <w:pStyle w:val="NoSpacing"/>
+        <w:rPr>
           <w:b/>
-          <w:sz w:val="24"/>
-          <w:szCs w:val="24"/>
-        </w:rPr>
-      </w:pPr>
-    </w:p>
-    <w:p>
-      <w:pPr>
-        <w:pBdr>
-          <w:top w:val="nil"/>
-          <w:left w:val="nil"/>
-          <w:bottom w:val="nil"/>
-          <w:right w:val="nil"/>
-          <w:between w:val="nil"/>
-        </w:pBdr>
-        <w:spacing w:after="0" w:line="240" w:lineRule="auto"/>
-        <w:jc w:val="both"/>
-        <w:rPr>
-          <w:rFonts w:ascii="Times New Roman" w:eastAsia="Times New Roman" w:hAnsi="Times New Roman" w:cs="Times New Roman"/>
+        </w:rPr>
+      </w:pPr>
+      <w:r>
+        <w:rPr>
           <w:b/>
-          <w:sz w:val="24"/>
-          <w:szCs w:val="24"/>
-        </w:rPr>
-      </w:pPr>
-    </w:p>
-    <w:p>
-      <w:pPr>
-        <w:pBdr>
-          <w:top w:val="nil"/>
-          <w:left w:val="nil"/>
-          <w:bottom w:val="nil"/>
-          <w:right w:val="nil"/>
-          <w:between w:val="nil"/>
-        </w:pBdr>
-        <w:spacing w:after="0" w:line="240" w:lineRule="auto"/>
-        <w:jc w:val="both"/>
-        <w:rPr>
-          <w:rFonts w:ascii="Times New Roman" w:eastAsia="Times New Roman" w:hAnsi="Times New Roman" w:cs="Times New Roman"/>
+        </w:rPr>
+        <w:lastRenderedPageBreak/>
+        <w:t>8.</w:t>
+      </w:r>
+      <w:r>
+        <w:rPr>
           <w:b/>
-          <w:sz w:val="24"/>
-          <w:szCs w:val="24"/>
-        </w:rPr>
+        </w:rPr>
+        <w:t xml:space="preserve"> SPARQL query that can be used to find boxers whose residence is the same as the country where the match took place. This will be determined by comparing the residence of the Professional_Boxer and the country of the Boxing_Match.</w:t>
+      </w:r>
+    </w:p>
+    <w:p>
+      <w:pPr>
+        <w:pStyle w:val="NoSpacing"/>
+      </w:pPr>
+    </w:p>
+    <w:p>
+      <w:pPr>
+        <w:pStyle w:val="NoSpacing"/>
+        <w:rPr>
+          <w:rFonts w:ascii="Consolas" w:hAnsi="Consolas"/>
+        </w:rPr>
+      </w:pPr>
+      <w:r>
+        <w:rPr>
+          <w:rFonts w:ascii="Consolas" w:hAnsi="Consolas"/>
+        </w:rPr>
+        <w:t>PREFIX ns: &lt;http://www.semanticweb.org/uran_/ontologies/2023/3/boxing-ontology#&gt;</w:t>
+      </w:r>
+    </w:p>
+    <w:p>
+      <w:pPr>
+        <w:pStyle w:val="NoSpacing"/>
+        <w:rPr>
+          <w:rFonts w:ascii="Consolas" w:hAnsi="Consolas"/>
+        </w:rPr>
+      </w:pPr>
+    </w:p>
+    <w:p>
+      <w:pPr>
+        <w:pStyle w:val="NoSpacing"/>
+        <w:rPr>
+          <w:rFonts w:ascii="Consolas" w:hAnsi="Consolas"/>
+        </w:rPr>
+      </w:pPr>
+      <w:r>
+        <w:rPr>
+          <w:rFonts w:ascii="Consolas" w:hAnsi="Consolas"/>
+        </w:rPr>
+        <w:t>SELECT DISTINCT ?boxerName ?residence ?matchCountry</w:t>
+      </w:r>
+    </w:p>
+    <w:p>
+      <w:pPr>
+        <w:pStyle w:val="NoSpacing"/>
+        <w:rPr>
+          <w:rFonts w:ascii="Consolas" w:hAnsi="Consolas"/>
+        </w:rPr>
+      </w:pPr>
+      <w:r>
+        <w:rPr>
+          <w:rFonts w:ascii="Consolas" w:hAnsi="Consolas"/>
+        </w:rPr>
+        <w:t>WHERE {</w:t>
+      </w:r>
+    </w:p>
+    <w:p>
+      <w:pPr>
+        <w:pStyle w:val="NoSpacing"/>
+        <w:rPr>
+          <w:rFonts w:ascii="Consolas" w:hAnsi="Consolas"/>
+        </w:rPr>
+      </w:pPr>
+      <w:r>
+        <w:rPr>
+          <w:rFonts w:ascii="Consolas" w:hAnsi="Consolas"/>
+        </w:rPr>
+        <w:t xml:space="preserve">    ?boxer ns:fullName ?boxerName ;</w:t>
+      </w:r>
+    </w:p>
+    <w:p>
+      <w:pPr>
+        <w:pStyle w:val="NoSpacing"/>
+        <w:rPr>
+          <w:rFonts w:ascii="Consolas" w:hAnsi="Consolas"/>
+        </w:rPr>
+      </w:pPr>
+      <w:r>
+        <w:rPr>
+          <w:rFonts w:ascii="Consolas" w:hAnsi="Consolas"/>
+        </w:rPr>
+        <w:t xml:space="preserve">           ns:residence ?residence .</w:t>
+      </w:r>
+    </w:p>
+    <w:p>
+      <w:pPr>
+        <w:pStyle w:val="NoSpacing"/>
+        <w:rPr>
+          <w:rFonts w:ascii="Consolas" w:hAnsi="Consolas"/>
+        </w:rPr>
+      </w:pPr>
+      <w:r>
+        <w:rPr>
+          <w:rFonts w:ascii="Consolas" w:hAnsi="Consolas"/>
+        </w:rPr>
+        <w:t xml:space="preserve">           </w:t>
+      </w:r>
+    </w:p>
+    <w:p>
+      <w:pPr>
+        <w:pStyle w:val="NoSpacing"/>
+        <w:rPr>
+          <w:rFonts w:ascii="Consolas" w:hAnsi="Consolas"/>
+        </w:rPr>
+      </w:pPr>
+      <w:r>
+        <w:rPr>
+          <w:rFonts w:ascii="Consolas" w:hAnsi="Consolas"/>
+        </w:rPr>
+        <w:t xml:space="preserve">    {</w:t>
+      </w:r>
+    </w:p>
+    <w:p>
+      <w:pPr>
+        <w:pStyle w:val="NoSpacing"/>
+        <w:rPr>
+          <w:rFonts w:ascii="Consolas" w:hAnsi="Consolas"/>
+        </w:rPr>
+      </w:pPr>
+      <w:r>
+        <w:rPr>
+          <w:rFonts w:ascii="Consolas" w:hAnsi="Consolas"/>
+        </w:rPr>
+        <w:t xml:space="preserve">        ?match ns:firstBoxer ?boxerName ;</w:t>
+      </w:r>
+    </w:p>
+    <w:p>
+      <w:pPr>
+        <w:pStyle w:val="NoSpacing"/>
+        <w:rPr>
+          <w:rFonts w:ascii="Consolas" w:hAnsi="Consolas"/>
+        </w:rPr>
+      </w:pPr>
+      <w:r>
+        <w:rPr>
+          <w:rFonts w:ascii="Consolas" w:hAnsi="Consolas"/>
+        </w:rPr>
+        <w:t xml:space="preserve">               ns:country ?matchCountry .</w:t>
+      </w:r>
+    </w:p>
+    <w:p>
+      <w:pPr>
+        <w:pStyle w:val="NoSpacing"/>
+        <w:rPr>
+          <w:rFonts w:ascii="Consolas" w:hAnsi="Consolas"/>
+        </w:rPr>
+      </w:pPr>
+      <w:r>
+        <w:rPr>
+          <w:rFonts w:ascii="Consolas" w:hAnsi="Consolas"/>
+        </w:rPr>
+        <w:t xml:space="preserve">    } UNION {</w:t>
+      </w:r>
+    </w:p>
+    <w:p>
+      <w:pPr>
+        <w:pStyle w:val="NoSpacing"/>
+        <w:rPr>
+          <w:rFonts w:ascii="Consolas" w:hAnsi="Consolas"/>
+        </w:rPr>
+      </w:pPr>
+      <w:r>
+        <w:rPr>
+          <w:rFonts w:ascii="Consolas" w:hAnsi="Consolas"/>
+        </w:rPr>
+        <w:t xml:space="preserve">        ?match ns:secondBoxer ?boxerName ;</w:t>
+      </w:r>
+    </w:p>
+    <w:p>
+      <w:pPr>
+        <w:pStyle w:val="NoSpacing"/>
+        <w:rPr>
+          <w:rFonts w:ascii="Consolas" w:hAnsi="Consolas"/>
+        </w:rPr>
+      </w:pPr>
+      <w:r>
+        <w:rPr>
+          <w:rFonts w:ascii="Consolas" w:hAnsi="Consolas"/>
+        </w:rPr>
+        <w:t xml:space="preserve">               ns:country ?matchCountry .</w:t>
+      </w:r>
+    </w:p>
+    <w:p>
+      <w:pPr>
+        <w:pStyle w:val="NoSpacing"/>
+        <w:rPr>
+          <w:rFonts w:ascii="Consolas" w:hAnsi="Consolas"/>
+        </w:rPr>
+      </w:pPr>
+      <w:r>
+        <w:rPr>
+          <w:rFonts w:ascii="Consolas" w:hAnsi="Consolas"/>
+        </w:rPr>
+        <w:t xml:space="preserve">    }</w:t>
+      </w:r>
+    </w:p>
+    <w:p>
+      <w:pPr>
+        <w:pStyle w:val="NoSpacing"/>
+        <w:rPr>
+          <w:rFonts w:ascii="Consolas" w:hAnsi="Consolas"/>
+        </w:rPr>
+      </w:pPr>
+    </w:p>
+    <w:p>
+      <w:pPr>
+        <w:pStyle w:val="NoSpacing"/>
+        <w:rPr>
+          <w:rFonts w:ascii="Consolas" w:hAnsi="Consolas"/>
+        </w:rPr>
+      </w:pPr>
+      <w:r>
+        <w:rPr>
+          <w:rFonts w:ascii="Consolas" w:hAnsi="Consolas"/>
+        </w:rPr>
+        <w:t xml:space="preserve">    FILTER(?residence = ?matchCountry)</w:t>
+      </w:r>
+    </w:p>
+    <w:p>
+      <w:pPr>
+        <w:pStyle w:val="NoSpacing"/>
+        <w:rPr>
+          <w:rFonts w:ascii="Consolas" w:hAnsi="Consolas"/>
+        </w:rPr>
+      </w:pPr>
+      <w:r>
+        <w:rPr>
+          <w:rFonts w:ascii="Consolas" w:hAnsi="Consolas"/>
+        </w:rPr>
+        <w:t>}</w:t>
+      </w:r>
+    </w:p>
+    <w:p>
+      <w:pPr>
+        <w:pStyle w:val="NoSpacing"/>
+      </w:pPr>
+    </w:p>
+    <w:p>
+      <w:pPr>
+        <w:pStyle w:val="NoSpacing"/>
+      </w:pPr>
+      <w:r>
+        <w:drawing>
+          <wp:inline distT="0" distB="0" distL="0" distR="0" wp14:anchorId="167977DD" wp14:editId="0BE91F4B">
+            <wp:extent cx="5731510" cy="2277110"/>
+            <wp:effectExtent l="0" t="0" r="2540" b="8890"/>
+            <wp:docPr id="28" name="Picture 28"/>
+            <wp:cNvGraphicFramePr>
+              <a:graphicFrameLocks xmlns:a="http://schemas.openxmlformats.org/drawingml/2006/main" noChangeAspect="1"/>
+            </wp:cNvGraphicFramePr>
+            <a:graphic xmlns:a="http://schemas.openxmlformats.org/drawingml/2006/main">
+              <a:graphicData uri="http://schemas.openxmlformats.org/drawingml/2006/picture">
+                <pic:pic xmlns:pic="http://schemas.openxmlformats.org/drawingml/2006/picture">
+                  <pic:nvPicPr>
+                    <pic:cNvPr id="1" name=""/>
+                    <pic:cNvPicPr/>
+                  </pic:nvPicPr>
+                  <pic:blipFill>
+                    <a:blip r:embed="rId44"/>
+                    <a:stretch>
+                      <a:fillRect/>
+                    </a:stretch>
+                  </pic:blipFill>
+                  <pic:spPr>
+                    <a:xfrm>
+                      <a:off x="0" y="0"/>
+                      <a:ext cx="5731510" cy="2277110"/>
+                    </a:xfrm>
+                    <a:prstGeom prst="rect">
+                      <a:avLst/>
+                    </a:prstGeom>
+                  </pic:spPr>
+                </pic:pic>
+              </a:graphicData>
+            </a:graphic>
+          </wp:inline>
+        </w:drawing>
+      </w:r>
+    </w:p>
+    <w:p>
+      <w:pPr>
+        <w:pStyle w:val="NoSpacing"/>
+      </w:pPr>
+    </w:p>
+    <w:p>
+      <w:pPr>
+        <w:pStyle w:val="NoSpacing"/>
+      </w:pPr>
+    </w:p>
+    <w:p>
+      <w:pPr>
+        <w:pStyle w:val="NoSpacing"/>
+      </w:pPr>
+    </w:p>
+    <w:p>
+      <w:pPr>
+        <w:pStyle w:val="NoSpacing"/>
+      </w:pPr>
+    </w:p>
+    <w:p>
+      <w:pPr>
+        <w:pStyle w:val="NoSpacing"/>
+      </w:pPr>
+    </w:p>
+    <w:p>
+      <w:pPr>
+        <w:pStyle w:val="NoSpacing"/>
+      </w:pPr>
+    </w:p>
+    <w:p>
+      <w:pPr>
+        <w:pStyle w:val="NoSpacing"/>
+      </w:pPr>
+    </w:p>
+    <w:p>
+      <w:pPr>
+        <w:pStyle w:val="NoSpacing"/>
       </w:pPr>
     </w:p>
     <w:p>
@@ -16810,110 +18211,6 @@
           <w:szCs w:val="24"/>
         </w:rPr>
       </w:pPr>
-    </w:p>
-    <w:p>
-      <w:pPr>
-        <w:pBdr>
-          <w:top w:val="nil"/>
-          <w:left w:val="nil"/>
-          <w:bottom w:val="nil"/>
-          <w:right w:val="nil"/>
-          <w:between w:val="nil"/>
-        </w:pBdr>
-        <w:spacing w:after="0" w:line="240" w:lineRule="auto"/>
-        <w:jc w:val="both"/>
-        <w:rPr>
-          <w:rFonts w:ascii="Times New Roman" w:eastAsia="Times New Roman" w:hAnsi="Times New Roman" w:cs="Times New Roman"/>
-          <w:b/>
-          <w:sz w:val="24"/>
-          <w:szCs w:val="24"/>
-        </w:rPr>
-      </w:pPr>
-    </w:p>
-    <w:p>
-      <w:pPr>
-        <w:pBdr>
-          <w:top w:val="nil"/>
-          <w:left w:val="nil"/>
-          <w:bottom w:val="nil"/>
-          <w:right w:val="nil"/>
-          <w:between w:val="nil"/>
-        </w:pBdr>
-        <w:spacing w:after="0" w:line="240" w:lineRule="auto"/>
-        <w:jc w:val="both"/>
-        <w:rPr>
-          <w:rFonts w:ascii="Times New Roman" w:eastAsia="Times New Roman" w:hAnsi="Times New Roman" w:cs="Times New Roman"/>
-          <w:b/>
-          <w:sz w:val="24"/>
-          <w:szCs w:val="24"/>
-        </w:rPr>
-      </w:pPr>
-    </w:p>
-    <w:p>
-      <w:pPr>
-        <w:pBdr>
-          <w:top w:val="nil"/>
-          <w:left w:val="nil"/>
-          <w:bottom w:val="nil"/>
-          <w:right w:val="nil"/>
-          <w:between w:val="nil"/>
-        </w:pBdr>
-        <w:spacing w:after="0" w:line="240" w:lineRule="auto"/>
-        <w:jc w:val="both"/>
-        <w:rPr>
-          <w:rFonts w:ascii="Times New Roman" w:eastAsia="Times New Roman" w:hAnsi="Times New Roman" w:cs="Times New Roman"/>
-          <w:b/>
-          <w:sz w:val="24"/>
-          <w:szCs w:val="24"/>
-        </w:rPr>
-      </w:pPr>
-    </w:p>
-    <w:p>
-      <w:pPr>
-        <w:pBdr>
-          <w:top w:val="nil"/>
-          <w:left w:val="nil"/>
-          <w:bottom w:val="nil"/>
-          <w:right w:val="nil"/>
-          <w:between w:val="nil"/>
-        </w:pBdr>
-        <w:spacing w:after="0" w:line="240" w:lineRule="auto"/>
-        <w:jc w:val="both"/>
-        <w:rPr>
-          <w:rFonts w:ascii="Times New Roman" w:eastAsia="Times New Roman" w:hAnsi="Times New Roman" w:cs="Times New Roman"/>
-          <w:b/>
-          <w:sz w:val="24"/>
-          <w:szCs w:val="24"/>
-        </w:rPr>
-      </w:pPr>
-    </w:p>
-    <w:p>
-      <w:pPr>
-        <w:pBdr>
-          <w:top w:val="nil"/>
-          <w:left w:val="nil"/>
-          <w:bottom w:val="nil"/>
-          <w:right w:val="nil"/>
-          <w:between w:val="nil"/>
-        </w:pBdr>
-        <w:spacing w:after="0" w:line="240" w:lineRule="auto"/>
-        <w:jc w:val="both"/>
-        <w:rPr>
-          <w:rFonts w:ascii="Times New Roman" w:eastAsia="Times New Roman" w:hAnsi="Times New Roman" w:cs="Times New Roman"/>
-          <w:b/>
-          <w:sz w:val="24"/>
-          <w:szCs w:val="24"/>
-        </w:rPr>
-      </w:pPr>
-      <w:r>
-        <w:rPr>
-          <w:rFonts w:ascii="Times New Roman" w:eastAsia="Times New Roman" w:hAnsi="Times New Roman" w:cs="Times New Roman"/>
-          <w:b/>
-          <w:sz w:val="24"/>
-          <w:szCs w:val="24"/>
-        </w:rPr>
-        <w:br w:type="page"/>
-      </w:r>
     </w:p>
     <w:p>
       <w:pPr>
@@ -18535,7 +19832,7 @@
         </w:rPr>
         <w:t xml:space="preserve">[2] "DBpedia Ontology," [Online]. Available: </w:t>
       </w:r>
-      <w:hyperlink r:id="rId37" w:tgtFrame="_new" w:history="1">
+      <w:hyperlink r:id="rId45" w:tgtFrame="_new" w:history="1">
         <w:r>
           <w:rPr>
             <w:rStyle w:val="Hyperlink"/>
@@ -18571,7 +19868,7 @@
         </w:rPr>
         <w:t xml:space="preserve">[3] "W3C's List of Ontologies," [Online]. Available: </w:t>
       </w:r>
-      <w:hyperlink r:id="rId38" w:tgtFrame="_new" w:history="1">
+      <w:hyperlink r:id="rId46" w:tgtFrame="_new" w:history="1">
         <w:r>
           <w:rPr>
             <w:rStyle w:val="Hyperlink"/>
@@ -18607,7 +19904,7 @@
         </w:rPr>
         <w:t xml:space="preserve">[4] J. Silver, "A Brief History of Boxing," International Boxing Association, 2014. [Online]. Available: </w:t>
       </w:r>
-      <w:hyperlink r:id="rId39" w:tgtFrame="_new" w:history="1">
+      <w:hyperlink r:id="rId47" w:tgtFrame="_new" w:history="1">
         <w:r>
           <w:rPr>
             <w:rStyle w:val="Hyperlink"/>
@@ -18643,7 +19940,7 @@
         </w:rPr>
         <w:t xml:space="preserve">[5] "Boxer of the Quirinal," Ancient Olympic Games, [Online]. Available: </w:t>
       </w:r>
-      <w:hyperlink r:id="rId40" w:tgtFrame="_new" w:history="1">
+      <w:hyperlink r:id="rId48" w:tgtFrame="_new" w:history="1">
         <w:r>
           <w:rPr>
             <w:rStyle w:val="Hyperlink"/>
@@ -18696,7 +19993,7 @@
         </w:rPr>
         <w:t xml:space="preserve">[7] "Boxing Rule Sets," Broughton's Rules, [Online]. Available: </w:t>
       </w:r>
-      <w:hyperlink r:id="rId41" w:tgtFrame="_new" w:history="1">
+      <w:hyperlink r:id="rId49" w:tgtFrame="_new" w:history="1">
         <w:r>
           <w:rPr>
             <w:rStyle w:val="Hyperlink"/>
@@ -18732,7 +20029,7 @@
         </w:rPr>
         <w:t xml:space="preserve">[8] "Boxing Rule Sets," Marquess of Queensberry Rules, [Online]. Available: </w:t>
       </w:r>
-      <w:hyperlink r:id="rId42" w:tgtFrame="_new" w:history="1">
+      <w:hyperlink r:id="rId50" w:tgtFrame="_new" w:history="1">
         <w:r>
           <w:rPr>
             <w:rStyle w:val="Hyperlink"/>
@@ -18785,7 +20082,7 @@
         </w:rPr>
         <w:t xml:space="preserve">[10] B. Mee, "Boxing's Popularity and Economics," The Telegraph, 2019. [Online]. Available: </w:t>
       </w:r>
-      <w:hyperlink r:id="rId43" w:tgtFrame="_new" w:history="1">
+      <w:hyperlink r:id="rId51" w:tgtFrame="_new" w:history="1">
         <w:r>
           <w:rPr>
             <w:rStyle w:val="Hyperlink"/>
@@ -18821,7 +20118,7 @@
         </w:rPr>
         <w:t xml:space="preserve">[11] J. Svinth, "Women's Boxing: A Concise History," International Boxing Association, 2021. [Online]. Available: </w:t>
       </w:r>
-      <w:hyperlink r:id="rId44" w:tgtFrame="_new" w:history="1">
+      <w:hyperlink r:id="rId52" w:tgtFrame="_new" w:history="1">
         <w:r>
           <w:rPr>
             <w:rStyle w:val="Hyperlink"/>
@@ -18874,7 +20171,7 @@
         </w:rPr>
         <w:t xml:space="preserve">[13] "DBpedia Ontology: Boxer," [Online]. Available: </w:t>
       </w:r>
-      <w:hyperlink r:id="rId45" w:tgtFrame="_new" w:history="1">
+      <w:hyperlink r:id="rId53" w:tgtFrame="_new" w:history="1">
         <w:r>
           <w:rPr>
             <w:rStyle w:val="Hyperlink"/>
@@ -18910,7 +20207,7 @@
         </w:rPr>
         <w:t xml:space="preserve">[14] "DBpedia Ontology: BoxingLeague," [Online]. Available: </w:t>
       </w:r>
-      <w:hyperlink r:id="rId46" w:tgtFrame="_new" w:history="1">
+      <w:hyperlink r:id="rId54" w:tgtFrame="_new" w:history="1">
         <w:r>
           <w:rPr>
             <w:rStyle w:val="Hyperlink"/>
@@ -18946,7 +20243,7 @@
         </w:rPr>
         <w:t xml:space="preserve">[15] "DBpedia Ontology: BoxingMatch," [Online]. Available: </w:t>
       </w:r>
-      <w:hyperlink r:id="rId47" w:tgtFrame="_new" w:history="1">
+      <w:hyperlink r:id="rId55" w:tgtFrame="_new" w:history="1">
         <w:r>
           <w:rPr>
             <w:rStyle w:val="Hyperlink"/>
@@ -18982,7 +20279,7 @@
         </w:rPr>
         <w:t xml:space="preserve">[16] "DBpedia Ontology: weightClass," [Online]. Available: </w:t>
       </w:r>
-      <w:hyperlink r:id="rId48" w:tgtFrame="_new" w:history="1">
+      <w:hyperlink r:id="rId56" w:tgtFrame="_new" w:history="1">
         <w:r>
           <w:rPr>
             <w:rStyle w:val="Hyperlink"/>
@@ -19018,7 +20315,7 @@
         </w:rPr>
         <w:t xml:space="preserve">[17] "DBpedia Ontology: boxingStyle," [Online]. Available: </w:t>
       </w:r>
-      <w:hyperlink r:id="rId49" w:tgtFrame="_new" w:history="1">
+      <w:hyperlink r:id="rId57" w:tgtFrame="_new" w:history="1">
         <w:r>
           <w:rPr>
             <w:rStyle w:val="Hyperlink"/>
@@ -19054,7 +20351,7 @@
         </w:rPr>
         <w:t>[18] "</w:t>
       </w:r>
-      <w:hyperlink r:id="rId50" w:tgtFrame="_new" w:history="1">
+      <w:hyperlink r:id="rId58" w:tgtFrame="_new" w:history="1">
         <w:r>
           <w:rPr>
             <w:rStyle w:val="Hyperlink"/>
@@ -19073,7 +20370,7 @@
         </w:rPr>
         <w:t xml:space="preserve">," [Online]. Available: </w:t>
       </w:r>
-      <w:hyperlink r:id="rId51" w:tgtFrame="_new" w:history="1">
+      <w:hyperlink r:id="rId59" w:tgtFrame="_new" w:history="1">
         <w:r>
           <w:rPr>
             <w:rStyle w:val="Hyperlink"/>
@@ -19109,7 +20406,7 @@
         </w:rPr>
         <w:t xml:space="preserve">[19] "Boxing Matches Dataset: Predict Winner," Kaggle, [Online]. Available: </w:t>
       </w:r>
-      <w:hyperlink r:id="rId52" w:tgtFrame="_new" w:history="1">
+      <w:hyperlink r:id="rId60" w:tgtFrame="_new" w:history="1">
         <w:r>
           <w:rPr>
             <w:rStyle w:val="Hyperlink"/>
@@ -19145,7 +20442,7 @@
         </w:rPr>
         <w:t xml:space="preserve">[20] "Boxing Dataset," Kaggle, [Online]. Available: </w:t>
       </w:r>
-      <w:hyperlink r:id="rId53" w:tgtFrame="_new" w:history="1">
+      <w:hyperlink r:id="rId61" w:tgtFrame="_new" w:history="1">
         <w:r>
           <w:rPr>
             <w:rStyle w:val="Hyperlink"/>
@@ -19181,7 +20478,7 @@
         </w:rPr>
         <w:t xml:space="preserve">[21] "IMDb Dataset of Top 1000 Movies and TV Shows," Kaggle, [Online]. Available: </w:t>
       </w:r>
-      <w:hyperlink r:id="rId54" w:tgtFrame="_new" w:history="1">
+      <w:hyperlink r:id="rId62" w:tgtFrame="_new" w:history="1">
         <w:r>
           <w:rPr>
             <w:rStyle w:val="Hyperlink"/>
@@ -19282,7 +20579,7 @@
           <w:rPr>
             <w:noProof/>
           </w:rPr>
-          <w:t>18</w:t>
+          <w:t>12</w:t>
         </w:r>
         <w:r>
           <w:rPr>
@@ -19332,6 +20629,232 @@
 <file path=word/numbering.xml><?xml version="1.0" encoding="utf-8"?>
 <w:numbering xmlns:wpc="http://schemas.microsoft.com/office/word/2010/wordprocessingCanvas" xmlns:cx="http://schemas.microsoft.com/office/drawing/2014/chartex" xmlns:cx1="http://schemas.microsoft.com/office/drawing/2015/9/8/chartex" xmlns:mc="http://schemas.openxmlformats.org/markup-compatibility/2006" xmlns:o="urn:schemas-microsoft-com:office:office" xmlns:r="http://schemas.openxmlformats.org/officeDocument/2006/relationships" xmlns:m="http://schemas.openxmlformats.org/officeDocument/2006/math" xmlns:v="urn:schemas-microsoft-com:vml" xmlns:wp14="http://schemas.microsoft.com/office/word/2010/wordprocessingDrawing" xmlns:wp="http://schemas.openxmlformats.org/drawingml/2006/wordprocessingDrawing" xmlns:w10="urn:schemas-microsoft-com:office:word" xmlns:w="http://schemas.openxmlformats.org/wordprocessingml/2006/main" xmlns:w14="http://schemas.microsoft.com/office/word/2010/wordml" xmlns:w15="http://schemas.microsoft.com/office/word/2012/wordml" xmlns:w16se="http://schemas.microsoft.com/office/word/2015/wordml/symex" xmlns:wpg="http://schemas.microsoft.com/office/word/2010/wordprocessingGroup" xmlns:wpi="http://schemas.microsoft.com/office/word/2010/wordprocessingInk" xmlns:wne="http://schemas.microsoft.com/office/word/2006/wordml" xmlns:wps="http://schemas.microsoft.com/office/word/2010/wordprocessingShape" mc:Ignorable="w14 w15 w16se wp14">
   <w:abstractNum w:abstractNumId="0" w15:restartNumberingAfterBreak="0">
+    <w:nsid w:val="03B90EA1"/>
+    <w:multiLevelType w:val="multilevel"/>
+    <w:tmpl w:val="D9BED07E"/>
+    <w:lvl w:ilvl="0">
+      <w:start w:val="3"/>
+      <w:numFmt w:val="decimal"/>
+      <w:lvlText w:val="%1."/>
+      <w:lvlJc w:val="left"/>
+      <w:pPr>
+        <w:tabs>
+          <w:tab w:val="num" w:pos="720"/>
+        </w:tabs>
+        <w:ind w:left="720" w:hanging="360"/>
+      </w:pPr>
+    </w:lvl>
+    <w:lvl w:ilvl="1" w:tentative="1">
+      <w:start w:val="1"/>
+      <w:numFmt w:val="decimal"/>
+      <w:lvlText w:val="%2."/>
+      <w:lvlJc w:val="left"/>
+      <w:pPr>
+        <w:tabs>
+          <w:tab w:val="num" w:pos="1440"/>
+        </w:tabs>
+        <w:ind w:left="1440" w:hanging="360"/>
+      </w:pPr>
+    </w:lvl>
+    <w:lvl w:ilvl="2" w:tentative="1">
+      <w:start w:val="1"/>
+      <w:numFmt w:val="decimal"/>
+      <w:lvlText w:val="%3."/>
+      <w:lvlJc w:val="left"/>
+      <w:pPr>
+        <w:tabs>
+          <w:tab w:val="num" w:pos="2160"/>
+        </w:tabs>
+        <w:ind w:left="2160" w:hanging="360"/>
+      </w:pPr>
+    </w:lvl>
+    <w:lvl w:ilvl="3" w:tentative="1">
+      <w:start w:val="1"/>
+      <w:numFmt w:val="decimal"/>
+      <w:lvlText w:val="%4."/>
+      <w:lvlJc w:val="left"/>
+      <w:pPr>
+        <w:tabs>
+          <w:tab w:val="num" w:pos="2880"/>
+        </w:tabs>
+        <w:ind w:left="2880" w:hanging="360"/>
+      </w:pPr>
+    </w:lvl>
+    <w:lvl w:ilvl="4" w:tentative="1">
+      <w:start w:val="1"/>
+      <w:numFmt w:val="decimal"/>
+      <w:lvlText w:val="%5."/>
+      <w:lvlJc w:val="left"/>
+      <w:pPr>
+        <w:tabs>
+          <w:tab w:val="num" w:pos="3600"/>
+        </w:tabs>
+        <w:ind w:left="3600" w:hanging="360"/>
+      </w:pPr>
+    </w:lvl>
+    <w:lvl w:ilvl="5" w:tentative="1">
+      <w:start w:val="1"/>
+      <w:numFmt w:val="decimal"/>
+      <w:lvlText w:val="%6."/>
+      <w:lvlJc w:val="left"/>
+      <w:pPr>
+        <w:tabs>
+          <w:tab w:val="num" w:pos="4320"/>
+        </w:tabs>
+        <w:ind w:left="4320" w:hanging="360"/>
+      </w:pPr>
+    </w:lvl>
+    <w:lvl w:ilvl="6" w:tentative="1">
+      <w:start w:val="1"/>
+      <w:numFmt w:val="decimal"/>
+      <w:lvlText w:val="%7."/>
+      <w:lvlJc w:val="left"/>
+      <w:pPr>
+        <w:tabs>
+          <w:tab w:val="num" w:pos="5040"/>
+        </w:tabs>
+        <w:ind w:left="5040" w:hanging="360"/>
+      </w:pPr>
+    </w:lvl>
+    <w:lvl w:ilvl="7" w:tentative="1">
+      <w:start w:val="1"/>
+      <w:numFmt w:val="decimal"/>
+      <w:lvlText w:val="%8."/>
+      <w:lvlJc w:val="left"/>
+      <w:pPr>
+        <w:tabs>
+          <w:tab w:val="num" w:pos="5760"/>
+        </w:tabs>
+        <w:ind w:left="5760" w:hanging="360"/>
+      </w:pPr>
+    </w:lvl>
+    <w:lvl w:ilvl="8" w:tentative="1">
+      <w:start w:val="1"/>
+      <w:numFmt w:val="decimal"/>
+      <w:lvlText w:val="%9."/>
+      <w:lvlJc w:val="left"/>
+      <w:pPr>
+        <w:tabs>
+          <w:tab w:val="num" w:pos="6480"/>
+        </w:tabs>
+        <w:ind w:left="6480" w:hanging="360"/>
+      </w:pPr>
+    </w:lvl>
+  </w:abstractNum>
+  <w:abstractNum w:abstractNumId="1" w15:restartNumberingAfterBreak="0">
+    <w:nsid w:val="0AA04860"/>
+    <w:multiLevelType w:val="multilevel"/>
+    <w:tmpl w:val="8E08430E"/>
+    <w:lvl w:ilvl="0">
+      <w:start w:val="4"/>
+      <w:numFmt w:val="decimal"/>
+      <w:lvlText w:val="%1."/>
+      <w:lvlJc w:val="left"/>
+      <w:pPr>
+        <w:tabs>
+          <w:tab w:val="num" w:pos="720"/>
+        </w:tabs>
+        <w:ind w:left="720" w:hanging="360"/>
+      </w:pPr>
+    </w:lvl>
+    <w:lvl w:ilvl="1" w:tentative="1">
+      <w:start w:val="1"/>
+      <w:numFmt w:val="decimal"/>
+      <w:lvlText w:val="%2."/>
+      <w:lvlJc w:val="left"/>
+      <w:pPr>
+        <w:tabs>
+          <w:tab w:val="num" w:pos="1440"/>
+        </w:tabs>
+        <w:ind w:left="1440" w:hanging="360"/>
+      </w:pPr>
+    </w:lvl>
+    <w:lvl w:ilvl="2" w:tentative="1">
+      <w:start w:val="1"/>
+      <w:numFmt w:val="decimal"/>
+      <w:lvlText w:val="%3."/>
+      <w:lvlJc w:val="left"/>
+      <w:pPr>
+        <w:tabs>
+          <w:tab w:val="num" w:pos="2160"/>
+        </w:tabs>
+        <w:ind w:left="2160" w:hanging="360"/>
+      </w:pPr>
+    </w:lvl>
+    <w:lvl w:ilvl="3" w:tentative="1">
+      <w:start w:val="1"/>
+      <w:numFmt w:val="decimal"/>
+      <w:lvlText w:val="%4."/>
+      <w:lvlJc w:val="left"/>
+      <w:pPr>
+        <w:tabs>
+          <w:tab w:val="num" w:pos="2880"/>
+        </w:tabs>
+        <w:ind w:left="2880" w:hanging="360"/>
+      </w:pPr>
+    </w:lvl>
+    <w:lvl w:ilvl="4" w:tentative="1">
+      <w:start w:val="1"/>
+      <w:numFmt w:val="decimal"/>
+      <w:lvlText w:val="%5."/>
+      <w:lvlJc w:val="left"/>
+      <w:pPr>
+        <w:tabs>
+          <w:tab w:val="num" w:pos="3600"/>
+        </w:tabs>
+        <w:ind w:left="3600" w:hanging="360"/>
+      </w:pPr>
+    </w:lvl>
+    <w:lvl w:ilvl="5" w:tentative="1">
+      <w:start w:val="1"/>
+      <w:numFmt w:val="decimal"/>
+      <w:lvlText w:val="%6."/>
+      <w:lvlJc w:val="left"/>
+      <w:pPr>
+        <w:tabs>
+          <w:tab w:val="num" w:pos="4320"/>
+        </w:tabs>
+        <w:ind w:left="4320" w:hanging="360"/>
+      </w:pPr>
+    </w:lvl>
+    <w:lvl w:ilvl="6" w:tentative="1">
+      <w:start w:val="1"/>
+      <w:numFmt w:val="decimal"/>
+      <w:lvlText w:val="%7."/>
+      <w:lvlJc w:val="left"/>
+      <w:pPr>
+        <w:tabs>
+          <w:tab w:val="num" w:pos="5040"/>
+        </w:tabs>
+        <w:ind w:left="5040" w:hanging="360"/>
+      </w:pPr>
+    </w:lvl>
+    <w:lvl w:ilvl="7" w:tentative="1">
+      <w:start w:val="1"/>
+      <w:numFmt w:val="decimal"/>
+      <w:lvlText w:val="%8."/>
+      <w:lvlJc w:val="left"/>
+      <w:pPr>
+        <w:tabs>
+          <w:tab w:val="num" w:pos="5760"/>
+        </w:tabs>
+        <w:ind w:left="5760" w:hanging="360"/>
+      </w:pPr>
+    </w:lvl>
+    <w:lvl w:ilvl="8" w:tentative="1">
+      <w:start w:val="1"/>
+      <w:numFmt w:val="decimal"/>
+      <w:lvlText w:val="%9."/>
+      <w:lvlJc w:val="left"/>
+      <w:pPr>
+        <w:tabs>
+          <w:tab w:val="num" w:pos="6480"/>
+        </w:tabs>
+        <w:ind w:left="6480" w:hanging="360"/>
+      </w:pPr>
+    </w:lvl>
+  </w:abstractNum>
+  <w:abstractNum w:abstractNumId="2" w15:restartNumberingAfterBreak="0">
     <w:nsid w:val="0DD5566B"/>
     <w:multiLevelType w:val="multilevel"/>
     <w:tmpl w:val="F7CAA6A0"/>
@@ -19444,7 +20967,120 @@
       </w:pPr>
     </w:lvl>
   </w:abstractNum>
-  <w:abstractNum w:abstractNumId="1" w15:restartNumberingAfterBreak="0">
+  <w:abstractNum w:abstractNumId="3" w15:restartNumberingAfterBreak="0">
+    <w:nsid w:val="225C5EFF"/>
+    <w:multiLevelType w:val="multilevel"/>
+    <w:tmpl w:val="7452C91A"/>
+    <w:lvl w:ilvl="0">
+      <w:start w:val="5"/>
+      <w:numFmt w:val="decimal"/>
+      <w:lvlText w:val="%1."/>
+      <w:lvlJc w:val="left"/>
+      <w:pPr>
+        <w:tabs>
+          <w:tab w:val="num" w:pos="720"/>
+        </w:tabs>
+        <w:ind w:left="720" w:hanging="360"/>
+      </w:pPr>
+    </w:lvl>
+    <w:lvl w:ilvl="1" w:tentative="1">
+      <w:start w:val="1"/>
+      <w:numFmt w:val="decimal"/>
+      <w:lvlText w:val="%2."/>
+      <w:lvlJc w:val="left"/>
+      <w:pPr>
+        <w:tabs>
+          <w:tab w:val="num" w:pos="1440"/>
+        </w:tabs>
+        <w:ind w:left="1440" w:hanging="360"/>
+      </w:pPr>
+    </w:lvl>
+    <w:lvl w:ilvl="2" w:tentative="1">
+      <w:start w:val="1"/>
+      <w:numFmt w:val="decimal"/>
+      <w:lvlText w:val="%3."/>
+      <w:lvlJc w:val="left"/>
+      <w:pPr>
+        <w:tabs>
+          <w:tab w:val="num" w:pos="2160"/>
+        </w:tabs>
+        <w:ind w:left="2160" w:hanging="360"/>
+      </w:pPr>
+    </w:lvl>
+    <w:lvl w:ilvl="3" w:tentative="1">
+      <w:start w:val="1"/>
+      <w:numFmt w:val="decimal"/>
+      <w:lvlText w:val="%4."/>
+      <w:lvlJc w:val="left"/>
+      <w:pPr>
+        <w:tabs>
+          <w:tab w:val="num" w:pos="2880"/>
+        </w:tabs>
+        <w:ind w:left="2880" w:hanging="360"/>
+      </w:pPr>
+    </w:lvl>
+    <w:lvl w:ilvl="4" w:tentative="1">
+      <w:start w:val="1"/>
+      <w:numFmt w:val="decimal"/>
+      <w:lvlText w:val="%5."/>
+      <w:lvlJc w:val="left"/>
+      <w:pPr>
+        <w:tabs>
+          <w:tab w:val="num" w:pos="3600"/>
+        </w:tabs>
+        <w:ind w:left="3600" w:hanging="360"/>
+      </w:pPr>
+    </w:lvl>
+    <w:lvl w:ilvl="5" w:tentative="1">
+      <w:start w:val="1"/>
+      <w:numFmt w:val="decimal"/>
+      <w:lvlText w:val="%6."/>
+      <w:lvlJc w:val="left"/>
+      <w:pPr>
+        <w:tabs>
+          <w:tab w:val="num" w:pos="4320"/>
+        </w:tabs>
+        <w:ind w:left="4320" w:hanging="360"/>
+      </w:pPr>
+    </w:lvl>
+    <w:lvl w:ilvl="6" w:tentative="1">
+      <w:start w:val="1"/>
+      <w:numFmt w:val="decimal"/>
+      <w:lvlText w:val="%7."/>
+      <w:lvlJc w:val="left"/>
+      <w:pPr>
+        <w:tabs>
+          <w:tab w:val="num" w:pos="5040"/>
+        </w:tabs>
+        <w:ind w:left="5040" w:hanging="360"/>
+      </w:pPr>
+    </w:lvl>
+    <w:lvl w:ilvl="7" w:tentative="1">
+      <w:start w:val="1"/>
+      <w:numFmt w:val="decimal"/>
+      <w:lvlText w:val="%8."/>
+      <w:lvlJc w:val="left"/>
+      <w:pPr>
+        <w:tabs>
+          <w:tab w:val="num" w:pos="5760"/>
+        </w:tabs>
+        <w:ind w:left="5760" w:hanging="360"/>
+      </w:pPr>
+    </w:lvl>
+    <w:lvl w:ilvl="8" w:tentative="1">
+      <w:start w:val="1"/>
+      <w:numFmt w:val="decimal"/>
+      <w:lvlText w:val="%9."/>
+      <w:lvlJc w:val="left"/>
+      <w:pPr>
+        <w:tabs>
+          <w:tab w:val="num" w:pos="6480"/>
+        </w:tabs>
+        <w:ind w:left="6480" w:hanging="360"/>
+      </w:pPr>
+    </w:lvl>
+  </w:abstractNum>
+  <w:abstractNum w:abstractNumId="4" w15:restartNumberingAfterBreak="0">
     <w:nsid w:val="22C93374"/>
     <w:multiLevelType w:val="multilevel"/>
     <w:tmpl w:val="5CD86590"/>
@@ -19535,7 +21171,7 @@
       </w:pPr>
     </w:lvl>
   </w:abstractNum>
-  <w:abstractNum w:abstractNumId="2" w15:restartNumberingAfterBreak="0">
+  <w:abstractNum w:abstractNumId="5" w15:restartNumberingAfterBreak="0">
     <w:nsid w:val="2EF5319D"/>
     <w:multiLevelType w:val="hybridMultilevel"/>
     <w:tmpl w:val="3A4CE92C"/>
@@ -19621,7 +21257,7 @@
       </w:pPr>
     </w:lvl>
   </w:abstractNum>
-  <w:abstractNum w:abstractNumId="3" w15:restartNumberingAfterBreak="0">
+  <w:abstractNum w:abstractNumId="6" w15:restartNumberingAfterBreak="0">
     <w:nsid w:val="343C245F"/>
     <w:multiLevelType w:val="hybridMultilevel"/>
     <w:tmpl w:val="EE3031CE"/>
@@ -19707,7 +21343,7 @@
       </w:pPr>
     </w:lvl>
   </w:abstractNum>
-  <w:abstractNum w:abstractNumId="4" w15:restartNumberingAfterBreak="0">
+  <w:abstractNum w:abstractNumId="7" w15:restartNumberingAfterBreak="0">
     <w:nsid w:val="3B973D72"/>
     <w:multiLevelType w:val="multilevel"/>
     <w:tmpl w:val="07CC96B6"/>
@@ -19798,7 +21434,7 @@
       </w:pPr>
     </w:lvl>
   </w:abstractNum>
-  <w:abstractNum w:abstractNumId="5" w15:restartNumberingAfterBreak="0">
+  <w:abstractNum w:abstractNumId="8" w15:restartNumberingAfterBreak="0">
     <w:nsid w:val="3F6368D9"/>
     <w:multiLevelType w:val="hybridMultilevel"/>
     <w:tmpl w:val="1E9CAB48"/>
@@ -19887,7 +21523,7 @@
       </w:pPr>
     </w:lvl>
   </w:abstractNum>
-  <w:abstractNum w:abstractNumId="6" w15:restartNumberingAfterBreak="0">
+  <w:abstractNum w:abstractNumId="9" w15:restartNumberingAfterBreak="0">
     <w:nsid w:val="59F14719"/>
     <w:multiLevelType w:val="multilevel"/>
     <w:tmpl w:val="82440E5A"/>
@@ -20036,7 +21672,7 @@
       </w:rPr>
     </w:lvl>
   </w:abstractNum>
-  <w:abstractNum w:abstractNumId="7" w15:restartNumberingAfterBreak="0">
+  <w:abstractNum w:abstractNumId="10" w15:restartNumberingAfterBreak="0">
     <w:nsid w:val="683E56D7"/>
     <w:multiLevelType w:val="multilevel"/>
     <w:tmpl w:val="9580D0F0"/>
@@ -20149,7 +21785,7 @@
       </w:pPr>
     </w:lvl>
   </w:abstractNum>
-  <w:abstractNum w:abstractNumId="8" w15:restartNumberingAfterBreak="0">
+  <w:abstractNum w:abstractNumId="11" w15:restartNumberingAfterBreak="0">
     <w:nsid w:val="6EB740C4"/>
     <w:multiLevelType w:val="hybridMultilevel"/>
     <w:tmpl w:val="05DE4E82"/>
@@ -20262,7 +21898,7 @@
       </w:rPr>
     </w:lvl>
   </w:abstractNum>
-  <w:abstractNum w:abstractNumId="9" w15:restartNumberingAfterBreak="0">
+  <w:abstractNum w:abstractNumId="12" w15:restartNumberingAfterBreak="0">
     <w:nsid w:val="752C6CAF"/>
     <w:multiLevelType w:val="hybridMultilevel"/>
     <w:tmpl w:val="6FC40BD0"/>
@@ -20348,7 +21984,7 @@
       </w:pPr>
     </w:lvl>
   </w:abstractNum>
-  <w:abstractNum w:abstractNumId="10" w15:restartNumberingAfterBreak="0">
+  <w:abstractNum w:abstractNumId="13" w15:restartNumberingAfterBreak="0">
     <w:nsid w:val="7AD17BE2"/>
     <w:multiLevelType w:val="multilevel"/>
     <w:tmpl w:val="C3F8B712"/>
@@ -20466,37 +22102,46 @@
     </w:lvl>
   </w:abstractNum>
   <w:num w:numId="1">
+    <w:abstractNumId w:val="7"/>
+  </w:num>
+  <w:num w:numId="2">
     <w:abstractNumId w:val="4"/>
   </w:num>
-  <w:num w:numId="2">
+  <w:num w:numId="3">
+    <w:abstractNumId w:val="13"/>
+  </w:num>
+  <w:num w:numId="4">
+    <w:abstractNumId w:val="9"/>
+  </w:num>
+  <w:num w:numId="5">
+    <w:abstractNumId w:val="8"/>
+  </w:num>
+  <w:num w:numId="6">
+    <w:abstractNumId w:val="2"/>
+  </w:num>
+  <w:num w:numId="7">
+    <w:abstractNumId w:val="10"/>
+  </w:num>
+  <w:num w:numId="8">
+    <w:abstractNumId w:val="12"/>
+  </w:num>
+  <w:num w:numId="9">
+    <w:abstractNumId w:val="6"/>
+  </w:num>
+  <w:num w:numId="10">
+    <w:abstractNumId w:val="5"/>
+  </w:num>
+  <w:num w:numId="11">
+    <w:abstractNumId w:val="11"/>
+  </w:num>
+  <w:num w:numId="12">
+    <w:abstractNumId w:val="3"/>
+  </w:num>
+  <w:num w:numId="13">
     <w:abstractNumId w:val="1"/>
   </w:num>
-  <w:num w:numId="3">
-    <w:abstractNumId w:val="10"/>
-  </w:num>
-  <w:num w:numId="4">
-    <w:abstractNumId w:val="6"/>
-  </w:num>
-  <w:num w:numId="5">
-    <w:abstractNumId w:val="5"/>
-  </w:num>
-  <w:num w:numId="6">
+  <w:num w:numId="14">
     <w:abstractNumId w:val="0"/>
-  </w:num>
-  <w:num w:numId="7">
-    <w:abstractNumId w:val="7"/>
-  </w:num>
-  <w:num w:numId="8">
-    <w:abstractNumId w:val="9"/>
-  </w:num>
-  <w:num w:numId="9">
-    <w:abstractNumId w:val="3"/>
-  </w:num>
-  <w:num w:numId="10">
-    <w:abstractNumId w:val="2"/>
-  </w:num>
-  <w:num w:numId="11">
-    <w:abstractNumId w:val="8"/>
   </w:num>
 </w:numbering>
 </file>
@@ -21538,6 +23183,30 @@
       <w:vertAlign w:val="superscript"/>
     </w:rPr>
   </w:style>
+  <w:style w:type="character" w:styleId="HTMLCode">
+    <w:name w:val="HTML Code"/>
+    <w:basedOn w:val="DefaultParagraphFont"/>
+    <w:uiPriority w:val="99"/>
+    <w:semiHidden/>
+    <w:unhideWhenUsed/>
+    <w:rsid w:val="00CA7E2D"/>
+    <w:rPr>
+      <w:rFonts w:ascii="Courier New" w:eastAsia="Times New Roman" w:hAnsi="Courier New" w:cs="Courier New"/>
+      <w:sz w:val="20"/>
+      <w:szCs w:val="20"/>
+    </w:rPr>
+  </w:style>
+  <w:style w:type="character" w:styleId="Strong">
+    <w:name w:val="Strong"/>
+    <w:basedOn w:val="DefaultParagraphFont"/>
+    <w:uiPriority w:val="22"/>
+    <w:qFormat/>
+    <w:rsid w:val="007A0909"/>
+    <w:rPr>
+      <w:b/>
+      <w:bCs/>
+    </w:rPr>
+  </w:style>
 </w:styles>
 </file>
 
@@ -21822,7 +23491,7 @@
 </file>
 
 <file path=customXml/itemProps2.xml><?xml version="1.0" encoding="utf-8"?>
-<ds:datastoreItem xmlns:ds="http://schemas.openxmlformats.org/officeDocument/2006/customXml" ds:itemID="{C50BD140-DF29-48D0-8E04-C73780134AAF}">
+<ds:datastoreItem xmlns:ds="http://schemas.openxmlformats.org/officeDocument/2006/customXml" ds:itemID="{780E115B-4AB0-4D24-917A-5448DB0844F9}">
   <ds:schemaRefs>
     <ds:schemaRef ds:uri="http://schemas.openxmlformats.org/officeDocument/2006/bibliography"/>
   </ds:schemaRefs>

</xml_diff>

<commit_message>
updated the ontology by adding new individuals, queries, and rules.
</commit_message>
<xml_diff>
--- a/Ontology Development for Knowledge Representation in Boxing Domain.docx
+++ b/Ontology Development for Knowledge Representation in Boxing Domain.docx
@@ -760,7 +760,7 @@
           <w:r>
             <w:fldChar w:fldCharType="separate"/>
           </w:r>
-          <w:hyperlink w:anchor="_Toc135328614" w:history="1">
+          <w:hyperlink w:anchor="_Toc135346397" w:history="1">
             <w:r>
               <w:rPr>
                 <w:rStyle w:val="Hyperlink"/>
@@ -787,7 +787,7 @@
                 <w:noProof/>
                 <w:webHidden/>
               </w:rPr>
-              <w:instrText xml:space="preserve"> PAGEREF _Toc135328614 \h </w:instrText>
+              <w:instrText xml:space="preserve"> PAGEREF _Toc135346397 \h </w:instrText>
             </w:r>
             <w:r>
               <w:rPr>
@@ -829,7 +829,7 @@
               <w:noProof/>
             </w:rPr>
           </w:pPr>
-          <w:hyperlink w:anchor="_Toc135328615" w:history="1">
+          <w:hyperlink w:anchor="_Toc135346398" w:history="1">
             <w:r>
               <w:rPr>
                 <w:rStyle w:val="Hyperlink"/>
@@ -856,7 +856,7 @@
                 <w:noProof/>
                 <w:webHidden/>
               </w:rPr>
-              <w:instrText xml:space="preserve"> PAGEREF _Toc135328615 \h </w:instrText>
+              <w:instrText xml:space="preserve"> PAGEREF _Toc135346398 \h </w:instrText>
             </w:r>
             <w:r>
               <w:rPr>
@@ -898,7 +898,7 @@
               <w:noProof/>
             </w:rPr>
           </w:pPr>
-          <w:hyperlink w:anchor="_Toc135328616" w:history="1">
+          <w:hyperlink w:anchor="_Toc135346399" w:history="1">
             <w:r>
               <w:rPr>
                 <w:rStyle w:val="Hyperlink"/>
@@ -925,7 +925,7 @@
                 <w:noProof/>
                 <w:webHidden/>
               </w:rPr>
-              <w:instrText xml:space="preserve"> PAGEREF _Toc135328616 \h </w:instrText>
+              <w:instrText xml:space="preserve"> PAGEREF _Toc135346399 \h </w:instrText>
             </w:r>
             <w:r>
               <w:rPr>
@@ -967,7 +967,7 @@
               <w:noProof/>
             </w:rPr>
           </w:pPr>
-          <w:hyperlink w:anchor="_Toc135328617" w:history="1">
+          <w:hyperlink w:anchor="_Toc135346400" w:history="1">
             <w:r>
               <w:rPr>
                 <w:rStyle w:val="Hyperlink"/>
@@ -994,7 +994,7 @@
                 <w:noProof/>
                 <w:webHidden/>
               </w:rPr>
-              <w:instrText xml:space="preserve"> PAGEREF _Toc135328617 \h </w:instrText>
+              <w:instrText xml:space="preserve"> PAGEREF _Toc135346400 \h </w:instrText>
             </w:r>
             <w:r>
               <w:rPr>
@@ -1036,7 +1036,7 @@
               <w:noProof/>
             </w:rPr>
           </w:pPr>
-          <w:hyperlink w:anchor="_Toc135328618" w:history="1">
+          <w:hyperlink w:anchor="_Toc135346401" w:history="1">
             <w:r>
               <w:rPr>
                 <w:rStyle w:val="Hyperlink"/>
@@ -1063,7 +1063,7 @@
                 <w:noProof/>
                 <w:webHidden/>
               </w:rPr>
-              <w:instrText xml:space="preserve"> PAGEREF _Toc135328618 \h </w:instrText>
+              <w:instrText xml:space="preserve"> PAGEREF _Toc135346401 \h </w:instrText>
             </w:r>
             <w:r>
               <w:rPr>
@@ -1105,7 +1105,7 @@
               <w:noProof/>
             </w:rPr>
           </w:pPr>
-          <w:hyperlink w:anchor="_Toc135328619" w:history="1">
+          <w:hyperlink w:anchor="_Toc135346402" w:history="1">
             <w:r>
               <w:rPr>
                 <w:rStyle w:val="Hyperlink"/>
@@ -1132,7 +1132,7 @@
                 <w:noProof/>
                 <w:webHidden/>
               </w:rPr>
-              <w:instrText xml:space="preserve"> PAGEREF _Toc135328619 \h </w:instrText>
+              <w:instrText xml:space="preserve"> PAGEREF _Toc135346402 \h </w:instrText>
             </w:r>
             <w:r>
               <w:rPr>
@@ -1174,7 +1174,7 @@
               <w:noProof/>
             </w:rPr>
           </w:pPr>
-          <w:hyperlink w:anchor="_Toc135328620" w:history="1">
+          <w:hyperlink w:anchor="_Toc135346403" w:history="1">
             <w:r>
               <w:rPr>
                 <w:rStyle w:val="Hyperlink"/>
@@ -1201,7 +1201,7 @@
                 <w:noProof/>
                 <w:webHidden/>
               </w:rPr>
-              <w:instrText xml:space="preserve"> PAGEREF _Toc135328620 \h </w:instrText>
+              <w:instrText xml:space="preserve"> PAGEREF _Toc135346403 \h </w:instrText>
             </w:r>
             <w:r>
               <w:rPr>
@@ -1243,7 +1243,7 @@
               <w:noProof/>
             </w:rPr>
           </w:pPr>
-          <w:hyperlink w:anchor="_Toc135328621" w:history="1">
+          <w:hyperlink w:anchor="_Toc135346404" w:history="1">
             <w:r>
               <w:rPr>
                 <w:rStyle w:val="Hyperlink"/>
@@ -1270,7 +1270,7 @@
                 <w:noProof/>
                 <w:webHidden/>
               </w:rPr>
-              <w:instrText xml:space="preserve"> PAGEREF _Toc135328621 \h </w:instrText>
+              <w:instrText xml:space="preserve"> PAGEREF _Toc135346404 \h </w:instrText>
             </w:r>
             <w:r>
               <w:rPr>
@@ -1312,7 +1312,7 @@
               <w:noProof/>
             </w:rPr>
           </w:pPr>
-          <w:hyperlink w:anchor="_Toc135328622" w:history="1">
+          <w:hyperlink w:anchor="_Toc135346405" w:history="1">
             <w:r>
               <w:rPr>
                 <w:rStyle w:val="Hyperlink"/>
@@ -1339,7 +1339,7 @@
                 <w:noProof/>
                 <w:webHidden/>
               </w:rPr>
-              <w:instrText xml:space="preserve"> PAGEREF _Toc135328622 \h </w:instrText>
+              <w:instrText xml:space="preserve"> PAGEREF _Toc135346405 \h </w:instrText>
             </w:r>
             <w:r>
               <w:rPr>
@@ -1381,7 +1381,7 @@
               <w:noProof/>
             </w:rPr>
           </w:pPr>
-          <w:hyperlink w:anchor="_Toc135328623" w:history="1">
+          <w:hyperlink w:anchor="_Toc135346406" w:history="1">
             <w:r>
               <w:rPr>
                 <w:rStyle w:val="Hyperlink"/>
@@ -1408,7 +1408,7 @@
                 <w:noProof/>
                 <w:webHidden/>
               </w:rPr>
-              <w:instrText xml:space="preserve"> PAGEREF _Toc135328623 \h </w:instrText>
+              <w:instrText xml:space="preserve"> PAGEREF _Toc135346406 \h </w:instrText>
             </w:r>
             <w:r>
               <w:rPr>
@@ -1450,7 +1450,7 @@
               <w:noProof/>
             </w:rPr>
           </w:pPr>
-          <w:hyperlink w:anchor="_Toc135328624" w:history="1">
+          <w:hyperlink w:anchor="_Toc135346407" w:history="1">
             <w:r>
               <w:rPr>
                 <w:rStyle w:val="Hyperlink"/>
@@ -1477,7 +1477,7 @@
                 <w:noProof/>
                 <w:webHidden/>
               </w:rPr>
-              <w:instrText xml:space="preserve"> PAGEREF _Toc135328624 \h </w:instrText>
+              <w:instrText xml:space="preserve"> PAGEREF _Toc135346407 \h </w:instrText>
             </w:r>
             <w:r>
               <w:rPr>
@@ -1519,13 +1519,27 @@
               <w:noProof/>
             </w:rPr>
           </w:pPr>
-          <w:hyperlink w:anchor="_Toc135328625" w:history="1">
+          <w:hyperlink w:anchor="_Toc135346408" w:history="1">
             <w:r>
               <w:rPr>
                 <w:rStyle w:val="Hyperlink"/>
                 <w:noProof/>
               </w:rPr>
-              <w:t>4.4. Ontology Graphs</w:t>
+              <w:t>4.4. Ontology</w:t>
+            </w:r>
+            <w:r>
+              <w:rPr>
+                <w:rStyle w:val="Hyperlink"/>
+                <w:noProof/>
+              </w:rPr>
+              <w:t xml:space="preserve"> </w:t>
+            </w:r>
+            <w:r>
+              <w:rPr>
+                <w:rStyle w:val="Hyperlink"/>
+                <w:noProof/>
+              </w:rPr>
+              <w:t>Graphs</w:t>
             </w:r>
             <w:r>
               <w:rPr>
@@ -1546,7 +1560,7 @@
                 <w:noProof/>
                 <w:webHidden/>
               </w:rPr>
-              <w:instrText xml:space="preserve"> PAGEREF _Toc135328625 \h </w:instrText>
+              <w:instrText xml:space="preserve"> PAGEREF _Toc135346408 \h </w:instrText>
             </w:r>
             <w:r>
               <w:rPr>
@@ -1588,7 +1602,7 @@
               <w:noProof/>
             </w:rPr>
           </w:pPr>
-          <w:hyperlink w:anchor="_Toc135328626" w:history="1">
+          <w:hyperlink w:anchor="_Toc135346409" w:history="1">
             <w:r>
               <w:rPr>
                 <w:rStyle w:val="Hyperlink"/>
@@ -1615,7 +1629,7 @@
                 <w:noProof/>
                 <w:webHidden/>
               </w:rPr>
-              <w:instrText xml:space="preserve"> PAGEREF _Toc135328626 \h </w:instrText>
+              <w:instrText xml:space="preserve"> PAGEREF _Toc135346409 \h </w:instrText>
             </w:r>
             <w:r>
               <w:rPr>
@@ -1657,7 +1671,7 @@
               <w:noProof/>
             </w:rPr>
           </w:pPr>
-          <w:hyperlink w:anchor="_Toc135328627" w:history="1">
+          <w:hyperlink w:anchor="_Toc135346410" w:history="1">
             <w:r>
               <w:rPr>
                 <w:rStyle w:val="Hyperlink"/>
@@ -1684,7 +1698,7 @@
                 <w:noProof/>
                 <w:webHidden/>
               </w:rPr>
-              <w:instrText xml:space="preserve"> PAGEREF _Toc135328627 \h </w:instrText>
+              <w:instrText xml:space="preserve"> PAGEREF _Toc135346410 \h </w:instrText>
             </w:r>
             <w:r>
               <w:rPr>
@@ -1726,7 +1740,7 @@
               <w:noProof/>
             </w:rPr>
           </w:pPr>
-          <w:hyperlink w:anchor="_Toc135328628" w:history="1">
+          <w:hyperlink w:anchor="_Toc135346411" w:history="1">
             <w:r>
               <w:rPr>
                 <w:rStyle w:val="Hyperlink"/>
@@ -1753,7 +1767,7 @@
                 <w:noProof/>
                 <w:webHidden/>
               </w:rPr>
-              <w:instrText xml:space="preserve"> PAGEREF _Toc135328628 \h </w:instrText>
+              <w:instrText xml:space="preserve"> PAGEREF _Toc135346411 \h </w:instrText>
             </w:r>
             <w:r>
               <w:rPr>
@@ -1795,7 +1809,7 @@
               <w:noProof/>
             </w:rPr>
           </w:pPr>
-          <w:hyperlink w:anchor="_Toc135328629" w:history="1">
+          <w:hyperlink w:anchor="_Toc135346412" w:history="1">
             <w:r>
               <w:rPr>
                 <w:rStyle w:val="Hyperlink"/>
@@ -1822,7 +1836,7 @@
                 <w:noProof/>
                 <w:webHidden/>
               </w:rPr>
-              <w:instrText xml:space="preserve"> PAGEREF _Toc135328629 \h </w:instrText>
+              <w:instrText xml:space="preserve"> PAGEREF _Toc135346412 \h </w:instrText>
             </w:r>
             <w:r>
               <w:rPr>
@@ -1864,7 +1878,7 @@
               <w:noProof/>
             </w:rPr>
           </w:pPr>
-          <w:hyperlink w:anchor="_Toc135328630" w:history="1">
+          <w:hyperlink w:anchor="_Toc135346413" w:history="1">
             <w:r>
               <w:rPr>
                 <w:rStyle w:val="Hyperlink"/>
@@ -1891,7 +1905,7 @@
                 <w:noProof/>
                 <w:webHidden/>
               </w:rPr>
-              <w:instrText xml:space="preserve"> PAGEREF _Toc135328630 \h </w:instrText>
+              <w:instrText xml:space="preserve"> PAGEREF _Toc135346413 \h </w:instrText>
             </w:r>
             <w:r>
               <w:rPr>
@@ -1933,7 +1947,7 @@
               <w:noProof/>
             </w:rPr>
           </w:pPr>
-          <w:hyperlink w:anchor="_Toc135328631" w:history="1">
+          <w:hyperlink w:anchor="_Toc135346414" w:history="1">
             <w:r>
               <w:rPr>
                 <w:rStyle w:val="Hyperlink"/>
@@ -1960,7 +1974,7 @@
                 <w:noProof/>
                 <w:webHidden/>
               </w:rPr>
-              <w:instrText xml:space="preserve"> PAGEREF _Toc135328631 \h </w:instrText>
+              <w:instrText xml:space="preserve"> PAGEREF _Toc135346414 \h </w:instrText>
             </w:r>
             <w:r>
               <w:rPr>
@@ -2002,7 +2016,7 @@
               <w:noProof/>
             </w:rPr>
           </w:pPr>
-          <w:hyperlink w:anchor="_Toc135328632" w:history="1">
+          <w:hyperlink w:anchor="_Toc135346415" w:history="1">
             <w:r>
               <w:rPr>
                 <w:rStyle w:val="Hyperlink"/>
@@ -2029,7 +2043,7 @@
                 <w:noProof/>
                 <w:webHidden/>
               </w:rPr>
-              <w:instrText xml:space="preserve"> PAGEREF _Toc135328632 \h </w:instrText>
+              <w:instrText xml:space="preserve"> PAGEREF _Toc135346415 \h </w:instrText>
             </w:r>
             <w:r>
               <w:rPr>
@@ -4427,8 +4441,6 @@
           <w:sz w:val="24"/>
         </w:rPr>
       </w:pPr>
-      <w:bookmarkStart w:id="0" w:name="_GoBack"/>
-      <w:bookmarkEnd w:id="0"/>
     </w:p>
     <w:p>
       <w:pPr>
@@ -4982,12 +4994,12 @@
       <w:pPr>
         <w:pStyle w:val="Heading1"/>
       </w:pPr>
-      <w:bookmarkStart w:id="1" w:name="_Toc135328614"/>
+      <w:bookmarkStart w:id="0" w:name="_Toc135346397"/>
       <w:r>
         <w:lastRenderedPageBreak/>
         <w:t>Abstract</w:t>
       </w:r>
-      <w:bookmarkEnd w:id="1"/>
+      <w:bookmarkEnd w:id="0"/>
     </w:p>
     <w:p>
       <w:pPr>
@@ -5602,12 +5614,12 @@
       <w:pPr>
         <w:pStyle w:val="Heading1"/>
       </w:pPr>
-      <w:bookmarkStart w:id="2" w:name="_Toc135328615"/>
+      <w:bookmarkStart w:id="1" w:name="_Toc135346398"/>
       <w:r>
         <w:lastRenderedPageBreak/>
         <w:t>1. Introduction</w:t>
       </w:r>
-      <w:bookmarkEnd w:id="2"/>
+      <w:bookmarkEnd w:id="1"/>
     </w:p>
     <w:p>
       <w:pPr>
@@ -5872,400 +5884,519 @@
       <w:pPr>
         <w:pStyle w:val="Heading1"/>
       </w:pPr>
-      <w:bookmarkStart w:id="3" w:name="_Toc135328616"/>
+      <w:bookmarkStart w:id="2" w:name="_Toc135346399"/>
       <w:r>
         <w:lastRenderedPageBreak/>
         <w:t>2. Background</w:t>
       </w:r>
+      <w:bookmarkEnd w:id="2"/>
+    </w:p>
+    <w:p>
+      <w:pPr>
+        <w:pStyle w:val="Heading2"/>
+      </w:pPr>
+      <w:bookmarkStart w:id="3" w:name="_Toc135346400"/>
+      <w:r>
+        <w:t>2.1</w:t>
+      </w:r>
+      <w:r>
+        <w:t>. The History of B</w:t>
+      </w:r>
+      <w:r>
+        <w:t>oxing</w:t>
+      </w:r>
       <w:bookmarkEnd w:id="3"/>
     </w:p>
     <w:p>
       <w:pPr>
+        <w:pStyle w:val="NoSpacing"/>
+        <w:jc w:val="both"/>
+        <w:rPr>
+          <w:rFonts w:ascii="Times New Roman" w:hAnsi="Times New Roman" w:cs="Times New Roman"/>
+          <w:sz w:val="24"/>
+        </w:rPr>
+      </w:pPr>
+    </w:p>
+    <w:p>
+      <w:pPr>
+        <w:pStyle w:val="NoSpacing"/>
+        <w:jc w:val="both"/>
+        <w:rPr>
+          <w:rFonts w:ascii="Times New Roman" w:hAnsi="Times New Roman" w:cs="Times New Roman"/>
+          <w:sz w:val="24"/>
+        </w:rPr>
+      </w:pPr>
+      <w:r>
+        <w:rPr>
+          <w:rFonts w:ascii="Times New Roman" w:hAnsi="Times New Roman" w:cs="Times New Roman"/>
+          <w:sz w:val="24"/>
+        </w:rPr>
+        <w:t>Boxing is an ancient sport with roots dating back to antiquity. It was included in the earliest Olympic Games in Greece in 688 B.C.E., and it has a rich, varied history througho</w:t>
+      </w:r>
+      <w:r>
+        <w:rPr>
+          <w:rFonts w:ascii="Times New Roman" w:hAnsi="Times New Roman" w:cs="Times New Roman"/>
+          <w:sz w:val="24"/>
+        </w:rPr>
+        <w:t>ut different cultures and eras [4].</w:t>
+      </w:r>
+    </w:p>
+    <w:p>
+      <w:pPr>
+        <w:pStyle w:val="NoSpacing"/>
+        <w:jc w:val="both"/>
+        <w:rPr>
+          <w:rFonts w:ascii="Times New Roman" w:hAnsi="Times New Roman" w:cs="Times New Roman"/>
+          <w:sz w:val="24"/>
+        </w:rPr>
+      </w:pPr>
+    </w:p>
+    <w:p>
+      <w:pPr>
+        <w:pStyle w:val="NoSpacing"/>
+        <w:jc w:val="both"/>
+        <w:rPr>
+          <w:rFonts w:ascii="Times New Roman" w:hAnsi="Times New Roman" w:cs="Times New Roman"/>
+          <w:sz w:val="24"/>
+        </w:rPr>
+      </w:pPr>
+      <w:r>
+        <w:rPr>
+          <w:rFonts w:ascii="Times New Roman" w:hAnsi="Times New Roman" w:cs="Times New Roman"/>
+          <w:sz w:val="24"/>
+        </w:rPr>
+        <w:t>In its early stages, Greek boxing (also known as Pygmachia) had fewer rules compared to the modern sport. The fighters (known as Pygmachion) used soft leather thongs to bind their hands and wrists, providing minimal protection. The Romans later adopted the sport, modifying it into a much more brutal form of entertainment, where metal-studded cesti were used and bouts oft</w:t>
+      </w:r>
+      <w:r>
+        <w:rPr>
+          <w:rFonts w:ascii="Times New Roman" w:hAnsi="Times New Roman" w:cs="Times New Roman"/>
+          <w:sz w:val="24"/>
+        </w:rPr>
+        <w:t>en ended in death [5]</w:t>
+      </w:r>
+      <w:r>
+        <w:rPr>
+          <w:rFonts w:ascii="Times New Roman" w:hAnsi="Times New Roman" w:cs="Times New Roman"/>
+          <w:sz w:val="24"/>
+        </w:rPr>
+        <w:t>.</w:t>
+      </w:r>
+    </w:p>
+    <w:p>
+      <w:pPr>
+        <w:pStyle w:val="NoSpacing"/>
+        <w:jc w:val="both"/>
+        <w:rPr>
+          <w:rFonts w:ascii="Times New Roman" w:hAnsi="Times New Roman" w:cs="Times New Roman"/>
+          <w:sz w:val="24"/>
+        </w:rPr>
+      </w:pPr>
+    </w:p>
+    <w:p>
+      <w:pPr>
+        <w:pStyle w:val="NoSpacing"/>
+        <w:jc w:val="both"/>
+        <w:rPr>
+          <w:rFonts w:ascii="Times New Roman" w:hAnsi="Times New Roman" w:cs="Times New Roman"/>
+          <w:sz w:val="24"/>
+        </w:rPr>
+      </w:pPr>
+      <w:r>
+        <w:rPr>
+          <w:rFonts w:ascii="Times New Roman" w:hAnsi="Times New Roman" w:cs="Times New Roman"/>
+          <w:sz w:val="24"/>
+        </w:rPr>
+        <w:t>Boxing faded after the fall of the Roman Empire but reemerged in 17th century England as bare-knuckle boxing or prizefighting. These fights were quite brutal, with no rounds, no weight classes, and no prohibition on hittin</w:t>
+      </w:r>
+      <w:r>
+        <w:rPr>
+          <w:rFonts w:ascii="Times New Roman" w:hAnsi="Times New Roman" w:cs="Times New Roman"/>
+          <w:sz w:val="24"/>
+        </w:rPr>
+        <w:t>g a downed opponent [6]</w:t>
+      </w:r>
+      <w:r>
+        <w:rPr>
+          <w:rFonts w:ascii="Times New Roman" w:hAnsi="Times New Roman" w:cs="Times New Roman"/>
+          <w:sz w:val="24"/>
+        </w:rPr>
+        <w:t>.</w:t>
+      </w:r>
+    </w:p>
+    <w:p>
+      <w:pPr>
+        <w:pStyle w:val="NoSpacing"/>
+        <w:jc w:val="both"/>
+        <w:rPr>
+          <w:rFonts w:ascii="Times New Roman" w:hAnsi="Times New Roman" w:cs="Times New Roman"/>
+          <w:sz w:val="24"/>
+        </w:rPr>
+      </w:pPr>
+    </w:p>
+    <w:p>
+      <w:pPr>
+        <w:pStyle w:val="NoSpacing"/>
+        <w:jc w:val="both"/>
+        <w:rPr>
+          <w:rFonts w:ascii="Times New Roman" w:hAnsi="Times New Roman" w:cs="Times New Roman"/>
+          <w:sz w:val="24"/>
+        </w:rPr>
+      </w:pPr>
+      <w:r>
+        <w:rPr>
+          <w:rFonts w:ascii="Times New Roman" w:hAnsi="Times New Roman" w:cs="Times New Roman"/>
+          <w:sz w:val="24"/>
+        </w:rPr>
+        <w:t xml:space="preserve">In 1867, the Marquess of Queensberry rules were established, which made boxing less brutal and more of a regulated sport. These rules, including the mandatory use of gloves, three-minute rounds, and a ten-second count for knockdowns, </w:t>
+      </w:r>
+      <w:r>
+        <w:rPr>
+          <w:rFonts w:ascii="Times New Roman" w:hAnsi="Times New Roman" w:cs="Times New Roman"/>
+          <w:sz w:val="24"/>
+        </w:rPr>
+        <w:t>are still largely in use today [7].</w:t>
+      </w:r>
+    </w:p>
+    <w:p>
+      <w:pPr>
+        <w:pStyle w:val="NoSpacing"/>
+        <w:jc w:val="both"/>
+        <w:rPr>
+          <w:rFonts w:ascii="Times New Roman" w:hAnsi="Times New Roman" w:cs="Times New Roman"/>
+          <w:sz w:val="24"/>
+        </w:rPr>
+      </w:pPr>
+    </w:p>
+    <w:p>
+      <w:pPr>
+        <w:pStyle w:val="NoSpacing"/>
+        <w:jc w:val="both"/>
+        <w:rPr>
+          <w:rFonts w:ascii="Times New Roman" w:hAnsi="Times New Roman" w:cs="Times New Roman"/>
+          <w:sz w:val="24"/>
+        </w:rPr>
+      </w:pPr>
+      <w:r>
+        <w:rPr>
+          <w:rFonts w:ascii="Times New Roman" w:hAnsi="Times New Roman" w:cs="Times New Roman"/>
+          <w:sz w:val="24"/>
+        </w:rPr>
+        <w:t>The 20th century saw the rise of boxing as a professional sport, with boxing champions becoming global celebrities. The sport was divided into different weight categories, and organizing bodies like the World Boxing Association (WBA), the World Boxing Council (WBC), and the International Boxing Federation (IBF) were formed to regulate these pr</w:t>
+      </w:r>
+      <w:r>
+        <w:rPr>
+          <w:rFonts w:ascii="Times New Roman" w:hAnsi="Times New Roman" w:cs="Times New Roman"/>
+          <w:sz w:val="24"/>
+        </w:rPr>
+        <w:t>ofessional bouts [8].</w:t>
+      </w:r>
+    </w:p>
+    <w:p>
+      <w:pPr>
+        <w:pStyle w:val="NoSpacing"/>
+        <w:jc w:val="both"/>
+        <w:rPr>
+          <w:rFonts w:ascii="Times New Roman" w:hAnsi="Times New Roman" w:cs="Times New Roman"/>
+          <w:sz w:val="24"/>
+        </w:rPr>
+      </w:pPr>
+    </w:p>
+    <w:p>
+      <w:pPr>
+        <w:pStyle w:val="NoSpacing"/>
+        <w:jc w:val="both"/>
+        <w:rPr>
+          <w:rFonts w:ascii="Times New Roman" w:hAnsi="Times New Roman" w:cs="Times New Roman"/>
+          <w:sz w:val="24"/>
+        </w:rPr>
+      </w:pPr>
+      <w:r>
+        <w:rPr>
+          <w:rFonts w:ascii="Times New Roman" w:hAnsi="Times New Roman" w:cs="Times New Roman"/>
+          <w:sz w:val="24"/>
+        </w:rPr>
+        <w:t>The development and incorporation of technology in boxing, such as video replay, punch stats, and high-speed cameras, has further enhanced the understanding and knowledge representati</w:t>
+      </w:r>
+      <w:r>
+        <w:rPr>
+          <w:rFonts w:ascii="Times New Roman" w:hAnsi="Times New Roman" w:cs="Times New Roman"/>
+          <w:sz w:val="24"/>
+        </w:rPr>
+        <w:t>on in the boxing domain [9]</w:t>
+      </w:r>
+      <w:r>
+        <w:rPr>
+          <w:rFonts w:ascii="Times New Roman" w:hAnsi="Times New Roman" w:cs="Times New Roman"/>
+          <w:sz w:val="24"/>
+        </w:rPr>
+        <w:t>.</w:t>
+      </w:r>
+    </w:p>
+    <w:p>
+      <w:pPr>
+        <w:pStyle w:val="NoSpacing"/>
+        <w:jc w:val="both"/>
+        <w:rPr>
+          <w:rFonts w:ascii="Times New Roman" w:hAnsi="Times New Roman" w:cs="Times New Roman"/>
+          <w:sz w:val="24"/>
+        </w:rPr>
+      </w:pPr>
+    </w:p>
+    <w:p>
+      <w:pPr>
+        <w:pStyle w:val="NoSpacing"/>
+        <w:jc w:val="both"/>
+        <w:rPr>
+          <w:rFonts w:ascii="Times New Roman" w:hAnsi="Times New Roman" w:cs="Times New Roman"/>
+          <w:sz w:val="24"/>
+        </w:rPr>
+      </w:pPr>
+      <w:r>
+        <w:rPr>
+          <w:rFonts w:ascii="Times New Roman" w:hAnsi="Times New Roman" w:cs="Times New Roman"/>
+          <w:sz w:val="24"/>
+        </w:rPr>
+        <w:t>To this day, boxing remains a popular sport worldwide. Its history is characterized by evolution in technique, equipment, and regulation, making it an interesting case study for ontology development.</w:t>
+      </w:r>
+    </w:p>
+    <w:p>
+      <w:pPr>
+        <w:pStyle w:val="NoSpacing"/>
+        <w:jc w:val="both"/>
+        <w:rPr>
+          <w:rFonts w:ascii="Times New Roman" w:hAnsi="Times New Roman" w:cs="Times New Roman"/>
+          <w:sz w:val="24"/>
+        </w:rPr>
+      </w:pPr>
+    </w:p>
+    <w:p>
+      <w:pPr>
+        <w:pStyle w:val="NoSpacing"/>
+        <w:jc w:val="both"/>
+        <w:rPr>
+          <w:rFonts w:ascii="Times New Roman" w:hAnsi="Times New Roman" w:cs="Times New Roman"/>
+          <w:sz w:val="24"/>
+        </w:rPr>
+      </w:pPr>
+    </w:p>
+    <w:p>
+      <w:pPr>
+        <w:pStyle w:val="NoSpacing"/>
+        <w:jc w:val="both"/>
+        <w:rPr>
+          <w:rFonts w:ascii="Times New Roman" w:hAnsi="Times New Roman" w:cs="Times New Roman"/>
+          <w:sz w:val="24"/>
+        </w:rPr>
+      </w:pPr>
+    </w:p>
+    <w:p>
+      <w:pPr>
+        <w:pStyle w:val="NoSpacing"/>
+        <w:jc w:val="both"/>
+        <w:rPr>
+          <w:rFonts w:ascii="Times New Roman" w:hAnsi="Times New Roman" w:cs="Times New Roman"/>
+          <w:sz w:val="24"/>
+        </w:rPr>
+      </w:pPr>
+    </w:p>
+    <w:p>
+      <w:pPr>
+        <w:pStyle w:val="NoSpacing"/>
+        <w:jc w:val="both"/>
+        <w:rPr>
+          <w:rFonts w:ascii="Times New Roman" w:hAnsi="Times New Roman" w:cs="Times New Roman"/>
+          <w:sz w:val="24"/>
+        </w:rPr>
+      </w:pPr>
+    </w:p>
+    <w:p>
+      <w:pPr>
+        <w:pStyle w:val="NoSpacing"/>
+        <w:jc w:val="both"/>
+        <w:rPr>
+          <w:rFonts w:ascii="Times New Roman" w:hAnsi="Times New Roman" w:cs="Times New Roman"/>
+          <w:sz w:val="24"/>
+        </w:rPr>
+      </w:pPr>
+    </w:p>
+    <w:p>
+      <w:pPr>
+        <w:pStyle w:val="NoSpacing"/>
+        <w:jc w:val="both"/>
+        <w:rPr>
+          <w:rFonts w:ascii="Times New Roman" w:hAnsi="Times New Roman" w:cs="Times New Roman"/>
+          <w:sz w:val="24"/>
+        </w:rPr>
+      </w:pPr>
+    </w:p>
+    <w:p>
+      <w:pPr>
+        <w:pStyle w:val="NoSpacing"/>
+        <w:jc w:val="both"/>
+        <w:rPr>
+          <w:rFonts w:ascii="Times New Roman" w:hAnsi="Times New Roman" w:cs="Times New Roman"/>
+          <w:sz w:val="24"/>
+        </w:rPr>
+      </w:pPr>
+    </w:p>
+    <w:p>
+      <w:pPr>
+        <w:pStyle w:val="NoSpacing"/>
+        <w:jc w:val="both"/>
+        <w:rPr>
+          <w:rFonts w:ascii="Times New Roman" w:hAnsi="Times New Roman" w:cs="Times New Roman"/>
+          <w:sz w:val="24"/>
+        </w:rPr>
+      </w:pPr>
+    </w:p>
+    <w:p>
+      <w:pPr>
+        <w:pStyle w:val="NoSpacing"/>
+        <w:jc w:val="both"/>
+        <w:rPr>
+          <w:rFonts w:ascii="Times New Roman" w:hAnsi="Times New Roman" w:cs="Times New Roman"/>
+          <w:sz w:val="24"/>
+        </w:rPr>
+      </w:pPr>
+    </w:p>
+    <w:p>
+      <w:pPr>
+        <w:pStyle w:val="NoSpacing"/>
+        <w:jc w:val="both"/>
+        <w:rPr>
+          <w:rFonts w:ascii="Times New Roman" w:hAnsi="Times New Roman" w:cs="Times New Roman"/>
+          <w:sz w:val="24"/>
+        </w:rPr>
+      </w:pPr>
+    </w:p>
+    <w:p>
+      <w:pPr>
         <w:pStyle w:val="Heading2"/>
       </w:pPr>
-      <w:bookmarkStart w:id="4" w:name="_Toc135328617"/>
-      <w:r>
-        <w:t>2.1</w:t>
-      </w:r>
-      <w:r>
-        <w:t>. The History of B</w:t>
-      </w:r>
-      <w:r>
-        <w:t>oxing</w:t>
-      </w:r>
-      <w:bookmarkEnd w:id="4"/>
-    </w:p>
-    <w:p>
-      <w:pPr>
-        <w:pStyle w:val="NoSpacing"/>
-        <w:jc w:val="both"/>
-        <w:rPr>
-          <w:rFonts w:ascii="Times New Roman" w:hAnsi="Times New Roman" w:cs="Times New Roman"/>
-          <w:sz w:val="24"/>
-        </w:rPr>
-      </w:pPr>
-    </w:p>
-    <w:p>
-      <w:pPr>
-        <w:pStyle w:val="NoSpacing"/>
-        <w:jc w:val="both"/>
-        <w:rPr>
-          <w:rFonts w:ascii="Times New Roman" w:hAnsi="Times New Roman" w:cs="Times New Roman"/>
-          <w:sz w:val="24"/>
-        </w:rPr>
-      </w:pPr>
-      <w:r>
-        <w:rPr>
-          <w:rFonts w:ascii="Times New Roman" w:hAnsi="Times New Roman" w:cs="Times New Roman"/>
-          <w:sz w:val="24"/>
-        </w:rPr>
-        <w:t>Boxing is an ancient sport with roots dating back to antiquity. It was included in the earliest Olympic Games in Greece in 688 B.C.E., and it has a rich, varied history througho</w:t>
-      </w:r>
-      <w:r>
-        <w:rPr>
-          <w:rFonts w:ascii="Times New Roman" w:hAnsi="Times New Roman" w:cs="Times New Roman"/>
-          <w:sz w:val="24"/>
-        </w:rPr>
-        <w:t>ut different cultures and eras [4].</w:t>
-      </w:r>
-    </w:p>
-    <w:p>
-      <w:pPr>
-        <w:pStyle w:val="NoSpacing"/>
-        <w:jc w:val="both"/>
-        <w:rPr>
-          <w:rFonts w:ascii="Times New Roman" w:hAnsi="Times New Roman" w:cs="Times New Roman"/>
-          <w:sz w:val="24"/>
-        </w:rPr>
-      </w:pPr>
-    </w:p>
-    <w:p>
-      <w:pPr>
-        <w:pStyle w:val="NoSpacing"/>
-        <w:jc w:val="both"/>
-        <w:rPr>
-          <w:rFonts w:ascii="Times New Roman" w:hAnsi="Times New Roman" w:cs="Times New Roman"/>
-          <w:sz w:val="24"/>
-        </w:rPr>
-      </w:pPr>
-      <w:r>
-        <w:rPr>
-          <w:rFonts w:ascii="Times New Roman" w:hAnsi="Times New Roman" w:cs="Times New Roman"/>
-          <w:sz w:val="24"/>
-        </w:rPr>
-        <w:t>In its early stages, Greek boxing (also known as Pygmachia) had fewer rules compared to the modern sport. The fighters (known as Pygmachion) used soft leather thongs to bind their hands and wrists, providing minimal protection. The Romans later adopted the sport, modifying it into a much more brutal form of entertainment, where metal-studded cesti were used and bouts oft</w:t>
-      </w:r>
-      <w:r>
-        <w:rPr>
-          <w:rFonts w:ascii="Times New Roman" w:hAnsi="Times New Roman" w:cs="Times New Roman"/>
-          <w:sz w:val="24"/>
-        </w:rPr>
-        <w:t>en ended in death [5]</w:t>
-      </w:r>
-      <w:r>
-        <w:rPr>
-          <w:rFonts w:ascii="Times New Roman" w:hAnsi="Times New Roman" w:cs="Times New Roman"/>
-          <w:sz w:val="24"/>
-        </w:rPr>
-        <w:t>.</w:t>
-      </w:r>
-    </w:p>
-    <w:p>
-      <w:pPr>
-        <w:pStyle w:val="NoSpacing"/>
-        <w:jc w:val="both"/>
-        <w:rPr>
-          <w:rFonts w:ascii="Times New Roman" w:hAnsi="Times New Roman" w:cs="Times New Roman"/>
-          <w:sz w:val="24"/>
-        </w:rPr>
-      </w:pPr>
-    </w:p>
-    <w:p>
-      <w:pPr>
-        <w:pStyle w:val="NoSpacing"/>
-        <w:jc w:val="both"/>
-        <w:rPr>
-          <w:rFonts w:ascii="Times New Roman" w:hAnsi="Times New Roman" w:cs="Times New Roman"/>
-          <w:sz w:val="24"/>
-        </w:rPr>
-      </w:pPr>
-      <w:r>
-        <w:rPr>
-          <w:rFonts w:ascii="Times New Roman" w:hAnsi="Times New Roman" w:cs="Times New Roman"/>
-          <w:sz w:val="24"/>
-        </w:rPr>
-        <w:t>Boxing faded after the fall of the Roman Empire but reemerged in 17th century England as bare-knuckle boxing or prizefighting. These fights were quite brutal, with no rounds, no weight classes, and no prohibition on hittin</w:t>
-      </w:r>
-      <w:r>
-        <w:rPr>
-          <w:rFonts w:ascii="Times New Roman" w:hAnsi="Times New Roman" w:cs="Times New Roman"/>
-          <w:sz w:val="24"/>
-        </w:rPr>
-        <w:t>g a downed opponent [6]</w:t>
-      </w:r>
-      <w:r>
-        <w:rPr>
-          <w:rFonts w:ascii="Times New Roman" w:hAnsi="Times New Roman" w:cs="Times New Roman"/>
-          <w:sz w:val="24"/>
-        </w:rPr>
-        <w:t>.</w:t>
-      </w:r>
-    </w:p>
-    <w:p>
-      <w:pPr>
-        <w:pStyle w:val="NoSpacing"/>
-        <w:jc w:val="both"/>
-        <w:rPr>
-          <w:rFonts w:ascii="Times New Roman" w:hAnsi="Times New Roman" w:cs="Times New Roman"/>
-          <w:sz w:val="24"/>
-        </w:rPr>
-      </w:pPr>
-    </w:p>
-    <w:p>
-      <w:pPr>
-        <w:pStyle w:val="NoSpacing"/>
-        <w:jc w:val="both"/>
-        <w:rPr>
-          <w:rFonts w:ascii="Times New Roman" w:hAnsi="Times New Roman" w:cs="Times New Roman"/>
-          <w:sz w:val="24"/>
-        </w:rPr>
-      </w:pPr>
-      <w:r>
-        <w:rPr>
-          <w:rFonts w:ascii="Times New Roman" w:hAnsi="Times New Roman" w:cs="Times New Roman"/>
-          <w:sz w:val="24"/>
-        </w:rPr>
-        <w:t xml:space="preserve">In 1867, the Marquess of Queensberry rules were established, which made boxing less brutal and more of a regulated sport. These rules, including the mandatory use of gloves, three-minute rounds, and a ten-second count for knockdowns, </w:t>
-      </w:r>
-      <w:r>
-        <w:rPr>
-          <w:rFonts w:ascii="Times New Roman" w:hAnsi="Times New Roman" w:cs="Times New Roman"/>
-          <w:sz w:val="24"/>
-        </w:rPr>
-        <w:t>are still largely in use today [7].</w:t>
-      </w:r>
-    </w:p>
-    <w:p>
-      <w:pPr>
-        <w:pStyle w:val="NoSpacing"/>
-        <w:jc w:val="both"/>
-        <w:rPr>
-          <w:rFonts w:ascii="Times New Roman" w:hAnsi="Times New Roman" w:cs="Times New Roman"/>
-          <w:sz w:val="24"/>
-        </w:rPr>
-      </w:pPr>
-    </w:p>
-    <w:p>
-      <w:pPr>
-        <w:pStyle w:val="NoSpacing"/>
-        <w:jc w:val="both"/>
-        <w:rPr>
-          <w:rFonts w:ascii="Times New Roman" w:hAnsi="Times New Roman" w:cs="Times New Roman"/>
-          <w:sz w:val="24"/>
-        </w:rPr>
-      </w:pPr>
-      <w:r>
-        <w:rPr>
-          <w:rFonts w:ascii="Times New Roman" w:hAnsi="Times New Roman" w:cs="Times New Roman"/>
-          <w:sz w:val="24"/>
-        </w:rPr>
-        <w:t>The 20th century saw the rise of boxing as a professional sport, with boxing champions becoming global celebrities. The sport was divided into different weight categories, and organizing bodies like the World Boxing Association (WBA), the World Boxing Council (WBC), and the International Boxing Federation (IBF) were formed to regulate these pr</w:t>
-      </w:r>
-      <w:r>
-        <w:rPr>
-          <w:rFonts w:ascii="Times New Roman" w:hAnsi="Times New Roman" w:cs="Times New Roman"/>
-          <w:sz w:val="24"/>
-        </w:rPr>
-        <w:t>ofessional bouts [8].</w:t>
-      </w:r>
-    </w:p>
-    <w:p>
-      <w:pPr>
-        <w:pStyle w:val="NoSpacing"/>
-        <w:jc w:val="both"/>
-        <w:rPr>
-          <w:rFonts w:ascii="Times New Roman" w:hAnsi="Times New Roman" w:cs="Times New Roman"/>
-          <w:sz w:val="24"/>
-        </w:rPr>
-      </w:pPr>
-    </w:p>
-    <w:p>
-      <w:pPr>
-        <w:pStyle w:val="NoSpacing"/>
-        <w:jc w:val="both"/>
-        <w:rPr>
-          <w:rFonts w:ascii="Times New Roman" w:hAnsi="Times New Roman" w:cs="Times New Roman"/>
-          <w:sz w:val="24"/>
-        </w:rPr>
-      </w:pPr>
-      <w:r>
-        <w:rPr>
-          <w:rFonts w:ascii="Times New Roman" w:hAnsi="Times New Roman" w:cs="Times New Roman"/>
-          <w:sz w:val="24"/>
-        </w:rPr>
-        <w:t>The development and incorporation of technology in boxing, such as video replay, punch stats, and high-speed cameras, has further enhanced the understanding and knowledge representati</w:t>
-      </w:r>
-      <w:r>
-        <w:rPr>
-          <w:rFonts w:ascii="Times New Roman" w:hAnsi="Times New Roman" w:cs="Times New Roman"/>
-          <w:sz w:val="24"/>
-        </w:rPr>
-        <w:t>on in the boxing domain [9]</w:t>
-      </w:r>
-      <w:r>
-        <w:rPr>
-          <w:rFonts w:ascii="Times New Roman" w:hAnsi="Times New Roman" w:cs="Times New Roman"/>
-          <w:sz w:val="24"/>
-        </w:rPr>
-        <w:t>.</w:t>
-      </w:r>
-    </w:p>
-    <w:p>
-      <w:pPr>
-        <w:pStyle w:val="NoSpacing"/>
-        <w:jc w:val="both"/>
-        <w:rPr>
-          <w:rFonts w:ascii="Times New Roman" w:hAnsi="Times New Roman" w:cs="Times New Roman"/>
-          <w:sz w:val="24"/>
-        </w:rPr>
-      </w:pPr>
-    </w:p>
-    <w:p>
-      <w:pPr>
-        <w:pStyle w:val="NoSpacing"/>
-        <w:jc w:val="both"/>
-        <w:rPr>
-          <w:rFonts w:ascii="Times New Roman" w:hAnsi="Times New Roman" w:cs="Times New Roman"/>
-          <w:sz w:val="24"/>
-        </w:rPr>
-      </w:pPr>
-      <w:r>
-        <w:rPr>
-          <w:rFonts w:ascii="Times New Roman" w:hAnsi="Times New Roman" w:cs="Times New Roman"/>
-          <w:sz w:val="24"/>
-        </w:rPr>
-        <w:t>To this day, boxing remains a popular sport worldwide. Its history is characterized by evolution in technique, equipment, and regulation, making it an interesting case study for ontology development.</w:t>
-      </w:r>
-    </w:p>
-    <w:p>
-      <w:pPr>
-        <w:pStyle w:val="NoSpacing"/>
-        <w:jc w:val="both"/>
-        <w:rPr>
-          <w:rFonts w:ascii="Times New Roman" w:hAnsi="Times New Roman" w:cs="Times New Roman"/>
-          <w:sz w:val="24"/>
-        </w:rPr>
-      </w:pPr>
-    </w:p>
-    <w:p>
-      <w:pPr>
-        <w:pStyle w:val="NoSpacing"/>
-        <w:jc w:val="both"/>
-        <w:rPr>
-          <w:rFonts w:ascii="Times New Roman" w:hAnsi="Times New Roman" w:cs="Times New Roman"/>
-          <w:sz w:val="24"/>
-        </w:rPr>
-      </w:pPr>
-    </w:p>
-    <w:p>
-      <w:pPr>
-        <w:pStyle w:val="NoSpacing"/>
-        <w:jc w:val="both"/>
-        <w:rPr>
-          <w:rFonts w:ascii="Times New Roman" w:hAnsi="Times New Roman" w:cs="Times New Roman"/>
-          <w:sz w:val="24"/>
-        </w:rPr>
-      </w:pPr>
-    </w:p>
-    <w:p>
-      <w:pPr>
-        <w:pStyle w:val="NoSpacing"/>
-        <w:jc w:val="both"/>
-        <w:rPr>
-          <w:rFonts w:ascii="Times New Roman" w:hAnsi="Times New Roman" w:cs="Times New Roman"/>
-          <w:sz w:val="24"/>
-        </w:rPr>
-      </w:pPr>
-    </w:p>
-    <w:p>
-      <w:pPr>
-        <w:pStyle w:val="NoSpacing"/>
-        <w:jc w:val="both"/>
-        <w:rPr>
-          <w:rFonts w:ascii="Times New Roman" w:hAnsi="Times New Roman" w:cs="Times New Roman"/>
-          <w:sz w:val="24"/>
-        </w:rPr>
-      </w:pPr>
-    </w:p>
-    <w:p>
-      <w:pPr>
-        <w:pStyle w:val="NoSpacing"/>
-        <w:jc w:val="both"/>
-        <w:rPr>
-          <w:rFonts w:ascii="Times New Roman" w:hAnsi="Times New Roman" w:cs="Times New Roman"/>
-          <w:sz w:val="24"/>
-        </w:rPr>
-      </w:pPr>
-    </w:p>
-    <w:p>
-      <w:pPr>
-        <w:pStyle w:val="NoSpacing"/>
-        <w:jc w:val="both"/>
-        <w:rPr>
-          <w:rFonts w:ascii="Times New Roman" w:hAnsi="Times New Roman" w:cs="Times New Roman"/>
-          <w:sz w:val="24"/>
-        </w:rPr>
-      </w:pPr>
-    </w:p>
-    <w:p>
-      <w:pPr>
-        <w:pStyle w:val="NoSpacing"/>
-        <w:jc w:val="both"/>
-        <w:rPr>
-          <w:rFonts w:ascii="Times New Roman" w:hAnsi="Times New Roman" w:cs="Times New Roman"/>
-          <w:sz w:val="24"/>
-        </w:rPr>
-      </w:pPr>
-    </w:p>
-    <w:p>
-      <w:pPr>
-        <w:pStyle w:val="NoSpacing"/>
-        <w:jc w:val="both"/>
-        <w:rPr>
-          <w:rFonts w:ascii="Times New Roman" w:hAnsi="Times New Roman" w:cs="Times New Roman"/>
-          <w:sz w:val="24"/>
-        </w:rPr>
-      </w:pPr>
-    </w:p>
-    <w:p>
-      <w:pPr>
-        <w:pStyle w:val="NoSpacing"/>
-        <w:jc w:val="both"/>
-        <w:rPr>
-          <w:rFonts w:ascii="Times New Roman" w:hAnsi="Times New Roman" w:cs="Times New Roman"/>
-          <w:sz w:val="24"/>
-        </w:rPr>
-      </w:pPr>
-    </w:p>
-    <w:p>
-      <w:pPr>
-        <w:pStyle w:val="NoSpacing"/>
-        <w:jc w:val="both"/>
-        <w:rPr>
-          <w:rFonts w:ascii="Times New Roman" w:hAnsi="Times New Roman" w:cs="Times New Roman"/>
-          <w:sz w:val="24"/>
-        </w:rPr>
-      </w:pPr>
-    </w:p>
-    <w:p>
-      <w:pPr>
-        <w:pStyle w:val="Heading2"/>
-      </w:pPr>
-      <w:bookmarkStart w:id="5" w:name="_Toc135328618"/>
+      <w:bookmarkStart w:id="4" w:name="_Toc135346401"/>
       <w:r>
         <w:lastRenderedPageBreak/>
         <w:t>2.2. Existing Boxing Ontologies</w:t>
       </w:r>
+      <w:bookmarkEnd w:id="4"/>
+    </w:p>
+    <w:p>
+      <w:pPr>
+        <w:pStyle w:val="NoSpacing"/>
+        <w:jc w:val="both"/>
+        <w:rPr>
+          <w:rFonts w:ascii="Times New Roman" w:hAnsi="Times New Roman" w:cs="Times New Roman"/>
+          <w:sz w:val="24"/>
+        </w:rPr>
+      </w:pPr>
+    </w:p>
+    <w:p>
+      <w:pPr>
+        <w:pStyle w:val="NoSpacing"/>
+        <w:jc w:val="both"/>
+        <w:rPr>
+          <w:rFonts w:ascii="Times New Roman" w:hAnsi="Times New Roman" w:cs="Times New Roman"/>
+          <w:sz w:val="24"/>
+        </w:rPr>
+      </w:pPr>
+      <w:r>
+        <w:rPr>
+          <w:rFonts w:ascii="Times New Roman" w:hAnsi="Times New Roman" w:cs="Times New Roman"/>
+          <w:sz w:val="24"/>
+        </w:rPr>
+        <w:t>In the study of knowledge representation in the boxing domain, it is essential to consider the existing ontologies. Two notable instances include a boxer-focused ontology and the broader DBpedia ontology.</w:t>
+      </w:r>
+    </w:p>
+    <w:p>
+      <w:pPr>
+        <w:pStyle w:val="NoSpacing"/>
+        <w:jc w:val="both"/>
+        <w:rPr>
+          <w:rFonts w:ascii="Times New Roman" w:hAnsi="Times New Roman" w:cs="Times New Roman"/>
+          <w:sz w:val="24"/>
+        </w:rPr>
+      </w:pPr>
+    </w:p>
+    <w:p>
+      <w:pPr>
+        <w:pStyle w:val="NoSpacing"/>
+        <w:jc w:val="both"/>
+        <w:rPr>
+          <w:rFonts w:ascii="Times New Roman" w:hAnsi="Times New Roman" w:cs="Times New Roman"/>
+          <w:sz w:val="24"/>
+        </w:rPr>
+      </w:pPr>
+      <w:r>
+        <w:rPr>
+          <w:rFonts w:ascii="Times New Roman" w:hAnsi="Times New Roman" w:cs="Times New Roman"/>
+          <w:sz w:val="24"/>
+        </w:rPr>
+        <w:t xml:space="preserve">The ontology found at </w:t>
+      </w:r>
+      <w:r>
+        <w:rPr>
+          <w:rFonts w:ascii="Times New Roman" w:hAnsi="Times New Roman" w:cs="Times New Roman"/>
+          <w:sz w:val="24"/>
+        </w:rPr>
+        <w:t xml:space="preserve">[10] </w:t>
+      </w:r>
+      <w:r>
+        <w:rPr>
+          <w:rFonts w:ascii="Times New Roman" w:hAnsi="Times New Roman" w:cs="Times New Roman"/>
+          <w:sz w:val="24"/>
+        </w:rPr>
+        <w:t>is specifically tailored for representing knowledge about boxers. It consists of classes such as Boxer, Fight, BoxingRing, WeightClass, and Organization. The individuals in the Boxer class can possess properties including hasName, hasWeight, hasHeight, hasReach, hasWinRecord, and hasLossRecord, among others. The individuals in the Fight class may have properties like hasBoxer1, hasBoxer2, hasLocation, hasWinner, and hasDate. This ontology effectively organizes data related to the boxers themselves and their interactions in the ring.</w:t>
+      </w:r>
+    </w:p>
+    <w:p>
+      <w:pPr>
+        <w:pStyle w:val="NoSpacing"/>
+        <w:jc w:val="both"/>
+        <w:rPr>
+          <w:rFonts w:ascii="Times New Roman" w:hAnsi="Times New Roman" w:cs="Times New Roman"/>
+          <w:sz w:val="24"/>
+        </w:rPr>
+      </w:pPr>
+    </w:p>
+    <w:p>
+      <w:pPr>
+        <w:pStyle w:val="NoSpacing"/>
+        <w:jc w:val="both"/>
+        <w:rPr>
+          <w:rFonts w:ascii="Times New Roman" w:hAnsi="Times New Roman" w:cs="Times New Roman"/>
+          <w:sz w:val="24"/>
+        </w:rPr>
+      </w:pPr>
+      <w:r>
+        <w:rPr>
+          <w:rFonts w:ascii="Times New Roman" w:hAnsi="Times New Roman" w:cs="Times New Roman"/>
+          <w:sz w:val="24"/>
+        </w:rPr>
+        <w:t>DBpedia ontology, found at</w:t>
+      </w:r>
+      <w:r>
+        <w:rPr>
+          <w:rFonts w:ascii="Times New Roman" w:hAnsi="Times New Roman" w:cs="Times New Roman"/>
+          <w:sz w:val="24"/>
+        </w:rPr>
+        <w:t xml:space="preserve"> [11]</w:t>
+      </w:r>
+      <w:r>
+        <w:rPr>
+          <w:rFonts w:ascii="Times New Roman" w:hAnsi="Times New Roman" w:cs="Times New Roman"/>
+          <w:sz w:val="24"/>
+        </w:rPr>
+        <w:t>, represents a broader and more comprehensive approach. As part of the DBpedia project, which aims to extract structured content from Wikipedia, it houses a wide range of classes and properties, some of which pertain to the boxing domain. Classes may include Athlete, BoxingMatch, BoxingStyle, and BoxingLeague. Additionally, properties such as hasBoxer, opponent, hasOutcome, hasWeightClass, and hasTitle at stake may be found within the DBpedia ontology.</w:t>
+      </w:r>
+    </w:p>
+    <w:p>
+      <w:pPr>
+        <w:pStyle w:val="Heading2"/>
+      </w:pPr>
+      <w:bookmarkStart w:id="5" w:name="_Toc135346402"/>
+      <w:r>
+        <w:t>2.3. Towards a More Comprehensive Boxing Ontology</w:t>
+      </w:r>
       <w:bookmarkEnd w:id="5"/>
     </w:p>
     <w:p>
@@ -6292,125 +6423,6 @@
           <w:rFonts w:ascii="Times New Roman" w:hAnsi="Times New Roman" w:cs="Times New Roman"/>
           <w:sz w:val="24"/>
         </w:rPr>
-        <w:t>In the study of knowledge representation in the boxing domain, it is essential to consider the existing ontologies. Two notable instances include a boxer-focused ontology and the broader DBpedia ontology.</w:t>
-      </w:r>
-    </w:p>
-    <w:p>
-      <w:pPr>
-        <w:pStyle w:val="NoSpacing"/>
-        <w:jc w:val="both"/>
-        <w:rPr>
-          <w:rFonts w:ascii="Times New Roman" w:hAnsi="Times New Roman" w:cs="Times New Roman"/>
-          <w:sz w:val="24"/>
-        </w:rPr>
-      </w:pPr>
-    </w:p>
-    <w:p>
-      <w:pPr>
-        <w:pStyle w:val="NoSpacing"/>
-        <w:jc w:val="both"/>
-        <w:rPr>
-          <w:rFonts w:ascii="Times New Roman" w:hAnsi="Times New Roman" w:cs="Times New Roman"/>
-          <w:sz w:val="24"/>
-        </w:rPr>
-      </w:pPr>
-      <w:r>
-        <w:rPr>
-          <w:rFonts w:ascii="Times New Roman" w:hAnsi="Times New Roman" w:cs="Times New Roman"/>
-          <w:sz w:val="24"/>
-        </w:rPr>
-        <w:t xml:space="preserve">The ontology found at </w:t>
-      </w:r>
-      <w:r>
-        <w:rPr>
-          <w:rFonts w:ascii="Times New Roman" w:hAnsi="Times New Roman" w:cs="Times New Roman"/>
-          <w:sz w:val="24"/>
-        </w:rPr>
-        <w:t xml:space="preserve">[10] </w:t>
-      </w:r>
-      <w:r>
-        <w:rPr>
-          <w:rFonts w:ascii="Times New Roman" w:hAnsi="Times New Roman" w:cs="Times New Roman"/>
-          <w:sz w:val="24"/>
-        </w:rPr>
-        <w:t>is specifically tailored for representing knowledge about boxers. It consists of classes such as Boxer, Fight, BoxingRing, WeightClass, and Organization. The individuals in the Boxer class can possess properties including hasName, hasWeight, hasHeight, hasReach, hasWinRecord, and hasLossRecord, among others. The individuals in the Fight class may have properties like hasBoxer1, hasBoxer2, hasLocation, hasWinner, and hasDate. This ontology effectively organizes data related to the boxers themselves and their interactions in the ring.</w:t>
-      </w:r>
-    </w:p>
-    <w:p>
-      <w:pPr>
-        <w:pStyle w:val="NoSpacing"/>
-        <w:jc w:val="both"/>
-        <w:rPr>
-          <w:rFonts w:ascii="Times New Roman" w:hAnsi="Times New Roman" w:cs="Times New Roman"/>
-          <w:sz w:val="24"/>
-        </w:rPr>
-      </w:pPr>
-    </w:p>
-    <w:p>
-      <w:pPr>
-        <w:pStyle w:val="NoSpacing"/>
-        <w:jc w:val="both"/>
-        <w:rPr>
-          <w:rFonts w:ascii="Times New Roman" w:hAnsi="Times New Roman" w:cs="Times New Roman"/>
-          <w:sz w:val="24"/>
-        </w:rPr>
-      </w:pPr>
-      <w:r>
-        <w:rPr>
-          <w:rFonts w:ascii="Times New Roman" w:hAnsi="Times New Roman" w:cs="Times New Roman"/>
-          <w:sz w:val="24"/>
-        </w:rPr>
-        <w:t>DBpedia ontology, found at</w:t>
-      </w:r>
-      <w:r>
-        <w:rPr>
-          <w:rFonts w:ascii="Times New Roman" w:hAnsi="Times New Roman" w:cs="Times New Roman"/>
-          <w:sz w:val="24"/>
-        </w:rPr>
-        <w:t xml:space="preserve"> [11]</w:t>
-      </w:r>
-      <w:r>
-        <w:rPr>
-          <w:rFonts w:ascii="Times New Roman" w:hAnsi="Times New Roman" w:cs="Times New Roman"/>
-          <w:sz w:val="24"/>
-        </w:rPr>
-        <w:t>, represents a broader and more comprehensive approach. As part of the DBpedia project, which aims to extract structured content from Wikipedia, it houses a wide range of classes and properties, some of which pertain to the boxing domain. Classes may include Athlete, BoxingMatch, BoxingStyle, and BoxingLeague. Additionally, properties such as hasBoxer, opponent, hasOutcome, hasWeightClass, and hasTitle at stake may be found within the DBpedia ontology.</w:t>
-      </w:r>
-    </w:p>
-    <w:p>
-      <w:pPr>
-        <w:pStyle w:val="Heading2"/>
-      </w:pPr>
-      <w:bookmarkStart w:id="6" w:name="_Toc135328619"/>
-      <w:r>
-        <w:t>2.3. Towards a More Comprehensive Boxing Ontology</w:t>
-      </w:r>
-      <w:bookmarkEnd w:id="6"/>
-    </w:p>
-    <w:p>
-      <w:pPr>
-        <w:pStyle w:val="NoSpacing"/>
-        <w:jc w:val="both"/>
-        <w:rPr>
-          <w:rFonts w:ascii="Times New Roman" w:hAnsi="Times New Roman" w:cs="Times New Roman"/>
-          <w:sz w:val="24"/>
-        </w:rPr>
-      </w:pPr>
-    </w:p>
-    <w:p>
-      <w:pPr>
-        <w:pStyle w:val="NoSpacing"/>
-        <w:jc w:val="both"/>
-        <w:rPr>
-          <w:rFonts w:ascii="Times New Roman" w:hAnsi="Times New Roman" w:cs="Times New Roman"/>
-          <w:sz w:val="24"/>
-        </w:rPr>
-      </w:pPr>
-      <w:r>
-        <w:rPr>
-          <w:rFonts w:ascii="Times New Roman" w:hAnsi="Times New Roman" w:cs="Times New Roman"/>
-          <w:sz w:val="24"/>
-        </w:rPr>
         <w:t>While these existing ontologies provide a significant basis for understanding the sport, they fall short in providing a comprehensive ontology for the boxing domain. Both ontologies have certain limitations in terms of depth and breadth. For instance, the boxer ontology focuses primarily on boxers and their fights, while the DBpedia ontology, although broad, may not cover all aspects unique to boxing in significant detail due to its wider focus on multiple disciplines.</w:t>
       </w:r>
     </w:p>
@@ -6602,12 +6614,12 @@
       <w:pPr>
         <w:pStyle w:val="Heading1"/>
       </w:pPr>
-      <w:bookmarkStart w:id="7" w:name="_Toc135328620"/>
+      <w:bookmarkStart w:id="6" w:name="_Toc135346403"/>
       <w:r>
         <w:lastRenderedPageBreak/>
         <w:t>3. Methodology</w:t>
       </w:r>
-      <w:bookmarkEnd w:id="7"/>
+      <w:bookmarkEnd w:id="6"/>
     </w:p>
     <w:p>
       <w:pPr>
@@ -7126,25 +7138,25 @@
       <w:pPr>
         <w:pStyle w:val="Heading1"/>
       </w:pPr>
-      <w:bookmarkStart w:id="8" w:name="_Toc135328621"/>
+      <w:bookmarkStart w:id="7" w:name="_Toc135346404"/>
       <w:r>
         <w:lastRenderedPageBreak/>
         <w:t>4. The Boxing Ontology</w:t>
       </w:r>
+      <w:bookmarkEnd w:id="7"/>
+    </w:p>
+    <w:p>
+      <w:pPr>
+        <w:pStyle w:val="Heading2"/>
+      </w:pPr>
+      <w:bookmarkStart w:id="8" w:name="_Toc135346405"/>
+      <w:r>
+        <w:t xml:space="preserve">4.1. </w:t>
+      </w:r>
+      <w:r>
+        <w:t>Ontology Lexigon</w:t>
+      </w:r>
       <w:bookmarkEnd w:id="8"/>
-    </w:p>
-    <w:p>
-      <w:pPr>
-        <w:pStyle w:val="Heading2"/>
-      </w:pPr>
-      <w:bookmarkStart w:id="9" w:name="_Toc135328622"/>
-      <w:r>
-        <w:t xml:space="preserve">4.1. </w:t>
-      </w:r>
-      <w:r>
-        <w:t>Ontology Lexigon</w:t>
-      </w:r>
-      <w:bookmarkEnd w:id="9"/>
     </w:p>
     <w:tbl>
       <w:tblPr>
@@ -9591,7 +9603,7 @@
         <w:pStyle w:val="Caption"/>
         <w:jc w:val="center"/>
       </w:pPr>
-      <w:bookmarkStart w:id="10" w:name="_Toc135328648"/>
+      <w:bookmarkStart w:id="9" w:name="_Toc135328648"/>
       <w:r>
         <w:t xml:space="preserve">Table </w:t>
       </w:r>
@@ -9622,13 +9634,13 @@
       <w:r>
         <w:t>.</w:t>
       </w:r>
-      <w:bookmarkEnd w:id="10"/>
+      <w:bookmarkEnd w:id="9"/>
     </w:p>
     <w:p>
       <w:pPr>
         <w:pStyle w:val="Heading2"/>
       </w:pPr>
-      <w:bookmarkStart w:id="11" w:name="_Toc135328623"/>
+      <w:bookmarkStart w:id="10" w:name="_Toc135346406"/>
       <w:r>
         <w:lastRenderedPageBreak/>
         <w:t xml:space="preserve">4.2. </w:t>
@@ -9636,7 +9648,7 @@
       <w:r>
         <w:t>Restrictions, Domains and Ranges of Object Properties</w:t>
       </w:r>
-      <w:bookmarkEnd w:id="11"/>
+      <w:bookmarkEnd w:id="10"/>
     </w:p>
     <w:tbl>
       <w:tblPr>
@@ -9645,9 +9657,9 @@
         <w:tblLook w:val="04A0" w:firstRow="1" w:lastRow="0" w:firstColumn="1" w:lastColumn="0" w:noHBand="0" w:noVBand="1"/>
       </w:tblPr>
       <w:tblGrid>
-        <w:gridCol w:w="2495"/>
-        <w:gridCol w:w="4053"/>
-        <w:gridCol w:w="2468"/>
+        <w:gridCol w:w="2430"/>
+        <w:gridCol w:w="3986"/>
+        <w:gridCol w:w="2600"/>
       </w:tblGrid>
       <w:tr>
         <w:trPr>
@@ -9945,7 +9957,7 @@
                 <w:rFonts w:ascii="Times New Roman" w:eastAsia="Times New Roman" w:hAnsi="Times New Roman" w:cs="Times New Roman"/>
                 <w:szCs w:val="24"/>
               </w:rPr>
-              <w:t>Amatuer</w:t>
+              <w:t>Professional</w:t>
             </w:r>
             <w:r>
               <w:rPr>
@@ -10762,7 +10774,7 @@
           <w:szCs w:val="24"/>
         </w:rPr>
       </w:pPr>
-      <w:bookmarkStart w:id="12" w:name="_Toc135328649"/>
+      <w:bookmarkStart w:id="11" w:name="_Toc135328649"/>
       <w:r>
         <w:t xml:space="preserve">Table </w:t>
       </w:r>
@@ -10787,7 +10799,7 @@
       <w:r>
         <w:t>. Object properties.</w:t>
       </w:r>
-      <w:bookmarkEnd w:id="12"/>
+      <w:bookmarkEnd w:id="11"/>
     </w:p>
     <w:p>
       <w:pPr>
@@ -10956,23 +10968,34 @@
           <w:szCs w:val="24"/>
         </w:rPr>
         <w:tab/>
-        <w:t xml:space="preserve">  </w:t>
-      </w:r>
-      <w:r>
+        <w:t xml:space="preserve">          </w:t>
+      </w:r>
+    </w:p>
+    <w:p>
+      <w:pPr>
+        <w:pBdr>
+          <w:top w:val="nil"/>
+          <w:left w:val="nil"/>
+          <w:bottom w:val="nil"/>
+          <w:right w:val="nil"/>
+          <w:between w:val="nil"/>
+        </w:pBdr>
+        <w:spacing w:after="0" w:line="240" w:lineRule="auto"/>
+        <w:jc w:val="both"/>
         <w:rPr>
           <w:rFonts w:ascii="Times New Roman" w:eastAsia="Times New Roman" w:hAnsi="Times New Roman" w:cs="Times New Roman"/>
           <w:sz w:val="24"/>
           <w:szCs w:val="24"/>
         </w:rPr>
-        <w:t xml:space="preserve">  </w:t>
-      </w:r>
+      </w:pPr>
       <w:r>
         <w:rPr>
           <w:rFonts w:ascii="Times New Roman" w:eastAsia="Times New Roman" w:hAnsi="Times New Roman" w:cs="Times New Roman"/>
           <w:sz w:val="24"/>
           <w:szCs w:val="24"/>
         </w:rPr>
-        <w:t xml:space="preserve">      </w:t>
+        <w:tab/>
+        <w:t xml:space="preserve">    </w:t>
       </w:r>
     </w:p>
     <w:p>
@@ -10992,30 +11015,60 @@
           <w:szCs w:val="24"/>
         </w:rPr>
       </w:pPr>
-      <w:r>
+    </w:p>
+    <w:p>
+      <w:pPr>
+        <w:pBdr>
+          <w:top w:val="nil"/>
+          <w:left w:val="nil"/>
+          <w:bottom w:val="nil"/>
+          <w:right w:val="nil"/>
+          <w:between w:val="nil"/>
+        </w:pBdr>
+        <w:spacing w:after="0" w:line="240" w:lineRule="auto"/>
+        <w:jc w:val="both"/>
         <w:rPr>
           <w:rFonts w:ascii="Times New Roman" w:eastAsia="Times New Roman" w:hAnsi="Times New Roman" w:cs="Times New Roman"/>
           <w:sz w:val="24"/>
           <w:szCs w:val="24"/>
         </w:rPr>
-        <w:tab/>
-      </w:r>
-      <w:r>
+      </w:pPr>
+    </w:p>
+    <w:p>
+      <w:pPr>
+        <w:pBdr>
+          <w:top w:val="nil"/>
+          <w:left w:val="nil"/>
+          <w:bottom w:val="nil"/>
+          <w:right w:val="nil"/>
+          <w:between w:val="nil"/>
+        </w:pBdr>
+        <w:spacing w:after="0" w:line="240" w:lineRule="auto"/>
+        <w:jc w:val="both"/>
         <w:rPr>
           <w:rFonts w:ascii="Times New Roman" w:eastAsia="Times New Roman" w:hAnsi="Times New Roman" w:cs="Times New Roman"/>
           <w:sz w:val="24"/>
           <w:szCs w:val="24"/>
         </w:rPr>
-        <w:t xml:space="preserve">  </w:t>
-      </w:r>
-      <w:r>
+      </w:pPr>
+    </w:p>
+    <w:p>
+      <w:pPr>
+        <w:pBdr>
+          <w:top w:val="nil"/>
+          <w:left w:val="nil"/>
+          <w:bottom w:val="nil"/>
+          <w:right w:val="nil"/>
+          <w:between w:val="nil"/>
+        </w:pBdr>
+        <w:spacing w:after="0" w:line="240" w:lineRule="auto"/>
+        <w:jc w:val="both"/>
         <w:rPr>
           <w:rFonts w:ascii="Times New Roman" w:eastAsia="Times New Roman" w:hAnsi="Times New Roman" w:cs="Times New Roman"/>
           <w:sz w:val="24"/>
           <w:szCs w:val="24"/>
         </w:rPr>
-        <w:t xml:space="preserve">  </w:t>
-      </w:r>
+      </w:pPr>
     </w:p>
     <w:p>
       <w:pPr>
@@ -11451,81 +11504,9 @@
     </w:p>
     <w:p>
       <w:pPr>
-        <w:pBdr>
-          <w:top w:val="nil"/>
-          <w:left w:val="nil"/>
-          <w:bottom w:val="nil"/>
-          <w:right w:val="nil"/>
-          <w:between w:val="nil"/>
-        </w:pBdr>
-        <w:spacing w:after="0" w:line="240" w:lineRule="auto"/>
-        <w:jc w:val="both"/>
-        <w:rPr>
-          <w:rFonts w:ascii="Times New Roman" w:eastAsia="Times New Roman" w:hAnsi="Times New Roman" w:cs="Times New Roman"/>
-          <w:sz w:val="24"/>
-          <w:szCs w:val="24"/>
-        </w:rPr>
-      </w:pPr>
-    </w:p>
-    <w:p>
-      <w:pPr>
-        <w:pBdr>
-          <w:top w:val="nil"/>
-          <w:left w:val="nil"/>
-          <w:bottom w:val="nil"/>
-          <w:right w:val="nil"/>
-          <w:between w:val="nil"/>
-        </w:pBdr>
-        <w:spacing w:after="0" w:line="240" w:lineRule="auto"/>
-        <w:jc w:val="both"/>
-        <w:rPr>
-          <w:rFonts w:ascii="Times New Roman" w:eastAsia="Times New Roman" w:hAnsi="Times New Roman" w:cs="Times New Roman"/>
-          <w:sz w:val="24"/>
-          <w:szCs w:val="24"/>
-        </w:rPr>
-      </w:pPr>
-    </w:p>
-    <w:p>
-      <w:pPr>
-        <w:pBdr>
-          <w:top w:val="nil"/>
-          <w:left w:val="nil"/>
-          <w:bottom w:val="nil"/>
-          <w:right w:val="nil"/>
-          <w:between w:val="nil"/>
-        </w:pBdr>
-        <w:spacing w:after="0" w:line="240" w:lineRule="auto"/>
-        <w:jc w:val="both"/>
-        <w:rPr>
-          <w:rFonts w:ascii="Times New Roman" w:eastAsia="Times New Roman" w:hAnsi="Times New Roman" w:cs="Times New Roman"/>
-          <w:sz w:val="24"/>
-          <w:szCs w:val="24"/>
-        </w:rPr>
-      </w:pPr>
-    </w:p>
-    <w:p>
-      <w:pPr>
-        <w:pBdr>
-          <w:top w:val="nil"/>
-          <w:left w:val="nil"/>
-          <w:bottom w:val="nil"/>
-          <w:right w:val="nil"/>
-          <w:between w:val="nil"/>
-        </w:pBdr>
-        <w:spacing w:after="0" w:line="240" w:lineRule="auto"/>
-        <w:jc w:val="both"/>
-        <w:rPr>
-          <w:rFonts w:ascii="Times New Roman" w:eastAsia="Times New Roman" w:hAnsi="Times New Roman" w:cs="Times New Roman"/>
-          <w:sz w:val="24"/>
-          <w:szCs w:val="24"/>
-        </w:rPr>
-      </w:pPr>
-    </w:p>
-    <w:p>
-      <w:pPr>
         <w:pStyle w:val="Heading2"/>
       </w:pPr>
-      <w:bookmarkStart w:id="13" w:name="_Toc135328624"/>
+      <w:bookmarkStart w:id="12" w:name="_Toc135346407"/>
       <w:r>
         <w:lastRenderedPageBreak/>
         <w:t xml:space="preserve">4.3. </w:t>
@@ -11533,7 +11514,7 @@
       <w:r>
         <w:t>Validation of the Ontology</w:t>
       </w:r>
-      <w:bookmarkEnd w:id="13"/>
+      <w:bookmarkEnd w:id="12"/>
     </w:p>
     <w:p>
       <w:pPr>
@@ -11664,7 +11645,7 @@
           <w:szCs w:val="24"/>
         </w:rPr>
       </w:pPr>
-      <w:bookmarkStart w:id="14" w:name="_Toc135328634"/>
+      <w:bookmarkStart w:id="13" w:name="_Toc135328634"/>
       <w:r>
         <w:t xml:space="preserve">Figure </w:t>
       </w:r>
@@ -11695,7 +11676,7 @@
       <w:r>
         <w:t>.</w:t>
       </w:r>
-      <w:bookmarkEnd w:id="14"/>
+      <w:bookmarkEnd w:id="13"/>
     </w:p>
     <w:p>
       <w:pPr>
@@ -11777,7 +11758,7 @@
         <w:pStyle w:val="Caption"/>
         <w:jc w:val="center"/>
       </w:pPr>
-      <w:bookmarkStart w:id="15" w:name="_Toc135328635"/>
+      <w:bookmarkStart w:id="14" w:name="_Toc135328635"/>
       <w:r>
         <w:t xml:space="preserve">Figure </w:t>
       </w:r>
@@ -11808,7 +11789,7 @@
       <w:r>
         <w:t>.</w:t>
       </w:r>
-      <w:bookmarkEnd w:id="15"/>
+      <w:bookmarkEnd w:id="14"/>
     </w:p>
     <w:p>
       <w:pPr>
@@ -12086,7 +12067,7 @@
       <w:pPr>
         <w:pStyle w:val="Heading2"/>
       </w:pPr>
-      <w:bookmarkStart w:id="16" w:name="_Toc135328625"/>
+      <w:bookmarkStart w:id="15" w:name="_Toc135346408"/>
       <w:r>
         <w:lastRenderedPageBreak/>
         <w:t xml:space="preserve">4.4. </w:t>
@@ -12094,28 +12075,8 @@
       <w:r>
         <w:t>Ontology Graphs</w:t>
       </w:r>
-      <w:bookmarkEnd w:id="16"/>
-    </w:p>
-    <w:p>
-      <w:pPr>
-        <w:pBdr>
-          <w:top w:val="nil"/>
-          <w:left w:val="nil"/>
-          <w:bottom w:val="nil"/>
-          <w:right w:val="nil"/>
-          <w:between w:val="nil"/>
-        </w:pBdr>
-        <w:spacing w:after="0" w:line="240" w:lineRule="auto"/>
-        <w:jc w:val="both"/>
-        <w:rPr>
-          <w:rFonts w:ascii="Times New Roman" w:eastAsia="Times New Roman" w:hAnsi="Times New Roman" w:cs="Times New Roman"/>
-          <w:color w:val="000000"/>
-          <w:sz w:val="24"/>
-          <w:szCs w:val="24"/>
-        </w:rPr>
-      </w:pPr>
-    </w:p>
-    <w:p/>
+      <w:bookmarkEnd w:id="15"/>
+    </w:p>
     <w:p>
       <w:pPr>
         <w:keepNext/>
@@ -12131,27 +12092,25 @@
       </w:pPr>
       <w:r>
         <w:rPr>
-          <w:rFonts w:ascii="Times New Roman" w:eastAsia="Times New Roman" w:hAnsi="Times New Roman" w:cs="Times New Roman"/>
           <w:noProof/>
-          <w:sz w:val="24"/>
-          <w:szCs w:val="24"/>
         </w:rPr>
         <w:drawing>
-          <wp:inline distT="114300" distB="114300" distL="114300" distR="114300">
-            <wp:extent cx="2120765" cy="3609658"/>
-            <wp:effectExtent l="0" t="0" r="0" b="0"/>
-            <wp:docPr id="12" name="image3.png"/>
-            <wp:cNvGraphicFramePr/>
+          <wp:inline distT="0" distB="0" distL="0" distR="0" wp14:anchorId="075FDC9D" wp14:editId="5A17E398">
+            <wp:extent cx="2278380" cy="4150924"/>
+            <wp:effectExtent l="0" t="0" r="7620" b="2540"/>
+            <wp:docPr id="2" name="Picture 2"/>
+            <wp:cNvGraphicFramePr>
+              <a:graphicFrameLocks xmlns:a="http://schemas.openxmlformats.org/drawingml/2006/main" noChangeAspect="1"/>
+            </wp:cNvGraphicFramePr>
             <a:graphic xmlns:a="http://schemas.openxmlformats.org/drawingml/2006/main">
               <a:graphicData uri="http://schemas.openxmlformats.org/drawingml/2006/picture">
                 <pic:pic xmlns:pic="http://schemas.openxmlformats.org/drawingml/2006/picture">
                   <pic:nvPicPr>
-                    <pic:cNvPr id="0" name="image3.png"/>
-                    <pic:cNvPicPr preferRelativeResize="0"/>
+                    <pic:cNvPr id="1" name=""/>
+                    <pic:cNvPicPr/>
                   </pic:nvPicPr>
                   <pic:blipFill>
                     <a:blip r:embed="rId14"/>
-                    <a:srcRect/>
                     <a:stretch>
                       <a:fillRect/>
                     </a:stretch>
@@ -12159,12 +12118,11 @@
                   <pic:spPr>
                     <a:xfrm>
                       <a:off x="0" y="0"/>
-                      <a:ext cx="2120765" cy="3609658"/>
+                      <a:ext cx="2286030" cy="4164861"/>
                     </a:xfrm>
                     <a:prstGeom prst="rect">
                       <a:avLst/>
                     </a:prstGeom>
-                    <a:ln/>
                   </pic:spPr>
                 </pic:pic>
               </a:graphicData>
@@ -12178,7 +12136,7 @@
         <w:pStyle w:val="Caption"/>
         <w:jc w:val="center"/>
       </w:pPr>
-      <w:bookmarkStart w:id="17" w:name="_Toc135328636"/>
+      <w:bookmarkStart w:id="16" w:name="_Toc135328636"/>
       <w:r>
         <w:t xml:space="preserve">Figure </w:t>
       </w:r>
@@ -12209,16 +12167,20 @@
       <w:r>
         <w:t>.</w:t>
       </w:r>
+      <w:bookmarkEnd w:id="16"/>
+    </w:p>
+    <w:p>
+      <w:pPr>
+        <w:pStyle w:val="Caption"/>
+        <w:rPr>
+          <w:i w:val="0"/>
+        </w:rPr>
+      </w:pPr>
+      <w:bookmarkStart w:id="17" w:name="_GoBack"/>
       <w:bookmarkEnd w:id="17"/>
     </w:p>
     <w:p>
       <w:pPr>
-        <w:pStyle w:val="Caption"/>
-        <w:jc w:val="center"/>
-      </w:pPr>
-    </w:p>
-    <w:p>
-      <w:pPr>
         <w:pBdr>
           <w:top w:val="nil"/>
           <w:left w:val="nil"/>
@@ -12491,7 +12453,7 @@
       <w:pPr>
         <w:pStyle w:val="Heading1"/>
       </w:pPr>
-      <w:bookmarkStart w:id="18" w:name="_Toc135328626"/>
+      <w:bookmarkStart w:id="18" w:name="_Toc135346409"/>
       <w:r>
         <w:lastRenderedPageBreak/>
         <w:t>5. Population of the domain ontology</w:t>
@@ -12502,7 +12464,7 @@
       <w:pPr>
         <w:pStyle w:val="Heading2"/>
       </w:pPr>
-      <w:bookmarkStart w:id="19" w:name="_Toc135328627"/>
+      <w:bookmarkStart w:id="19" w:name="_Toc135346410"/>
       <w:r>
         <w:t>5.1. Data and datasets</w:t>
       </w:r>
@@ -13393,7 +13355,7 @@
       <w:pPr>
         <w:pStyle w:val="Heading2"/>
       </w:pPr>
-      <w:bookmarkStart w:id="22" w:name="_Toc135328628"/>
+      <w:bookmarkStart w:id="22" w:name="_Toc135346411"/>
       <w:r>
         <w:lastRenderedPageBreak/>
         <w:t>5.2. Individual</w:t>
@@ -14347,7 +14309,7 @@
       <w:pPr>
         <w:pStyle w:val="Heading1"/>
       </w:pPr>
-      <w:bookmarkStart w:id="27" w:name="_Toc135328629"/>
+      <w:bookmarkStart w:id="27" w:name="_Toc135346412"/>
       <w:r>
         <w:lastRenderedPageBreak/>
         <w:t>6. SP</w:t>
@@ -16680,8 +16642,18 @@
     <w:p>
       <w:pPr>
         <w:pStyle w:val="Caption"/>
-        <w:jc w:val="center"/>
-      </w:pPr>
+      </w:pPr>
+    </w:p>
+    <w:p>
+      <w:r>
+        <w:t>9. Selcet the results of boxers that play in a country that they are not resident, and s</w:t>
+      </w:r>
+      <w:r>
+        <w:t>elcet the results of boxers that play in a country that they are resident</w:t>
+      </w:r>
+      <w:r>
+        <w:t xml:space="preserve"> and compare the results.</w:t>
+      </w:r>
     </w:p>
     <w:p>
       <w:pPr>
@@ -16744,66 +16716,9 @@
     </w:p>
     <w:p>
       <w:pPr>
-        <w:pBdr>
-          <w:top w:val="nil"/>
-          <w:left w:val="nil"/>
-          <w:bottom w:val="nil"/>
-          <w:right w:val="nil"/>
-          <w:between w:val="nil"/>
-        </w:pBdr>
-        <w:spacing w:after="0" w:line="240" w:lineRule="auto"/>
-        <w:jc w:val="both"/>
-        <w:rPr>
-          <w:rFonts w:ascii="Times New Roman" w:eastAsia="Times New Roman" w:hAnsi="Times New Roman" w:cs="Times New Roman"/>
-          <w:b/>
-          <w:sz w:val="24"/>
-          <w:szCs w:val="24"/>
-        </w:rPr>
-      </w:pPr>
-    </w:p>
-    <w:p>
-      <w:pPr>
-        <w:pBdr>
-          <w:top w:val="nil"/>
-          <w:left w:val="nil"/>
-          <w:bottom w:val="nil"/>
-          <w:right w:val="nil"/>
-          <w:between w:val="nil"/>
-        </w:pBdr>
-        <w:spacing w:after="0" w:line="240" w:lineRule="auto"/>
-        <w:jc w:val="both"/>
-        <w:rPr>
-          <w:rFonts w:ascii="Times New Roman" w:eastAsia="Times New Roman" w:hAnsi="Times New Roman" w:cs="Times New Roman"/>
-          <w:b/>
-          <w:sz w:val="24"/>
-          <w:szCs w:val="24"/>
-        </w:rPr>
-      </w:pPr>
-    </w:p>
-    <w:p>
-      <w:pPr>
-        <w:pBdr>
-          <w:top w:val="nil"/>
-          <w:left w:val="nil"/>
-          <w:bottom w:val="nil"/>
-          <w:right w:val="nil"/>
-          <w:between w:val="nil"/>
-        </w:pBdr>
-        <w:spacing w:after="0" w:line="240" w:lineRule="auto"/>
-        <w:jc w:val="both"/>
-        <w:rPr>
-          <w:rFonts w:ascii="Times New Roman" w:eastAsia="Times New Roman" w:hAnsi="Times New Roman" w:cs="Times New Roman"/>
-          <w:b/>
-          <w:sz w:val="24"/>
-          <w:szCs w:val="24"/>
-        </w:rPr>
-      </w:pPr>
-    </w:p>
-    <w:p>
-      <w:pPr>
         <w:pStyle w:val="Heading1"/>
       </w:pPr>
-      <w:bookmarkStart w:id="36" w:name="_Toc135328630"/>
+      <w:bookmarkStart w:id="36" w:name="_Toc135346413"/>
       <w:r>
         <w:lastRenderedPageBreak/>
         <w:t>7. SWRL rules</w:t>
@@ -16831,6 +16746,334 @@
     </w:p>
     <w:p>
       <w:pPr>
+        <w:pStyle w:val="NoSpacing"/>
+        <w:jc w:val="both"/>
+        <w:rPr>
+          <w:rFonts w:ascii="Times New Roman" w:hAnsi="Times New Roman" w:cs="Times New Roman"/>
+          <w:b/>
+          <w:sz w:val="24"/>
+        </w:rPr>
+      </w:pPr>
+      <w:r>
+        <w:rPr>
+          <w:rFonts w:ascii="Times New Roman" w:hAnsi="Times New Roman" w:cs="Times New Roman"/>
+          <w:b/>
+          <w:sz w:val="24"/>
+        </w:rPr>
+        <w:t>1. Rule that counts the number of boxers</w:t>
+      </w:r>
+    </w:p>
+    <w:p>
+      <w:pPr>
+        <w:pStyle w:val="NoSpacing"/>
+        <w:jc w:val="both"/>
+        <w:rPr>
+          <w:rFonts w:ascii="Times New Roman" w:hAnsi="Times New Roman" w:cs="Times New Roman"/>
+          <w:sz w:val="24"/>
+        </w:rPr>
+      </w:pPr>
+    </w:p>
+    <w:p>
+      <w:pPr>
+        <w:pStyle w:val="NoSpacing"/>
+        <w:rPr>
+          <w:rFonts w:ascii="Consolas" w:hAnsi="Consolas" w:cs="Times New Roman"/>
+          <w:sz w:val="24"/>
+        </w:rPr>
+      </w:pPr>
+      <w:r>
+        <w:rPr>
+          <w:rFonts w:ascii="Consolas" w:hAnsi="Consolas" w:cs="Times New Roman"/>
+          <w:sz w:val="24"/>
+        </w:rPr>
+        <w:t>Boxer(?s) -&gt; sqwrl:count(?s)</w:t>
+      </w:r>
+    </w:p>
+    <w:p>
+      <w:pPr>
+        <w:pStyle w:val="NoSpacing"/>
+        <w:jc w:val="both"/>
+        <w:rPr>
+          <w:rFonts w:ascii="Times New Roman" w:hAnsi="Times New Roman" w:cs="Times New Roman"/>
+          <w:sz w:val="24"/>
+        </w:rPr>
+      </w:pPr>
+    </w:p>
+    <w:p>
+      <w:pPr>
+        <w:pStyle w:val="NoSpacing"/>
+        <w:jc w:val="both"/>
+        <w:rPr>
+          <w:rFonts w:ascii="Times New Roman" w:hAnsi="Times New Roman" w:cs="Times New Roman"/>
+          <w:b/>
+          <w:sz w:val="24"/>
+        </w:rPr>
+      </w:pPr>
+      <w:r>
+        <w:rPr>
+          <w:rFonts w:ascii="Times New Roman" w:hAnsi="Times New Roman" w:cs="Times New Roman"/>
+          <w:b/>
+          <w:sz w:val="24"/>
+        </w:rPr>
+        <w:t>2. Rule that selects the boxers</w:t>
+      </w:r>
+    </w:p>
+    <w:p>
+      <w:pPr>
+        <w:pStyle w:val="NoSpacing"/>
+        <w:jc w:val="both"/>
+        <w:rPr>
+          <w:rFonts w:ascii="Times New Roman" w:hAnsi="Times New Roman" w:cs="Times New Roman"/>
+          <w:sz w:val="24"/>
+        </w:rPr>
+      </w:pPr>
+    </w:p>
+    <w:p>
+      <w:pPr>
+        <w:pStyle w:val="NoSpacing"/>
+        <w:rPr>
+          <w:rFonts w:ascii="Consolas" w:hAnsi="Consolas" w:cs="Times New Roman"/>
+          <w:sz w:val="24"/>
+        </w:rPr>
+      </w:pPr>
+      <w:r>
+        <w:rPr>
+          <w:rFonts w:ascii="Consolas" w:hAnsi="Consolas" w:cs="Times New Roman"/>
+          <w:sz w:val="24"/>
+        </w:rPr>
+        <w:t>Boxer(?s) -&gt; sqwrl:select(?s)</w:t>
+      </w:r>
+    </w:p>
+    <w:p>
+      <w:pPr>
+        <w:pStyle w:val="NoSpacing"/>
+        <w:jc w:val="both"/>
+        <w:rPr>
+          <w:rFonts w:ascii="Times New Roman" w:hAnsi="Times New Roman" w:cs="Times New Roman"/>
+          <w:sz w:val="24"/>
+        </w:rPr>
+      </w:pPr>
+    </w:p>
+    <w:p>
+      <w:pPr>
+        <w:pStyle w:val="NoSpacing"/>
+        <w:jc w:val="both"/>
+        <w:rPr>
+          <w:rFonts w:ascii="Times New Roman" w:hAnsi="Times New Roman" w:cs="Times New Roman"/>
+          <w:b/>
+          <w:sz w:val="24"/>
+        </w:rPr>
+      </w:pPr>
+      <w:r>
+        <w:rPr>
+          <w:rFonts w:ascii="Times New Roman" w:hAnsi="Times New Roman" w:cs="Times New Roman"/>
+          <w:b/>
+          <w:sz w:val="24"/>
+        </w:rPr>
+        <w:t>3. Rule that finds the lowest age</w:t>
+      </w:r>
+    </w:p>
+    <w:p>
+      <w:pPr>
+        <w:pStyle w:val="NoSpacing"/>
+        <w:rPr>
+          <w:rFonts w:ascii="Times New Roman" w:hAnsi="Times New Roman" w:cs="Times New Roman"/>
+          <w:sz w:val="24"/>
+        </w:rPr>
+      </w:pPr>
+    </w:p>
+    <w:p>
+      <w:pPr>
+        <w:pStyle w:val="NoSpacing"/>
+        <w:rPr>
+          <w:rFonts w:ascii="Consolas" w:hAnsi="Consolas" w:cs="Times New Roman"/>
+          <w:sz w:val="24"/>
+        </w:rPr>
+      </w:pPr>
+      <w:r>
+        <w:rPr>
+          <w:rFonts w:ascii="Consolas" w:hAnsi="Consolas" w:cs="Times New Roman"/>
+          <w:sz w:val="24"/>
+        </w:rPr>
+        <w:t>autogen1:Professional_Boxer(?x) ^ autogen1:age(?x, ?y) -&gt; sqwrl:min(?y)</w:t>
+      </w:r>
+    </w:p>
+    <w:p>
+      <w:pPr>
+        <w:pStyle w:val="NoSpacing"/>
+        <w:jc w:val="both"/>
+        <w:rPr>
+          <w:rFonts w:ascii="Times New Roman" w:hAnsi="Times New Roman" w:cs="Times New Roman"/>
+          <w:sz w:val="24"/>
+        </w:rPr>
+      </w:pPr>
+    </w:p>
+    <w:p>
+      <w:pPr>
+        <w:pStyle w:val="NoSpacing"/>
+        <w:jc w:val="both"/>
+        <w:rPr>
+          <w:rFonts w:ascii="Times New Roman" w:hAnsi="Times New Roman" w:cs="Times New Roman"/>
+          <w:b/>
+          <w:sz w:val="24"/>
+        </w:rPr>
+      </w:pPr>
+      <w:r>
+        <w:rPr>
+          <w:rFonts w:ascii="Times New Roman" w:hAnsi="Times New Roman" w:cs="Times New Roman"/>
+          <w:b/>
+          <w:sz w:val="24"/>
+        </w:rPr>
+        <w:t>4. Rule that selects boxer with age greater than 30</w:t>
+      </w:r>
+    </w:p>
+    <w:p>
+      <w:pPr>
+        <w:pStyle w:val="NoSpacing"/>
+        <w:jc w:val="both"/>
+        <w:rPr>
+          <w:rFonts w:ascii="Times New Roman" w:hAnsi="Times New Roman" w:cs="Times New Roman"/>
+          <w:sz w:val="24"/>
+        </w:rPr>
+      </w:pPr>
+    </w:p>
+    <w:p>
+      <w:pPr>
+        <w:pStyle w:val="NoSpacing"/>
+        <w:rPr>
+          <w:rFonts w:ascii="Consolas" w:hAnsi="Consolas" w:cs="Times New Roman"/>
+          <w:sz w:val="24"/>
+        </w:rPr>
+      </w:pPr>
+      <w:r>
+        <w:rPr>
+          <w:rFonts w:ascii="Consolas" w:hAnsi="Consolas" w:cs="Times New Roman"/>
+          <w:sz w:val="24"/>
+        </w:rPr>
+        <w:t>autogen1:Boxer(?s) ^ autogen1:age(?s, ?a) ^ swrlb:greaterThan(?a, 30) -&gt; sqwrl:select(?s, ?a)</w:t>
+      </w:r>
+    </w:p>
+    <w:p>
+      <w:pPr>
+        <w:pStyle w:val="NoSpacing"/>
+        <w:jc w:val="both"/>
+        <w:rPr>
+          <w:rFonts w:ascii="Times New Roman" w:hAnsi="Times New Roman" w:cs="Times New Roman"/>
+          <w:sz w:val="24"/>
+        </w:rPr>
+      </w:pPr>
+    </w:p>
+    <w:p>
+      <w:pPr>
+        <w:pStyle w:val="NoSpacing"/>
+        <w:jc w:val="both"/>
+        <w:rPr>
+          <w:rFonts w:ascii="Times New Roman" w:hAnsi="Times New Roman" w:cs="Times New Roman"/>
+          <w:b/>
+          <w:sz w:val="24"/>
+        </w:rPr>
+      </w:pPr>
+      <w:r>
+        <w:rPr>
+          <w:rFonts w:ascii="Times New Roman" w:hAnsi="Times New Roman" w:cs="Times New Roman"/>
+          <w:b/>
+          <w:sz w:val="24"/>
+        </w:rPr>
+        <w:t>5. Sort matches by date</w:t>
+      </w:r>
+    </w:p>
+    <w:p>
+      <w:pPr>
+        <w:pStyle w:val="NoSpacing"/>
+        <w:jc w:val="both"/>
+        <w:rPr>
+          <w:rFonts w:ascii="Times New Roman" w:hAnsi="Times New Roman" w:cs="Times New Roman"/>
+          <w:sz w:val="24"/>
+        </w:rPr>
+      </w:pPr>
+    </w:p>
+    <w:p>
+      <w:pPr>
+        <w:pStyle w:val="NoSpacing"/>
+        <w:rPr>
+          <w:rFonts w:ascii="Consolas" w:hAnsi="Consolas" w:cs="Times New Roman"/>
+          <w:sz w:val="24"/>
+        </w:rPr>
+      </w:pPr>
+      <w:r>
+        <w:rPr>
+          <w:rFonts w:ascii="Consolas" w:hAnsi="Consolas" w:cs="Times New Roman"/>
+          <w:sz w:val="24"/>
+        </w:rPr>
+        <w:t>Boxing_Match(?x) ^ date(?x,?y) -&gt; sqwrl:select(?x,?y) ^ sqwrl:orderBy(?y)</w:t>
+      </w:r>
+    </w:p>
+    <w:p>
+      <w:pPr>
+        <w:pStyle w:val="NoSpacing"/>
+        <w:jc w:val="both"/>
+        <w:rPr>
+          <w:rFonts w:ascii="Times New Roman" w:hAnsi="Times New Roman" w:cs="Times New Roman"/>
+          <w:sz w:val="24"/>
+        </w:rPr>
+      </w:pPr>
+    </w:p>
+    <w:p>
+      <w:pPr>
+        <w:pStyle w:val="NoSpacing"/>
+        <w:jc w:val="both"/>
+        <w:rPr>
+          <w:rFonts w:ascii="Times New Roman" w:hAnsi="Times New Roman" w:cs="Times New Roman"/>
+          <w:b/>
+          <w:sz w:val="24"/>
+        </w:rPr>
+      </w:pPr>
+      <w:r>
+        <w:rPr>
+          <w:rFonts w:ascii="Times New Roman" w:hAnsi="Times New Roman" w:cs="Times New Roman"/>
+          <w:b/>
+          <w:sz w:val="24"/>
+        </w:rPr>
+        <w:t>6. If a boxer has at least a win that he is a professional boxer</w:t>
+      </w:r>
+    </w:p>
+    <w:p>
+      <w:pPr>
+        <w:pStyle w:val="NoSpacing"/>
+        <w:jc w:val="both"/>
+        <w:rPr>
+          <w:rFonts w:ascii="Times New Roman" w:hAnsi="Times New Roman" w:cs="Times New Roman"/>
+          <w:sz w:val="24"/>
+        </w:rPr>
+      </w:pPr>
+    </w:p>
+    <w:p>
+      <w:pPr>
+        <w:pStyle w:val="NoSpacing"/>
+        <w:rPr>
+          <w:rFonts w:ascii="Consolas" w:hAnsi="Consolas" w:cs="Times New Roman"/>
+          <w:sz w:val="24"/>
+        </w:rPr>
+      </w:pPr>
+      <w:r>
+        <w:rPr>
+          <w:rFonts w:ascii="Consolas" w:hAnsi="Consolas" w:cs="Times New Roman"/>
+          <w:sz w:val="24"/>
+        </w:rPr>
+        <w:t>autogen0:Boxer(?b) ^ autogen0:nrOfWins(?b, ?a) ^ swrlb:greaterThan(?a, 0) -&gt; autogen0:Professional_Boxer(?b)</w:t>
+      </w:r>
+    </w:p>
+    <w:p>
+      <w:pPr>
+        <w:pStyle w:val="NoSpacing"/>
+        <w:rPr>
+          <w:rFonts w:ascii="Consolas" w:hAnsi="Consolas" w:cs="Times New Roman"/>
+          <w:sz w:val="24"/>
+        </w:rPr>
+      </w:pPr>
+    </w:p>
+    <w:p>
+      <w:pPr>
         <w:pBdr>
           <w:top w:val="nil"/>
           <w:left w:val="nil"/>
@@ -17203,7 +17446,6 @@
         <w:rPr>
           <w:rFonts w:ascii="Times New Roman" w:eastAsia="Times New Roman" w:hAnsi="Times New Roman" w:cs="Times New Roman"/>
           <w:b/>
-          <w:color w:val="000000"/>
           <w:sz w:val="24"/>
           <w:szCs w:val="24"/>
         </w:rPr>
@@ -17211,516 +17453,9 @@
     </w:p>
     <w:p>
       <w:pPr>
-        <w:pBdr>
-          <w:top w:val="nil"/>
-          <w:left w:val="nil"/>
-          <w:bottom w:val="nil"/>
-          <w:right w:val="nil"/>
-          <w:between w:val="nil"/>
-        </w:pBdr>
-        <w:spacing w:after="0" w:line="240" w:lineRule="auto"/>
-        <w:jc w:val="both"/>
-        <w:rPr>
-          <w:rFonts w:ascii="Times New Roman" w:eastAsia="Times New Roman" w:hAnsi="Times New Roman" w:cs="Times New Roman"/>
-          <w:b/>
-          <w:color w:val="000000"/>
-          <w:sz w:val="24"/>
-          <w:szCs w:val="24"/>
-        </w:rPr>
-      </w:pPr>
-    </w:p>
-    <w:p>
-      <w:pPr>
-        <w:pBdr>
-          <w:top w:val="nil"/>
-          <w:left w:val="nil"/>
-          <w:bottom w:val="nil"/>
-          <w:right w:val="nil"/>
-          <w:between w:val="nil"/>
-        </w:pBdr>
-        <w:spacing w:after="0" w:line="240" w:lineRule="auto"/>
-        <w:jc w:val="both"/>
-        <w:rPr>
-          <w:rFonts w:ascii="Times New Roman" w:eastAsia="Times New Roman" w:hAnsi="Times New Roman" w:cs="Times New Roman"/>
-          <w:b/>
-          <w:color w:val="000000"/>
-          <w:sz w:val="24"/>
-          <w:szCs w:val="24"/>
-        </w:rPr>
-      </w:pPr>
-    </w:p>
-    <w:p>
-      <w:pPr>
-        <w:pBdr>
-          <w:top w:val="nil"/>
-          <w:left w:val="nil"/>
-          <w:bottom w:val="nil"/>
-          <w:right w:val="nil"/>
-          <w:between w:val="nil"/>
-        </w:pBdr>
-        <w:spacing w:after="0" w:line="240" w:lineRule="auto"/>
-        <w:jc w:val="both"/>
-        <w:rPr>
-          <w:rFonts w:ascii="Times New Roman" w:eastAsia="Times New Roman" w:hAnsi="Times New Roman" w:cs="Times New Roman"/>
-          <w:b/>
-          <w:color w:val="000000"/>
-          <w:sz w:val="24"/>
-          <w:szCs w:val="24"/>
-        </w:rPr>
-      </w:pPr>
-    </w:p>
-    <w:p>
-      <w:pPr>
-        <w:pBdr>
-          <w:top w:val="nil"/>
-          <w:left w:val="nil"/>
-          <w:bottom w:val="nil"/>
-          <w:right w:val="nil"/>
-          <w:between w:val="nil"/>
-        </w:pBdr>
-        <w:spacing w:after="0" w:line="240" w:lineRule="auto"/>
-        <w:jc w:val="both"/>
-        <w:rPr>
-          <w:rFonts w:ascii="Times New Roman" w:eastAsia="Times New Roman" w:hAnsi="Times New Roman" w:cs="Times New Roman"/>
-          <w:b/>
-          <w:color w:val="000000"/>
-          <w:sz w:val="24"/>
-          <w:szCs w:val="24"/>
-        </w:rPr>
-      </w:pPr>
-    </w:p>
-    <w:p>
-      <w:pPr>
-        <w:pBdr>
-          <w:top w:val="nil"/>
-          <w:left w:val="nil"/>
-          <w:bottom w:val="nil"/>
-          <w:right w:val="nil"/>
-          <w:between w:val="nil"/>
-        </w:pBdr>
-        <w:spacing w:after="0" w:line="240" w:lineRule="auto"/>
-        <w:jc w:val="both"/>
-        <w:rPr>
-          <w:rFonts w:ascii="Times New Roman" w:eastAsia="Times New Roman" w:hAnsi="Times New Roman" w:cs="Times New Roman"/>
-          <w:b/>
-          <w:color w:val="000000"/>
-          <w:sz w:val="24"/>
-          <w:szCs w:val="24"/>
-        </w:rPr>
-      </w:pPr>
-    </w:p>
-    <w:p>
-      <w:pPr>
-        <w:pBdr>
-          <w:top w:val="nil"/>
-          <w:left w:val="nil"/>
-          <w:bottom w:val="nil"/>
-          <w:right w:val="nil"/>
-          <w:between w:val="nil"/>
-        </w:pBdr>
-        <w:spacing w:after="0" w:line="240" w:lineRule="auto"/>
-        <w:jc w:val="both"/>
-        <w:rPr>
-          <w:rFonts w:ascii="Times New Roman" w:eastAsia="Times New Roman" w:hAnsi="Times New Roman" w:cs="Times New Roman"/>
-          <w:b/>
-          <w:color w:val="000000"/>
-          <w:sz w:val="24"/>
-          <w:szCs w:val="24"/>
-        </w:rPr>
-      </w:pPr>
-    </w:p>
-    <w:p>
-      <w:pPr>
-        <w:pBdr>
-          <w:top w:val="nil"/>
-          <w:left w:val="nil"/>
-          <w:bottom w:val="nil"/>
-          <w:right w:val="nil"/>
-          <w:between w:val="nil"/>
-        </w:pBdr>
-        <w:spacing w:after="0" w:line="240" w:lineRule="auto"/>
-        <w:jc w:val="both"/>
-        <w:rPr>
-          <w:rFonts w:ascii="Times New Roman" w:eastAsia="Times New Roman" w:hAnsi="Times New Roman" w:cs="Times New Roman"/>
-          <w:b/>
-          <w:color w:val="000000"/>
-          <w:sz w:val="24"/>
-          <w:szCs w:val="24"/>
-        </w:rPr>
-      </w:pPr>
-    </w:p>
-    <w:p>
-      <w:pPr>
-        <w:pBdr>
-          <w:top w:val="nil"/>
-          <w:left w:val="nil"/>
-          <w:bottom w:val="nil"/>
-          <w:right w:val="nil"/>
-          <w:between w:val="nil"/>
-        </w:pBdr>
-        <w:spacing w:after="0" w:line="240" w:lineRule="auto"/>
-        <w:jc w:val="both"/>
-        <w:rPr>
-          <w:rFonts w:ascii="Times New Roman" w:eastAsia="Times New Roman" w:hAnsi="Times New Roman" w:cs="Times New Roman"/>
-          <w:b/>
-          <w:color w:val="000000"/>
-          <w:sz w:val="24"/>
-          <w:szCs w:val="24"/>
-        </w:rPr>
-      </w:pPr>
-    </w:p>
-    <w:p>
-      <w:pPr>
-        <w:pBdr>
-          <w:top w:val="nil"/>
-          <w:left w:val="nil"/>
-          <w:bottom w:val="nil"/>
-          <w:right w:val="nil"/>
-          <w:between w:val="nil"/>
-        </w:pBdr>
-        <w:spacing w:after="0" w:line="240" w:lineRule="auto"/>
-        <w:jc w:val="both"/>
-        <w:rPr>
-          <w:rFonts w:ascii="Times New Roman" w:eastAsia="Times New Roman" w:hAnsi="Times New Roman" w:cs="Times New Roman"/>
-          <w:b/>
-          <w:color w:val="000000"/>
-          <w:sz w:val="24"/>
-          <w:szCs w:val="24"/>
-        </w:rPr>
-      </w:pPr>
-    </w:p>
-    <w:p>
-      <w:pPr>
-        <w:pBdr>
-          <w:top w:val="nil"/>
-          <w:left w:val="nil"/>
-          <w:bottom w:val="nil"/>
-          <w:right w:val="nil"/>
-          <w:between w:val="nil"/>
-        </w:pBdr>
-        <w:spacing w:after="0" w:line="240" w:lineRule="auto"/>
-        <w:jc w:val="both"/>
-        <w:rPr>
-          <w:rFonts w:ascii="Times New Roman" w:eastAsia="Times New Roman" w:hAnsi="Times New Roman" w:cs="Times New Roman"/>
-          <w:b/>
-          <w:color w:val="000000"/>
-          <w:sz w:val="24"/>
-          <w:szCs w:val="24"/>
-        </w:rPr>
-      </w:pPr>
-    </w:p>
-    <w:p>
-      <w:pPr>
-        <w:pBdr>
-          <w:top w:val="nil"/>
-          <w:left w:val="nil"/>
-          <w:bottom w:val="nil"/>
-          <w:right w:val="nil"/>
-          <w:between w:val="nil"/>
-        </w:pBdr>
-        <w:spacing w:after="0" w:line="240" w:lineRule="auto"/>
-        <w:jc w:val="both"/>
-        <w:rPr>
-          <w:rFonts w:ascii="Times New Roman" w:eastAsia="Times New Roman" w:hAnsi="Times New Roman" w:cs="Times New Roman"/>
-          <w:b/>
-          <w:color w:val="000000"/>
-          <w:sz w:val="24"/>
-          <w:szCs w:val="24"/>
-        </w:rPr>
-      </w:pPr>
-    </w:p>
-    <w:p>
-      <w:pPr>
-        <w:pBdr>
-          <w:top w:val="nil"/>
-          <w:left w:val="nil"/>
-          <w:bottom w:val="nil"/>
-          <w:right w:val="nil"/>
-          <w:between w:val="nil"/>
-        </w:pBdr>
-        <w:spacing w:after="0" w:line="240" w:lineRule="auto"/>
-        <w:jc w:val="both"/>
-        <w:rPr>
-          <w:rFonts w:ascii="Times New Roman" w:eastAsia="Times New Roman" w:hAnsi="Times New Roman" w:cs="Times New Roman"/>
-          <w:b/>
-          <w:color w:val="000000"/>
-          <w:sz w:val="24"/>
-          <w:szCs w:val="24"/>
-        </w:rPr>
-      </w:pPr>
-    </w:p>
-    <w:p>
-      <w:pPr>
-        <w:pBdr>
-          <w:top w:val="nil"/>
-          <w:left w:val="nil"/>
-          <w:bottom w:val="nil"/>
-          <w:right w:val="nil"/>
-          <w:between w:val="nil"/>
-        </w:pBdr>
-        <w:spacing w:after="0" w:line="240" w:lineRule="auto"/>
-        <w:jc w:val="both"/>
-        <w:rPr>
-          <w:rFonts w:ascii="Times New Roman" w:eastAsia="Times New Roman" w:hAnsi="Times New Roman" w:cs="Times New Roman"/>
-          <w:b/>
-          <w:color w:val="000000"/>
-          <w:sz w:val="24"/>
-          <w:szCs w:val="24"/>
-        </w:rPr>
-      </w:pPr>
-    </w:p>
-    <w:p>
-      <w:pPr>
-        <w:pBdr>
-          <w:top w:val="nil"/>
-          <w:left w:val="nil"/>
-          <w:bottom w:val="nil"/>
-          <w:right w:val="nil"/>
-          <w:between w:val="nil"/>
-        </w:pBdr>
-        <w:spacing w:after="0" w:line="240" w:lineRule="auto"/>
-        <w:jc w:val="both"/>
-        <w:rPr>
-          <w:rFonts w:ascii="Times New Roman" w:eastAsia="Times New Roman" w:hAnsi="Times New Roman" w:cs="Times New Roman"/>
-          <w:b/>
-          <w:color w:val="000000"/>
-          <w:sz w:val="24"/>
-          <w:szCs w:val="24"/>
-        </w:rPr>
-      </w:pPr>
-    </w:p>
-    <w:p>
-      <w:pPr>
-        <w:pBdr>
-          <w:top w:val="nil"/>
-          <w:left w:val="nil"/>
-          <w:bottom w:val="nil"/>
-          <w:right w:val="nil"/>
-          <w:between w:val="nil"/>
-        </w:pBdr>
-        <w:spacing w:after="0" w:line="240" w:lineRule="auto"/>
-        <w:jc w:val="both"/>
-        <w:rPr>
-          <w:rFonts w:ascii="Times New Roman" w:eastAsia="Times New Roman" w:hAnsi="Times New Roman" w:cs="Times New Roman"/>
-          <w:b/>
-          <w:color w:val="000000"/>
-          <w:sz w:val="24"/>
-          <w:szCs w:val="24"/>
-        </w:rPr>
-      </w:pPr>
-    </w:p>
-    <w:p>
-      <w:pPr>
-        <w:pBdr>
-          <w:top w:val="nil"/>
-          <w:left w:val="nil"/>
-          <w:bottom w:val="nil"/>
-          <w:right w:val="nil"/>
-          <w:between w:val="nil"/>
-        </w:pBdr>
-        <w:spacing w:after="0" w:line="240" w:lineRule="auto"/>
-        <w:jc w:val="both"/>
-        <w:rPr>
-          <w:rFonts w:ascii="Times New Roman" w:eastAsia="Times New Roman" w:hAnsi="Times New Roman" w:cs="Times New Roman"/>
-          <w:b/>
-          <w:color w:val="000000"/>
-          <w:sz w:val="24"/>
-          <w:szCs w:val="24"/>
-        </w:rPr>
-      </w:pPr>
-    </w:p>
-    <w:p>
-      <w:pPr>
-        <w:pBdr>
-          <w:top w:val="nil"/>
-          <w:left w:val="nil"/>
-          <w:bottom w:val="nil"/>
-          <w:right w:val="nil"/>
-          <w:between w:val="nil"/>
-        </w:pBdr>
-        <w:spacing w:after="0" w:line="240" w:lineRule="auto"/>
-        <w:jc w:val="both"/>
-        <w:rPr>
-          <w:rFonts w:ascii="Times New Roman" w:eastAsia="Times New Roman" w:hAnsi="Times New Roman" w:cs="Times New Roman"/>
-          <w:b/>
-          <w:color w:val="000000"/>
-          <w:sz w:val="24"/>
-          <w:szCs w:val="24"/>
-        </w:rPr>
-      </w:pPr>
-    </w:p>
-    <w:p>
-      <w:pPr>
-        <w:pBdr>
-          <w:top w:val="nil"/>
-          <w:left w:val="nil"/>
-          <w:bottom w:val="nil"/>
-          <w:right w:val="nil"/>
-          <w:between w:val="nil"/>
-        </w:pBdr>
-        <w:spacing w:after="0" w:line="240" w:lineRule="auto"/>
-        <w:jc w:val="both"/>
-        <w:rPr>
-          <w:rFonts w:ascii="Times New Roman" w:eastAsia="Times New Roman" w:hAnsi="Times New Roman" w:cs="Times New Roman"/>
-          <w:b/>
-          <w:color w:val="000000"/>
-          <w:sz w:val="24"/>
-          <w:szCs w:val="24"/>
-        </w:rPr>
-      </w:pPr>
-    </w:p>
-    <w:p>
-      <w:pPr>
-        <w:pBdr>
-          <w:top w:val="nil"/>
-          <w:left w:val="nil"/>
-          <w:bottom w:val="nil"/>
-          <w:right w:val="nil"/>
-          <w:between w:val="nil"/>
-        </w:pBdr>
-        <w:spacing w:after="0" w:line="240" w:lineRule="auto"/>
-        <w:jc w:val="both"/>
-        <w:rPr>
-          <w:rFonts w:ascii="Times New Roman" w:eastAsia="Times New Roman" w:hAnsi="Times New Roman" w:cs="Times New Roman"/>
-          <w:b/>
-          <w:color w:val="000000"/>
-          <w:sz w:val="24"/>
-          <w:szCs w:val="24"/>
-        </w:rPr>
-      </w:pPr>
-    </w:p>
-    <w:p>
-      <w:pPr>
-        <w:pBdr>
-          <w:top w:val="nil"/>
-          <w:left w:val="nil"/>
-          <w:bottom w:val="nil"/>
-          <w:right w:val="nil"/>
-          <w:between w:val="nil"/>
-        </w:pBdr>
-        <w:spacing w:after="0" w:line="240" w:lineRule="auto"/>
-        <w:jc w:val="both"/>
-        <w:rPr>
-          <w:rFonts w:ascii="Times New Roman" w:eastAsia="Times New Roman" w:hAnsi="Times New Roman" w:cs="Times New Roman"/>
-          <w:b/>
-          <w:color w:val="000000"/>
-          <w:sz w:val="24"/>
-          <w:szCs w:val="24"/>
-        </w:rPr>
-      </w:pPr>
-    </w:p>
-    <w:p>
-      <w:pPr>
-        <w:pBdr>
-          <w:top w:val="nil"/>
-          <w:left w:val="nil"/>
-          <w:bottom w:val="nil"/>
-          <w:right w:val="nil"/>
-          <w:between w:val="nil"/>
-        </w:pBdr>
-        <w:spacing w:after="0" w:line="240" w:lineRule="auto"/>
-        <w:jc w:val="both"/>
-        <w:rPr>
-          <w:rFonts w:ascii="Times New Roman" w:eastAsia="Times New Roman" w:hAnsi="Times New Roman" w:cs="Times New Roman"/>
-          <w:b/>
-          <w:color w:val="000000"/>
-          <w:sz w:val="24"/>
-          <w:szCs w:val="24"/>
-        </w:rPr>
-      </w:pPr>
-    </w:p>
-    <w:p>
-      <w:pPr>
-        <w:pBdr>
-          <w:top w:val="nil"/>
-          <w:left w:val="nil"/>
-          <w:bottom w:val="nil"/>
-          <w:right w:val="nil"/>
-          <w:between w:val="nil"/>
-        </w:pBdr>
-        <w:spacing w:after="0" w:line="240" w:lineRule="auto"/>
-        <w:jc w:val="both"/>
-        <w:rPr>
-          <w:rFonts w:ascii="Times New Roman" w:eastAsia="Times New Roman" w:hAnsi="Times New Roman" w:cs="Times New Roman"/>
-          <w:b/>
-          <w:color w:val="000000"/>
-          <w:sz w:val="24"/>
-          <w:szCs w:val="24"/>
-        </w:rPr>
-      </w:pPr>
-    </w:p>
-    <w:p>
-      <w:pPr>
-        <w:pBdr>
-          <w:top w:val="nil"/>
-          <w:left w:val="nil"/>
-          <w:bottom w:val="nil"/>
-          <w:right w:val="nil"/>
-          <w:between w:val="nil"/>
-        </w:pBdr>
-        <w:spacing w:after="0" w:line="240" w:lineRule="auto"/>
-        <w:jc w:val="both"/>
-        <w:rPr>
-          <w:rFonts w:ascii="Times New Roman" w:eastAsia="Times New Roman" w:hAnsi="Times New Roman" w:cs="Times New Roman"/>
-          <w:b/>
-          <w:color w:val="000000"/>
-          <w:sz w:val="24"/>
-          <w:szCs w:val="24"/>
-        </w:rPr>
-      </w:pPr>
-    </w:p>
-    <w:p>
-      <w:pPr>
-        <w:pBdr>
-          <w:top w:val="nil"/>
-          <w:left w:val="nil"/>
-          <w:bottom w:val="nil"/>
-          <w:right w:val="nil"/>
-          <w:between w:val="nil"/>
-        </w:pBdr>
-        <w:spacing w:after="0" w:line="240" w:lineRule="auto"/>
-        <w:jc w:val="both"/>
-        <w:rPr>
-          <w:rFonts w:ascii="Times New Roman" w:eastAsia="Times New Roman" w:hAnsi="Times New Roman" w:cs="Times New Roman"/>
-          <w:b/>
-          <w:sz w:val="24"/>
-          <w:szCs w:val="24"/>
-        </w:rPr>
-      </w:pPr>
-    </w:p>
-    <w:p>
-      <w:pPr>
-        <w:pBdr>
-          <w:top w:val="nil"/>
-          <w:left w:val="nil"/>
-          <w:bottom w:val="nil"/>
-          <w:right w:val="nil"/>
-          <w:between w:val="nil"/>
-        </w:pBdr>
-        <w:spacing w:after="0" w:line="240" w:lineRule="auto"/>
-        <w:jc w:val="both"/>
-        <w:rPr>
-          <w:rFonts w:ascii="Times New Roman" w:eastAsia="Times New Roman" w:hAnsi="Times New Roman" w:cs="Times New Roman"/>
-          <w:b/>
-          <w:sz w:val="24"/>
-          <w:szCs w:val="24"/>
-        </w:rPr>
-      </w:pPr>
-      <w:r>
-        <w:rPr>
-          <w:rFonts w:ascii="Times New Roman" w:eastAsia="Times New Roman" w:hAnsi="Times New Roman" w:cs="Times New Roman"/>
-          <w:b/>
-          <w:sz w:val="24"/>
-          <w:szCs w:val="24"/>
-        </w:rPr>
-        <w:br w:type="page"/>
-      </w:r>
-    </w:p>
-    <w:p>
-      <w:pPr>
         <w:pStyle w:val="Heading1"/>
       </w:pPr>
-      <w:bookmarkStart w:id="37" w:name="_Toc135328631"/>
+      <w:bookmarkStart w:id="37" w:name="_Toc135346414"/>
       <w:r>
         <w:lastRenderedPageBreak/>
         <w:t>8. Conclusion</w:t>
@@ -18369,7 +18104,7 @@
       <w:pPr>
         <w:pStyle w:val="Heading1"/>
       </w:pPr>
-      <w:bookmarkStart w:id="38" w:name="_Toc135328632"/>
+      <w:bookmarkStart w:id="38" w:name="_Toc135346415"/>
       <w:r>
         <w:lastRenderedPageBreak/>
         <w:t>References</w:t>
@@ -19055,7 +18790,7 @@
           <w:rPr>
             <w:noProof/>
           </w:rPr>
-          <w:t>4</w:t>
+          <w:t>23</w:t>
         </w:r>
         <w:r>
           <w:rPr>
@@ -22213,7 +21948,7 @@
 </file>
 
 <file path=customXml/itemProps2.xml><?xml version="1.0" encoding="utf-8"?>
-<ds:datastoreItem xmlns:ds="http://schemas.openxmlformats.org/officeDocument/2006/customXml" ds:itemID="{3CC091E9-B332-40EE-AD03-712626F8A476}">
+<ds:datastoreItem xmlns:ds="http://schemas.openxmlformats.org/officeDocument/2006/customXml" ds:itemID="{356DAFD6-6044-4ABD-AAC8-F63D427CC4B2}">
   <ds:schemaRefs>
     <ds:schemaRef ds:uri="http://schemas.openxmlformats.org/officeDocument/2006/bibliography"/>
   </ds:schemaRefs>

</xml_diff>